<commit_message>
loput bank_api luokan metodit tehty ja testattu
</commit_message>
<xml_diff>
--- a/api/API.docx
+++ b/api/API.docx
@@ -31,47 +31,41 @@
       <w:pPr>
         <w:spacing w:after="0"/>
         <w:rPr>
-          <w:lang w:val="en-US"/>
-        </w:rPr>
-      </w:pPr>
-      <w:r>
-        <w:rPr>
-          <w:lang w:val="en-US"/>
-        </w:rPr>
-        <w:t>API URL : /bank/</w:t>
-      </w:r>
-      <w:r>
-        <w:rPr>
-          <w:lang w:val="en-US"/>
-        </w:rPr>
-        <w:t>ch</w:t>
-      </w:r>
-      <w:r>
-        <w:rPr>
-          <w:lang w:val="en-US"/>
-        </w:rPr>
-        <w:t>eck</w:t>
-      </w:r>
-      <w:r>
-        <w:rPr>
+          <w:u w:val="single"/>
+          <w:lang w:val="en-US"/>
+        </w:rPr>
+      </w:pPr>
+      <w:r>
+        <w:rPr>
+          <w:u w:val="single"/>
+          <w:lang w:val="en-US"/>
+        </w:rPr>
+        <w:t>API URL : /bank/check</w:t>
+      </w:r>
+      <w:r>
+        <w:rPr>
+          <w:u w:val="single"/>
           <w:lang w:val="en-US"/>
         </w:rPr>
         <w:t>P</w:t>
       </w:r>
       <w:r>
         <w:rPr>
+          <w:u w:val="single"/>
           <w:lang w:val="en-US"/>
         </w:rPr>
         <w:t>in</w:t>
       </w:r>
       <w:r>
         <w:rPr>
+          <w:u w:val="single"/>
           <w:lang w:val="en-US"/>
         </w:rPr>
         <w:t>C</w:t>
       </w:r>
       <w:r>
         <w:rPr>
+          <w:u w:val="single"/>
           <w:lang w:val="en-US"/>
         </w:rPr>
         <w:t>redit</w:t>
@@ -94,6 +88,17 @@
     <w:p>
       <w:pPr>
         <w:spacing w:after="0"/>
+      </w:pPr>
+      <w:r>
+        <w:t>KUVAUS: Tarkistaa kortin PIN koodin j</w:t>
+      </w:r>
+      <w:r>
+        <w:t>a palauttaa löytyykö yhdeltäkään korttiin liitetyltä tililtä credit ominaisuutta</w:t>
+      </w:r>
+    </w:p>
+    <w:p>
+      <w:pPr>
+        <w:spacing w:after="0"/>
         <w:rPr>
           <w:lang w:val="en-US"/>
         </w:rPr>
@@ -155,37 +160,564 @@
     </w:p>
     <w:p>
       <w:pPr>
-        <w:spacing w:after="0"/>
-      </w:pPr>
-      <w:r>
+        <w:pStyle w:val="Luettelokappale"/>
+        <w:numPr>
+          <w:ilvl w:val="0"/>
+          <w:numId w:val="2"/>
+        </w:numPr>
+        <w:shd w:val="clear" w:color="auto" w:fill="FFFFFE"/>
+        <w:spacing w:after="0" w:line="270" w:lineRule="atLeast"/>
+        <w:rPr>
+          <w:rFonts w:ascii="Courier New" w:eastAsia="Times New Roman" w:hAnsi="Courier New" w:cs="Courier New"/>
+          <w:color w:val="000000"/>
+          <w:sz w:val="18"/>
+          <w:szCs w:val="18"/>
+          <w:lang w:val="en-US" w:eastAsia="fi-FI"/>
+        </w:rPr>
+      </w:pPr>
+      <w:r>
+        <w:rPr>
+          <w:rFonts w:ascii="Courier New" w:eastAsia="Times New Roman" w:hAnsi="Courier New" w:cs="Courier New"/>
+          <w:color w:val="000000"/>
+          <w:sz w:val="18"/>
+          <w:szCs w:val="18"/>
+          <w:lang w:val="en-US" w:eastAsia="fi-FI"/>
+        </w:rPr>
+        <w:t>esim</w:t>
+      </w:r>
+      <w:r>
+        <w:rPr>
+          <w:rFonts w:ascii="Courier New" w:eastAsia="Times New Roman" w:hAnsi="Courier New" w:cs="Courier New"/>
+          <w:color w:val="000000"/>
+          <w:sz w:val="18"/>
+          <w:szCs w:val="18"/>
+          <w:lang w:val="en-US" w:eastAsia="fi-FI"/>
+        </w:rPr>
+        <w:t>erkiksi:</w:t>
+      </w:r>
+    </w:p>
+    <w:p>
+      <w:pPr>
+        <w:shd w:val="clear" w:color="auto" w:fill="FFFFFE"/>
+        <w:spacing w:after="0" w:line="270" w:lineRule="atLeast"/>
+        <w:rPr>
+          <w:rFonts w:ascii="Courier New" w:eastAsia="Times New Roman" w:hAnsi="Courier New" w:cs="Courier New"/>
+          <w:color w:val="000000"/>
+          <w:sz w:val="18"/>
+          <w:szCs w:val="18"/>
+          <w:lang w:val="en-US" w:eastAsia="fi-FI"/>
+        </w:rPr>
+      </w:pPr>
+      <w:r>
+        <w:rPr>
+          <w:rFonts w:ascii="Courier New" w:eastAsia="Times New Roman" w:hAnsi="Courier New" w:cs="Courier New"/>
+          <w:color w:val="000000"/>
+          <w:sz w:val="18"/>
+          <w:szCs w:val="18"/>
+          <w:lang w:val="en-US" w:eastAsia="fi-FI"/>
+        </w:rPr>
+        <w:t>{</w:t>
+      </w:r>
+    </w:p>
+    <w:p>
+      <w:pPr>
+        <w:shd w:val="clear" w:color="auto" w:fill="FFFFFE"/>
+        <w:spacing w:after="0" w:line="270" w:lineRule="atLeast"/>
+        <w:rPr>
+          <w:rFonts w:ascii="Courier New" w:eastAsia="Times New Roman" w:hAnsi="Courier New" w:cs="Courier New"/>
+          <w:color w:val="000000"/>
+          <w:sz w:val="18"/>
+          <w:szCs w:val="18"/>
+          <w:lang w:val="en-US" w:eastAsia="fi-FI"/>
+        </w:rPr>
+      </w:pPr>
+      <w:r>
+        <w:rPr>
+          <w:rFonts w:ascii="Courier New" w:eastAsia="Times New Roman" w:hAnsi="Courier New" w:cs="Courier New"/>
+          <w:color w:val="000000"/>
+          <w:sz w:val="18"/>
+          <w:szCs w:val="18"/>
+          <w:lang w:val="en-US" w:eastAsia="fi-FI"/>
+        </w:rPr>
+        <w:t>    </w:t>
+      </w:r>
+      <w:r>
+        <w:rPr>
+          <w:rFonts w:ascii="Courier New" w:eastAsia="Times New Roman" w:hAnsi="Courier New" w:cs="Courier New"/>
+          <w:color w:val="A31515"/>
+          <w:sz w:val="18"/>
+          <w:szCs w:val="18"/>
+          <w:lang w:val="en-US" w:eastAsia="fi-FI"/>
+        </w:rPr>
+        <w:t>"c</w:t>
+      </w:r>
+      <w:r>
+        <w:rPr>
+          <w:rFonts w:ascii="Courier New" w:eastAsia="Times New Roman" w:hAnsi="Courier New" w:cs="Courier New"/>
+          <w:color w:val="A31515"/>
+          <w:sz w:val="18"/>
+          <w:szCs w:val="18"/>
+          <w:lang w:val="en-US" w:eastAsia="fi-FI"/>
+        </w:rPr>
+        <w:t>ardId</w:t>
+      </w:r>
+      <w:r>
+        <w:rPr>
+          <w:rFonts w:ascii="Courier New" w:eastAsia="Times New Roman" w:hAnsi="Courier New" w:cs="Courier New"/>
+          <w:color w:val="A31515"/>
+          <w:sz w:val="18"/>
+          <w:szCs w:val="18"/>
+          <w:lang w:val="en-US" w:eastAsia="fi-FI"/>
+        </w:rPr>
+        <w:t>"</w:t>
+      </w:r>
+      <w:r>
+        <w:rPr>
+          <w:rFonts w:ascii="Courier New" w:eastAsia="Times New Roman" w:hAnsi="Courier New" w:cs="Courier New"/>
+          <w:color w:val="000000"/>
+          <w:sz w:val="18"/>
+          <w:szCs w:val="18"/>
+          <w:lang w:val="en-US" w:eastAsia="fi-FI"/>
+        </w:rPr>
+        <w:t>: </w:t>
+      </w:r>
+      <w:r>
+        <w:rPr>
+          <w:rFonts w:ascii="Courier New" w:eastAsia="Times New Roman" w:hAnsi="Courier New" w:cs="Courier New"/>
+          <w:color w:val="0451A5"/>
+          <w:sz w:val="18"/>
+          <w:szCs w:val="18"/>
+          <w:lang w:val="en-US" w:eastAsia="fi-FI"/>
+        </w:rPr>
+        <w:t>"</w:t>
+      </w:r>
+      <w:r>
+        <w:rPr>
+          <w:rFonts w:ascii="Courier New" w:eastAsia="Times New Roman" w:hAnsi="Courier New" w:cs="Courier New"/>
+          <w:color w:val="0451A5"/>
+          <w:sz w:val="18"/>
+          <w:szCs w:val="18"/>
+          <w:lang w:val="en-US" w:eastAsia="fi-FI"/>
+        </w:rPr>
+        <w:t>1234-1234</w:t>
+      </w:r>
+      <w:r>
+        <w:rPr>
+          <w:rFonts w:ascii="Courier New" w:eastAsia="Times New Roman" w:hAnsi="Courier New" w:cs="Courier New"/>
+          <w:color w:val="0451A5"/>
+          <w:sz w:val="18"/>
+          <w:szCs w:val="18"/>
+          <w:lang w:val="en-US" w:eastAsia="fi-FI"/>
+        </w:rPr>
+        <w:t>"</w:t>
+      </w:r>
+      <w:r>
+        <w:rPr>
+          <w:rFonts w:ascii="Courier New" w:eastAsia="Times New Roman" w:hAnsi="Courier New" w:cs="Courier New"/>
+          <w:color w:val="000000"/>
+          <w:sz w:val="18"/>
+          <w:szCs w:val="18"/>
+          <w:lang w:val="en-US" w:eastAsia="fi-FI"/>
+        </w:rPr>
+        <w:t>,</w:t>
+      </w:r>
+    </w:p>
+    <w:p>
+      <w:pPr>
+        <w:shd w:val="clear" w:color="auto" w:fill="FFFFFE"/>
+        <w:spacing w:after="0" w:line="270" w:lineRule="atLeast"/>
+        <w:rPr>
+          <w:rFonts w:ascii="Courier New" w:eastAsia="Times New Roman" w:hAnsi="Courier New" w:cs="Courier New"/>
+          <w:color w:val="000000"/>
+          <w:sz w:val="18"/>
+          <w:szCs w:val="18"/>
+          <w:lang w:val="en-US" w:eastAsia="fi-FI"/>
+        </w:rPr>
+      </w:pPr>
+      <w:r>
+        <w:rPr>
+          <w:rFonts w:ascii="Courier New" w:eastAsia="Times New Roman" w:hAnsi="Courier New" w:cs="Courier New"/>
+          <w:color w:val="000000"/>
+          <w:sz w:val="18"/>
+          <w:szCs w:val="18"/>
+          <w:lang w:val="en-US" w:eastAsia="fi-FI"/>
+        </w:rPr>
+        <w:t>    </w:t>
+      </w:r>
+      <w:r>
+        <w:rPr>
+          <w:rFonts w:ascii="Courier New" w:eastAsia="Times New Roman" w:hAnsi="Courier New" w:cs="Courier New"/>
+          <w:color w:val="A31515"/>
+          <w:sz w:val="18"/>
+          <w:szCs w:val="18"/>
+          <w:lang w:val="en-US" w:eastAsia="fi-FI"/>
+        </w:rPr>
+        <w:t>"</w:t>
+      </w:r>
+      <w:r>
+        <w:rPr>
+          <w:rFonts w:ascii="Courier New" w:eastAsia="Times New Roman" w:hAnsi="Courier New" w:cs="Courier New"/>
+          <w:color w:val="A31515"/>
+          <w:sz w:val="18"/>
+          <w:szCs w:val="18"/>
+          <w:lang w:val="en-US" w:eastAsia="fi-FI"/>
+        </w:rPr>
+        <w:t>pin</w:t>
+      </w:r>
+      <w:r>
+        <w:rPr>
+          <w:rFonts w:ascii="Courier New" w:eastAsia="Times New Roman" w:hAnsi="Courier New" w:cs="Courier New"/>
+          <w:color w:val="A31515"/>
+          <w:sz w:val="18"/>
+          <w:szCs w:val="18"/>
+          <w:lang w:val="en-US" w:eastAsia="fi-FI"/>
+        </w:rPr>
+        <w:t>"</w:t>
+      </w:r>
+      <w:r>
+        <w:rPr>
+          <w:rFonts w:ascii="Courier New" w:eastAsia="Times New Roman" w:hAnsi="Courier New" w:cs="Courier New"/>
+          <w:color w:val="000000"/>
+          <w:sz w:val="18"/>
+          <w:szCs w:val="18"/>
+          <w:lang w:val="en-US" w:eastAsia="fi-FI"/>
+        </w:rPr>
+        <w:t>: </w:t>
+      </w:r>
+      <w:r>
+        <w:rPr>
+          <w:rFonts w:ascii="Courier New" w:eastAsia="Times New Roman" w:hAnsi="Courier New" w:cs="Courier New"/>
+          <w:color w:val="0451A5"/>
+          <w:sz w:val="18"/>
+          <w:szCs w:val="18"/>
+          <w:lang w:val="en-US" w:eastAsia="fi-FI"/>
+        </w:rPr>
+        <w:t>"</w:t>
+      </w:r>
+      <w:r>
+        <w:rPr>
+          <w:rFonts w:ascii="Courier New" w:eastAsia="Times New Roman" w:hAnsi="Courier New" w:cs="Courier New"/>
+          <w:color w:val="0451A5"/>
+          <w:sz w:val="18"/>
+          <w:szCs w:val="18"/>
+          <w:lang w:val="en-US" w:eastAsia="fi-FI"/>
+        </w:rPr>
+        <w:t>1111</w:t>
+      </w:r>
+      <w:r>
+        <w:rPr>
+          <w:rFonts w:ascii="Courier New" w:eastAsia="Times New Roman" w:hAnsi="Courier New" w:cs="Courier New"/>
+          <w:color w:val="0451A5"/>
+          <w:sz w:val="18"/>
+          <w:szCs w:val="18"/>
+          <w:lang w:val="en-US" w:eastAsia="fi-FI"/>
+        </w:rPr>
+        <w:t>"</w:t>
+      </w:r>
+    </w:p>
+    <w:p>
+      <w:pPr>
+        <w:shd w:val="clear" w:color="auto" w:fill="FFFFFE"/>
+        <w:spacing w:after="0" w:line="270" w:lineRule="atLeast"/>
+        <w:rPr>
+          <w:rFonts w:ascii="Courier New" w:eastAsia="Times New Roman" w:hAnsi="Courier New" w:cs="Courier New"/>
+          <w:color w:val="000000"/>
+          <w:sz w:val="18"/>
+          <w:szCs w:val="18"/>
+          <w:lang w:val="en-US" w:eastAsia="fi-FI"/>
+        </w:rPr>
+      </w:pPr>
+      <w:r>
+        <w:rPr>
+          <w:rFonts w:ascii="Courier New" w:eastAsia="Times New Roman" w:hAnsi="Courier New" w:cs="Courier New"/>
+          <w:color w:val="000000"/>
+          <w:sz w:val="18"/>
+          <w:szCs w:val="18"/>
+          <w:lang w:val="en-US" w:eastAsia="fi-FI"/>
+        </w:rPr>
+        <w:t>}</w:t>
+      </w:r>
+    </w:p>
+    <w:p>
+      <w:pPr>
+        <w:spacing w:after="0"/>
+        <w:rPr>
+          <w:lang w:val="en-US"/>
+        </w:rPr>
+      </w:pPr>
+      <w:r>
+        <w:rPr>
+          <w:lang w:val="en-US"/>
+        </w:rPr>
         <w:t xml:space="preserve">OUTPUT </w:t>
       </w:r>
       <w:r>
+        <w:rPr>
+          <w:lang w:val="en-US"/>
+        </w:rPr>
         <w:t>(json):</w:t>
       </w:r>
       <w:r>
+        <w:rPr>
+          <w:lang w:val="en-US"/>
+        </w:rPr>
         <w:t xml:space="preserve"> </w:t>
       </w:r>
       <w:r>
+        <w:rPr>
+          <w:lang w:val="en-US"/>
+        </w:rPr>
         <w:t>card</w:t>
       </w:r>
       <w:r>
+        <w:rPr>
+          <w:lang w:val="en-US"/>
+        </w:rPr>
         <w:t>, isCredit</w:t>
       </w:r>
     </w:p>
     <w:p>
       <w:pPr>
-        <w:spacing w:after="0"/>
-      </w:pPr>
-      <w:r>
-        <w:t>KUVAUS:</w:t>
-      </w:r>
-      <w:r>
-        <w:t xml:space="preserve"> Tarkistaa kortin PIN koodin j</w:t>
-      </w:r>
-      <w:r>
-        <w:t>a palauttaa löytyykö yhdeltäkään korttiin liitetyltä tililtä credit ominaisuutta</w:t>
-      </w:r>
+        <w:pStyle w:val="Luettelokappale"/>
+        <w:numPr>
+          <w:ilvl w:val="0"/>
+          <w:numId w:val="2"/>
+        </w:numPr>
+        <w:shd w:val="clear" w:color="auto" w:fill="FFFFFE"/>
+        <w:spacing w:after="0" w:line="270" w:lineRule="atLeast"/>
+        <w:rPr>
+          <w:rFonts w:ascii="Courier New" w:eastAsia="Times New Roman" w:hAnsi="Courier New" w:cs="Courier New"/>
+          <w:color w:val="000000"/>
+          <w:sz w:val="18"/>
+          <w:szCs w:val="18"/>
+          <w:lang w:val="en-US" w:eastAsia="fi-FI"/>
+        </w:rPr>
+      </w:pPr>
+      <w:r>
+        <w:rPr>
+          <w:rFonts w:ascii="Courier New" w:eastAsia="Times New Roman" w:hAnsi="Courier New" w:cs="Courier New"/>
+          <w:color w:val="000000"/>
+          <w:sz w:val="18"/>
+          <w:szCs w:val="18"/>
+          <w:lang w:val="en-US" w:eastAsia="fi-FI"/>
+        </w:rPr>
+        <w:t>esimerkiksi:</w:t>
+      </w:r>
+    </w:p>
+    <w:p>
+      <w:pPr>
+        <w:shd w:val="clear" w:color="auto" w:fill="FFFFFE"/>
+        <w:spacing w:after="0" w:line="270" w:lineRule="atLeast"/>
+        <w:rPr>
+          <w:rFonts w:ascii="Courier New" w:eastAsia="Times New Roman" w:hAnsi="Courier New" w:cs="Courier New"/>
+          <w:color w:val="000000"/>
+          <w:sz w:val="18"/>
+          <w:szCs w:val="18"/>
+          <w:lang w:val="en-US" w:eastAsia="fi-FI"/>
+        </w:rPr>
+      </w:pPr>
+      <w:r>
+        <w:rPr>
+          <w:rFonts w:ascii="Courier New" w:eastAsia="Times New Roman" w:hAnsi="Courier New" w:cs="Courier New"/>
+          <w:color w:val="000000"/>
+          <w:sz w:val="18"/>
+          <w:szCs w:val="18"/>
+          <w:lang w:val="en-US" w:eastAsia="fi-FI"/>
+        </w:rPr>
+        <w:t>{</w:t>
+      </w:r>
+    </w:p>
+    <w:p>
+      <w:pPr>
+        <w:shd w:val="clear" w:color="auto" w:fill="FFFFFE"/>
+        <w:spacing w:after="0" w:line="270" w:lineRule="atLeast"/>
+        <w:rPr>
+          <w:rFonts w:ascii="Courier New" w:eastAsia="Times New Roman" w:hAnsi="Courier New" w:cs="Courier New"/>
+          <w:color w:val="000000"/>
+          <w:sz w:val="18"/>
+          <w:szCs w:val="18"/>
+          <w:lang w:val="en-US" w:eastAsia="fi-FI"/>
+        </w:rPr>
+      </w:pPr>
+      <w:r>
+        <w:rPr>
+          <w:rFonts w:ascii="Courier New" w:eastAsia="Times New Roman" w:hAnsi="Courier New" w:cs="Courier New"/>
+          <w:color w:val="000000"/>
+          <w:sz w:val="18"/>
+          <w:szCs w:val="18"/>
+          <w:lang w:val="en-US" w:eastAsia="fi-FI"/>
+        </w:rPr>
+        <w:t>    </w:t>
+      </w:r>
+      <w:r>
+        <w:rPr>
+          <w:rFonts w:ascii="Courier New" w:eastAsia="Times New Roman" w:hAnsi="Courier New" w:cs="Courier New"/>
+          <w:color w:val="A31515"/>
+          <w:sz w:val="18"/>
+          <w:szCs w:val="18"/>
+          <w:lang w:val="en-US" w:eastAsia="fi-FI"/>
+        </w:rPr>
+        <w:t>"card"</w:t>
+      </w:r>
+      <w:r>
+        <w:rPr>
+          <w:rFonts w:ascii="Courier New" w:eastAsia="Times New Roman" w:hAnsi="Courier New" w:cs="Courier New"/>
+          <w:color w:val="000000"/>
+          <w:sz w:val="18"/>
+          <w:szCs w:val="18"/>
+          <w:lang w:val="en-US" w:eastAsia="fi-FI"/>
+        </w:rPr>
+        <w:t>: </w:t>
+      </w:r>
+      <w:r>
+        <w:rPr>
+          <w:rFonts w:ascii="Courier New" w:eastAsia="Times New Roman" w:hAnsi="Courier New" w:cs="Courier New"/>
+          <w:color w:val="0451A5"/>
+          <w:sz w:val="18"/>
+          <w:szCs w:val="18"/>
+          <w:lang w:val="en-US" w:eastAsia="fi-FI"/>
+        </w:rPr>
+        <w:t>"</w:t>
+      </w:r>
+      <w:r>
+        <w:rPr>
+          <w:rFonts w:ascii="Courier New" w:eastAsia="Times New Roman" w:hAnsi="Courier New" w:cs="Courier New"/>
+          <w:color w:val="0451A5"/>
+          <w:sz w:val="18"/>
+          <w:szCs w:val="18"/>
+          <w:lang w:val="en-US" w:eastAsia="fi-FI"/>
+        </w:rPr>
+        <w:t>OK</w:t>
+      </w:r>
+      <w:r>
+        <w:rPr>
+          <w:rFonts w:ascii="Courier New" w:eastAsia="Times New Roman" w:hAnsi="Courier New" w:cs="Courier New"/>
+          <w:color w:val="0451A5"/>
+          <w:sz w:val="18"/>
+          <w:szCs w:val="18"/>
+          <w:lang w:val="en-US" w:eastAsia="fi-FI"/>
+        </w:rPr>
+        <w:t>"</w:t>
+      </w:r>
+      <w:r>
+        <w:rPr>
+          <w:rFonts w:ascii="Courier New" w:eastAsia="Times New Roman" w:hAnsi="Courier New" w:cs="Courier New"/>
+          <w:color w:val="000000"/>
+          <w:sz w:val="18"/>
+          <w:szCs w:val="18"/>
+          <w:lang w:val="en-US" w:eastAsia="fi-FI"/>
+        </w:rPr>
+        <w:t>,</w:t>
+      </w:r>
+    </w:p>
+    <w:p>
+      <w:pPr>
+        <w:shd w:val="clear" w:color="auto" w:fill="FFFFFE"/>
+        <w:spacing w:after="0" w:line="270" w:lineRule="atLeast"/>
+        <w:rPr>
+          <w:rFonts w:ascii="Courier New" w:eastAsia="Times New Roman" w:hAnsi="Courier New" w:cs="Courier New"/>
+          <w:color w:val="000000"/>
+          <w:sz w:val="18"/>
+          <w:szCs w:val="18"/>
+          <w:lang w:val="en-US" w:eastAsia="fi-FI"/>
+        </w:rPr>
+      </w:pPr>
+      <w:r>
+        <w:rPr>
+          <w:rFonts w:ascii="Courier New" w:eastAsia="Times New Roman" w:hAnsi="Courier New" w:cs="Courier New"/>
+          <w:color w:val="000000"/>
+          <w:sz w:val="18"/>
+          <w:szCs w:val="18"/>
+          <w:lang w:val="en-US" w:eastAsia="fi-FI"/>
+        </w:rPr>
+        <w:t>    </w:t>
+      </w:r>
+      <w:r>
+        <w:rPr>
+          <w:rFonts w:ascii="Courier New" w:eastAsia="Times New Roman" w:hAnsi="Courier New" w:cs="Courier New"/>
+          <w:color w:val="A31515"/>
+          <w:sz w:val="18"/>
+          <w:szCs w:val="18"/>
+          <w:lang w:val="en-US" w:eastAsia="fi-FI"/>
+        </w:rPr>
+        <w:t>"isCredit"</w:t>
+      </w:r>
+      <w:r>
+        <w:rPr>
+          <w:rFonts w:ascii="Courier New" w:eastAsia="Times New Roman" w:hAnsi="Courier New" w:cs="Courier New"/>
+          <w:color w:val="000000"/>
+          <w:sz w:val="18"/>
+          <w:szCs w:val="18"/>
+          <w:lang w:val="en-US" w:eastAsia="fi-FI"/>
+        </w:rPr>
+        <w:t>: </w:t>
+      </w:r>
+      <w:r>
+        <w:rPr>
+          <w:rFonts w:ascii="Courier New" w:eastAsia="Times New Roman" w:hAnsi="Courier New" w:cs="Courier New"/>
+          <w:color w:val="0451A5"/>
+          <w:sz w:val="18"/>
+          <w:szCs w:val="18"/>
+          <w:lang w:val="en-US" w:eastAsia="fi-FI"/>
+        </w:rPr>
+        <w:t>"</w:t>
+      </w:r>
+      <w:r>
+        <w:rPr>
+          <w:rFonts w:ascii="Courier New" w:eastAsia="Times New Roman" w:hAnsi="Courier New" w:cs="Courier New"/>
+          <w:color w:val="0451A5"/>
+          <w:sz w:val="18"/>
+          <w:szCs w:val="18"/>
+          <w:lang w:val="en-US" w:eastAsia="fi-FI"/>
+        </w:rPr>
+        <w:t>Y</w:t>
+      </w:r>
+      <w:r>
+        <w:rPr>
+          <w:rFonts w:ascii="Courier New" w:eastAsia="Times New Roman" w:hAnsi="Courier New" w:cs="Courier New"/>
+          <w:color w:val="0451A5"/>
+          <w:sz w:val="18"/>
+          <w:szCs w:val="18"/>
+          <w:lang w:val="en-US" w:eastAsia="fi-FI"/>
+        </w:rPr>
+        <w:t>"</w:t>
+      </w:r>
+    </w:p>
+    <w:p>
+      <w:pPr>
+        <w:shd w:val="clear" w:color="auto" w:fill="FFFFFE"/>
+        <w:spacing w:after="0" w:line="270" w:lineRule="atLeast"/>
+        <w:rPr>
+          <w:rFonts w:ascii="Courier New" w:eastAsia="Times New Roman" w:hAnsi="Courier New" w:cs="Courier New"/>
+          <w:color w:val="000000"/>
+          <w:sz w:val="18"/>
+          <w:szCs w:val="18"/>
+          <w:lang w:val="en-US" w:eastAsia="fi-FI"/>
+        </w:rPr>
+      </w:pPr>
+      <w:r>
+        <w:rPr>
+          <w:rFonts w:ascii="Courier New" w:eastAsia="Times New Roman" w:hAnsi="Courier New" w:cs="Courier New"/>
+          <w:color w:val="000000"/>
+          <w:sz w:val="18"/>
+          <w:szCs w:val="18"/>
+          <w:lang w:val="en-US" w:eastAsia="fi-FI"/>
+        </w:rPr>
+        <w:t>}</w:t>
+      </w:r>
+    </w:p>
+    <w:p>
+      <w:pPr>
+        <w:shd w:val="clear" w:color="auto" w:fill="FFFFFE"/>
+        <w:spacing w:after="0" w:line="270" w:lineRule="atLeast"/>
+        <w:rPr>
+          <w:rFonts w:ascii="Courier New" w:eastAsia="Times New Roman" w:hAnsi="Courier New" w:cs="Courier New"/>
+          <w:color w:val="000000"/>
+          <w:sz w:val="18"/>
+          <w:szCs w:val="18"/>
+          <w:lang w:val="en-US" w:eastAsia="fi-FI"/>
+        </w:rPr>
+      </w:pPr>
     </w:p>
     <w:p>
       <w:pPr>
@@ -353,35 +885,41 @@
       <w:pPr>
         <w:spacing w:after="0"/>
         <w:rPr>
-          <w:lang w:val="en-US"/>
-        </w:rPr>
-      </w:pPr>
-      <w:r>
-        <w:rPr>
+          <w:u w:val="single"/>
+          <w:lang w:val="en-US"/>
+        </w:rPr>
+      </w:pPr>
+      <w:r>
+        <w:rPr>
+          <w:u w:val="single"/>
           <w:lang w:val="en-US"/>
         </w:rPr>
         <w:t>API URL: /bank/</w:t>
       </w:r>
       <w:r>
         <w:rPr>
+          <w:u w:val="single"/>
           <w:lang w:val="en-US"/>
         </w:rPr>
         <w:t>g</w:t>
       </w:r>
       <w:r>
         <w:rPr>
+          <w:u w:val="single"/>
           <w:lang w:val="en-US"/>
         </w:rPr>
         <w:t>et</w:t>
       </w:r>
       <w:r>
         <w:rPr>
+          <w:u w:val="single"/>
           <w:lang w:val="en-US"/>
         </w:rPr>
         <w:t>Id</w:t>
       </w:r>
       <w:r>
         <w:rPr>
+          <w:u w:val="single"/>
           <w:lang w:val="en-US"/>
         </w:rPr>
         <w:t>Account</w:t>
@@ -404,6 +942,23 @@
     <w:p>
       <w:pPr>
         <w:spacing w:after="0"/>
+      </w:pPr>
+      <w:r>
+        <w:t>KUVAUS: Palauttaa tilin id</w:t>
+      </w:r>
+      <w:r>
+        <w:t>-</w:t>
+      </w:r>
+      <w:r>
+        <w:t>numeron a</w:t>
+      </w:r>
+      <w:r>
+        <w:t>nnetun kortin numeron ja mahdollisesti valitun credit-ominaisuuden mukaan</w:t>
+      </w:r>
+    </w:p>
+    <w:p>
+      <w:pPr>
+        <w:spacing w:after="0"/>
         <w:rPr>
           <w:lang w:val="en-US"/>
         </w:rPr>
@@ -447,52 +1002,435 @@
     </w:p>
     <w:p>
       <w:pPr>
-        <w:spacing w:after="0"/>
-      </w:pPr>
-      <w:r>
+        <w:pStyle w:val="Luettelokappale"/>
+        <w:numPr>
+          <w:ilvl w:val="0"/>
+          <w:numId w:val="2"/>
+        </w:numPr>
+        <w:shd w:val="clear" w:color="auto" w:fill="FFFFFE"/>
+        <w:spacing w:after="0" w:line="270" w:lineRule="atLeast"/>
+        <w:rPr>
+          <w:rFonts w:ascii="Courier New" w:eastAsia="Times New Roman" w:hAnsi="Courier New" w:cs="Courier New"/>
+          <w:color w:val="000000"/>
+          <w:sz w:val="18"/>
+          <w:szCs w:val="18"/>
+          <w:lang w:val="en-US" w:eastAsia="fi-FI"/>
+        </w:rPr>
+      </w:pPr>
+      <w:r>
+        <w:rPr>
+          <w:rFonts w:ascii="Courier New" w:eastAsia="Times New Roman" w:hAnsi="Courier New" w:cs="Courier New"/>
+          <w:color w:val="000000"/>
+          <w:sz w:val="18"/>
+          <w:szCs w:val="18"/>
+          <w:lang w:val="en-US" w:eastAsia="fi-FI"/>
+        </w:rPr>
+        <w:t>esim</w:t>
+      </w:r>
+      <w:r>
+        <w:rPr>
+          <w:rFonts w:ascii="Courier New" w:eastAsia="Times New Roman" w:hAnsi="Courier New" w:cs="Courier New"/>
+          <w:color w:val="000000"/>
+          <w:sz w:val="18"/>
+          <w:szCs w:val="18"/>
+          <w:lang w:val="en-US" w:eastAsia="fi-FI"/>
+        </w:rPr>
+        <w:t>erkiksi:</w:t>
+      </w:r>
+    </w:p>
+    <w:p>
+      <w:pPr>
+        <w:shd w:val="clear" w:color="auto" w:fill="FFFFFE"/>
+        <w:spacing w:after="0" w:line="270" w:lineRule="atLeast"/>
+        <w:rPr>
+          <w:rFonts w:ascii="Courier New" w:eastAsia="Times New Roman" w:hAnsi="Courier New" w:cs="Courier New"/>
+          <w:color w:val="000000"/>
+          <w:sz w:val="18"/>
+          <w:szCs w:val="18"/>
+          <w:lang w:val="en-US" w:eastAsia="fi-FI"/>
+        </w:rPr>
+      </w:pPr>
+      <w:r>
+        <w:rPr>
+          <w:rFonts w:ascii="Courier New" w:eastAsia="Times New Roman" w:hAnsi="Courier New" w:cs="Courier New"/>
+          <w:color w:val="000000"/>
+          <w:sz w:val="18"/>
+          <w:szCs w:val="18"/>
+          <w:lang w:val="en-US" w:eastAsia="fi-FI"/>
+        </w:rPr>
+        <w:t>{</w:t>
+      </w:r>
+    </w:p>
+    <w:p>
+      <w:pPr>
+        <w:shd w:val="clear" w:color="auto" w:fill="FFFFFE"/>
+        <w:spacing w:after="0" w:line="270" w:lineRule="atLeast"/>
+        <w:rPr>
+          <w:rFonts w:ascii="Courier New" w:eastAsia="Times New Roman" w:hAnsi="Courier New" w:cs="Courier New"/>
+          <w:color w:val="000000"/>
+          <w:sz w:val="18"/>
+          <w:szCs w:val="18"/>
+          <w:lang w:val="en-US" w:eastAsia="fi-FI"/>
+        </w:rPr>
+      </w:pPr>
+      <w:r>
+        <w:rPr>
+          <w:rFonts w:ascii="Courier New" w:eastAsia="Times New Roman" w:hAnsi="Courier New" w:cs="Courier New"/>
+          <w:color w:val="000000"/>
+          <w:sz w:val="18"/>
+          <w:szCs w:val="18"/>
+          <w:lang w:val="en-US" w:eastAsia="fi-FI"/>
+        </w:rPr>
+        <w:t>    </w:t>
+      </w:r>
+      <w:r>
+        <w:rPr>
+          <w:rFonts w:ascii="Courier New" w:eastAsia="Times New Roman" w:hAnsi="Courier New" w:cs="Courier New"/>
+          <w:color w:val="A31515"/>
+          <w:sz w:val="18"/>
+          <w:szCs w:val="18"/>
+          <w:lang w:val="en-US" w:eastAsia="fi-FI"/>
+        </w:rPr>
+        <w:t>"c</w:t>
+      </w:r>
+      <w:r>
+        <w:rPr>
+          <w:rFonts w:ascii="Courier New" w:eastAsia="Times New Roman" w:hAnsi="Courier New" w:cs="Courier New"/>
+          <w:color w:val="A31515"/>
+          <w:sz w:val="18"/>
+          <w:szCs w:val="18"/>
+          <w:lang w:val="en-US" w:eastAsia="fi-FI"/>
+        </w:rPr>
+        <w:t>ardId</w:t>
+      </w:r>
+      <w:r>
+        <w:rPr>
+          <w:rFonts w:ascii="Courier New" w:eastAsia="Times New Roman" w:hAnsi="Courier New" w:cs="Courier New"/>
+          <w:color w:val="A31515"/>
+          <w:sz w:val="18"/>
+          <w:szCs w:val="18"/>
+          <w:lang w:val="en-US" w:eastAsia="fi-FI"/>
+        </w:rPr>
+        <w:t>"</w:t>
+      </w:r>
+      <w:r>
+        <w:rPr>
+          <w:rFonts w:ascii="Courier New" w:eastAsia="Times New Roman" w:hAnsi="Courier New" w:cs="Courier New"/>
+          <w:color w:val="000000"/>
+          <w:sz w:val="18"/>
+          <w:szCs w:val="18"/>
+          <w:lang w:val="en-US" w:eastAsia="fi-FI"/>
+        </w:rPr>
+        <w:t>: </w:t>
+      </w:r>
+      <w:r>
+        <w:rPr>
+          <w:rFonts w:ascii="Courier New" w:eastAsia="Times New Roman" w:hAnsi="Courier New" w:cs="Courier New"/>
+          <w:color w:val="0451A5"/>
+          <w:sz w:val="18"/>
+          <w:szCs w:val="18"/>
+          <w:lang w:val="en-US" w:eastAsia="fi-FI"/>
+        </w:rPr>
+        <w:t>"</w:t>
+      </w:r>
+      <w:r>
+        <w:rPr>
+          <w:rFonts w:ascii="Courier New" w:eastAsia="Times New Roman" w:hAnsi="Courier New" w:cs="Courier New"/>
+          <w:color w:val="0451A5"/>
+          <w:sz w:val="18"/>
+          <w:szCs w:val="18"/>
+          <w:lang w:val="en-US" w:eastAsia="fi-FI"/>
+        </w:rPr>
+        <w:t>1234-1234</w:t>
+      </w:r>
+      <w:r>
+        <w:rPr>
+          <w:rFonts w:ascii="Courier New" w:eastAsia="Times New Roman" w:hAnsi="Courier New" w:cs="Courier New"/>
+          <w:color w:val="0451A5"/>
+          <w:sz w:val="18"/>
+          <w:szCs w:val="18"/>
+          <w:lang w:val="en-US" w:eastAsia="fi-FI"/>
+        </w:rPr>
+        <w:t>"</w:t>
+      </w:r>
+      <w:r>
+        <w:rPr>
+          <w:rFonts w:ascii="Courier New" w:eastAsia="Times New Roman" w:hAnsi="Courier New" w:cs="Courier New"/>
+          <w:color w:val="000000"/>
+          <w:sz w:val="18"/>
+          <w:szCs w:val="18"/>
+          <w:lang w:val="en-US" w:eastAsia="fi-FI"/>
+        </w:rPr>
+        <w:t>,</w:t>
+      </w:r>
+    </w:p>
+    <w:p>
+      <w:pPr>
+        <w:shd w:val="clear" w:color="auto" w:fill="FFFFFE"/>
+        <w:spacing w:after="0" w:line="270" w:lineRule="atLeast"/>
+        <w:rPr>
+          <w:rFonts w:ascii="Courier New" w:eastAsia="Times New Roman" w:hAnsi="Courier New" w:cs="Courier New"/>
+          <w:color w:val="000000"/>
+          <w:sz w:val="18"/>
+          <w:szCs w:val="18"/>
+          <w:lang w:val="en-US" w:eastAsia="fi-FI"/>
+        </w:rPr>
+      </w:pPr>
+      <w:r>
+        <w:rPr>
+          <w:rFonts w:ascii="Courier New" w:eastAsia="Times New Roman" w:hAnsi="Courier New" w:cs="Courier New"/>
+          <w:color w:val="000000"/>
+          <w:sz w:val="18"/>
+          <w:szCs w:val="18"/>
+          <w:lang w:val="en-US" w:eastAsia="fi-FI"/>
+        </w:rPr>
+        <w:t>    </w:t>
+      </w:r>
+      <w:r>
+        <w:rPr>
+          <w:rFonts w:ascii="Courier New" w:eastAsia="Times New Roman" w:hAnsi="Courier New" w:cs="Courier New"/>
+          <w:color w:val="A31515"/>
+          <w:sz w:val="18"/>
+          <w:szCs w:val="18"/>
+          <w:lang w:val="en-US" w:eastAsia="fi-FI"/>
+        </w:rPr>
+        <w:t>"</w:t>
+      </w:r>
+      <w:r>
+        <w:rPr>
+          <w:rFonts w:ascii="Courier New" w:eastAsia="Times New Roman" w:hAnsi="Courier New" w:cs="Courier New"/>
+          <w:color w:val="A31515"/>
+          <w:sz w:val="18"/>
+          <w:szCs w:val="18"/>
+          <w:lang w:val="en-US" w:eastAsia="fi-FI"/>
+        </w:rPr>
+        <w:t>useCredit</w:t>
+      </w:r>
+      <w:r>
+        <w:rPr>
+          <w:rFonts w:ascii="Courier New" w:eastAsia="Times New Roman" w:hAnsi="Courier New" w:cs="Courier New"/>
+          <w:color w:val="A31515"/>
+          <w:sz w:val="18"/>
+          <w:szCs w:val="18"/>
+          <w:lang w:val="en-US" w:eastAsia="fi-FI"/>
+        </w:rPr>
+        <w:t>"</w:t>
+      </w:r>
+      <w:r>
+        <w:rPr>
+          <w:rFonts w:ascii="Courier New" w:eastAsia="Times New Roman" w:hAnsi="Courier New" w:cs="Courier New"/>
+          <w:color w:val="000000"/>
+          <w:sz w:val="18"/>
+          <w:szCs w:val="18"/>
+          <w:lang w:val="en-US" w:eastAsia="fi-FI"/>
+        </w:rPr>
+        <w:t>: </w:t>
+      </w:r>
+      <w:r>
+        <w:rPr>
+          <w:rFonts w:ascii="Courier New" w:eastAsia="Times New Roman" w:hAnsi="Courier New" w:cs="Courier New"/>
+          <w:color w:val="0451A5"/>
+          <w:sz w:val="18"/>
+          <w:szCs w:val="18"/>
+          <w:lang w:val="en-US" w:eastAsia="fi-FI"/>
+        </w:rPr>
+        <w:t>"</w:t>
+      </w:r>
+      <w:r>
+        <w:rPr>
+          <w:rFonts w:ascii="Courier New" w:eastAsia="Times New Roman" w:hAnsi="Courier New" w:cs="Courier New"/>
+          <w:color w:val="0451A5"/>
+          <w:sz w:val="18"/>
+          <w:szCs w:val="18"/>
+          <w:lang w:val="en-US" w:eastAsia="fi-FI"/>
+        </w:rPr>
+        <w:t>N</w:t>
+      </w:r>
+      <w:r>
+        <w:rPr>
+          <w:rFonts w:ascii="Courier New" w:eastAsia="Times New Roman" w:hAnsi="Courier New" w:cs="Courier New"/>
+          <w:color w:val="0451A5"/>
+          <w:sz w:val="18"/>
+          <w:szCs w:val="18"/>
+          <w:lang w:val="en-US" w:eastAsia="fi-FI"/>
+        </w:rPr>
+        <w:t>"</w:t>
+      </w:r>
+    </w:p>
+    <w:p>
+      <w:pPr>
+        <w:shd w:val="clear" w:color="auto" w:fill="FFFFFE"/>
+        <w:spacing w:after="0" w:line="270" w:lineRule="atLeast"/>
+        <w:rPr>
+          <w:rFonts w:ascii="Courier New" w:eastAsia="Times New Roman" w:hAnsi="Courier New" w:cs="Courier New"/>
+          <w:color w:val="000000"/>
+          <w:sz w:val="18"/>
+          <w:szCs w:val="18"/>
+          <w:lang w:val="en-US" w:eastAsia="fi-FI"/>
+        </w:rPr>
+      </w:pPr>
+      <w:r>
+        <w:rPr>
+          <w:rFonts w:ascii="Courier New" w:eastAsia="Times New Roman" w:hAnsi="Courier New" w:cs="Courier New"/>
+          <w:color w:val="000000"/>
+          <w:sz w:val="18"/>
+          <w:szCs w:val="18"/>
+          <w:lang w:val="en-US" w:eastAsia="fi-FI"/>
+        </w:rPr>
+        <w:t>}</w:t>
+      </w:r>
+    </w:p>
+    <w:p>
+      <w:pPr>
+        <w:spacing w:after="0"/>
+        <w:rPr>
+          <w:lang w:val="en-US"/>
+        </w:rPr>
+      </w:pPr>
+      <w:r>
+        <w:rPr>
+          <w:lang w:val="en-US"/>
+        </w:rPr>
         <w:t xml:space="preserve">OUTPUT </w:t>
       </w:r>
       <w:r>
+        <w:rPr>
+          <w:lang w:val="en-US"/>
+        </w:rPr>
         <w:t>(json)</w:t>
       </w:r>
       <w:r>
+        <w:rPr>
+          <w:lang w:val="en-US"/>
+        </w:rPr>
         <w:t>: idAccount</w:t>
       </w:r>
     </w:p>
     <w:p>
       <w:pPr>
-        <w:spacing w:after="0"/>
-      </w:pPr>
-      <w:r>
-        <w:t>KUVAUS:</w:t>
-      </w:r>
-      <w:r>
-        <w:t xml:space="preserve"> Palauttaa </w:t>
-      </w:r>
-      <w:r>
-        <w:t>tilin id</w:t>
-      </w:r>
-      <w:r>
-        <w:t>-</w:t>
-      </w:r>
-      <w:r>
-        <w:t>numeron a</w:t>
-      </w:r>
-      <w:r>
-        <w:t>nnetun kortin numeron ja mahdollis</w:t>
-      </w:r>
-      <w:r>
-        <w:t>esti valitun</w:t>
-      </w:r>
-      <w:r>
-        <w:t xml:space="preserve"> credit-ominaisuu</w:t>
-      </w:r>
-      <w:r>
-        <w:t>den</w:t>
-      </w:r>
-      <w:r>
-        <w:t xml:space="preserve"> mukaan</w:t>
-      </w:r>
+        <w:pStyle w:val="Luettelokappale"/>
+        <w:numPr>
+          <w:ilvl w:val="0"/>
+          <w:numId w:val="2"/>
+        </w:numPr>
+        <w:spacing w:after="0"/>
+        <w:rPr>
+          <w:lang w:val="en-US"/>
+        </w:rPr>
+      </w:pPr>
+      <w:r>
+        <w:rPr>
+          <w:lang w:val="en-US"/>
+        </w:rPr>
+        <w:t>esimerkiksi:</w:t>
+      </w:r>
+    </w:p>
+    <w:p>
+      <w:pPr>
+        <w:shd w:val="clear" w:color="auto" w:fill="FFFFFE"/>
+        <w:spacing w:after="0" w:line="270" w:lineRule="atLeast"/>
+        <w:rPr>
+          <w:rFonts w:ascii="Courier New" w:eastAsia="Times New Roman" w:hAnsi="Courier New" w:cs="Courier New"/>
+          <w:color w:val="000000"/>
+          <w:sz w:val="18"/>
+          <w:szCs w:val="18"/>
+          <w:lang w:val="en-US" w:eastAsia="fi-FI"/>
+        </w:rPr>
+      </w:pPr>
+      <w:r>
+        <w:rPr>
+          <w:rFonts w:ascii="Courier New" w:eastAsia="Times New Roman" w:hAnsi="Courier New" w:cs="Courier New"/>
+          <w:color w:val="000000"/>
+          <w:sz w:val="18"/>
+          <w:szCs w:val="18"/>
+          <w:lang w:val="en-US" w:eastAsia="fi-FI"/>
+        </w:rPr>
+        <w:t>{</w:t>
+      </w:r>
+    </w:p>
+    <w:p>
+      <w:pPr>
+        <w:shd w:val="clear" w:color="auto" w:fill="FFFFFE"/>
+        <w:spacing w:after="0" w:line="270" w:lineRule="atLeast"/>
+        <w:rPr>
+          <w:rFonts w:ascii="Courier New" w:eastAsia="Times New Roman" w:hAnsi="Courier New" w:cs="Courier New"/>
+          <w:color w:val="000000"/>
+          <w:sz w:val="18"/>
+          <w:szCs w:val="18"/>
+          <w:lang w:val="en-US" w:eastAsia="fi-FI"/>
+        </w:rPr>
+      </w:pPr>
+      <w:r>
+        <w:rPr>
+          <w:rFonts w:ascii="Courier New" w:eastAsia="Times New Roman" w:hAnsi="Courier New" w:cs="Courier New"/>
+          <w:color w:val="000000"/>
+          <w:sz w:val="18"/>
+          <w:szCs w:val="18"/>
+          <w:lang w:val="en-US" w:eastAsia="fi-FI"/>
+        </w:rPr>
+        <w:t>    </w:t>
+      </w:r>
+      <w:r>
+        <w:rPr>
+          <w:rFonts w:ascii="Courier New" w:eastAsia="Times New Roman" w:hAnsi="Courier New" w:cs="Courier New"/>
+          <w:color w:val="A31515"/>
+          <w:sz w:val="18"/>
+          <w:szCs w:val="18"/>
+          <w:lang w:val="en-US" w:eastAsia="fi-FI"/>
+        </w:rPr>
+        <w:t>"idAccount"</w:t>
+      </w:r>
+      <w:r>
+        <w:rPr>
+          <w:rFonts w:ascii="Courier New" w:eastAsia="Times New Roman" w:hAnsi="Courier New" w:cs="Courier New"/>
+          <w:color w:val="000000"/>
+          <w:sz w:val="18"/>
+          <w:szCs w:val="18"/>
+          <w:lang w:val="en-US" w:eastAsia="fi-FI"/>
+        </w:rPr>
+        <w:t>: </w:t>
+      </w:r>
+      <w:r>
+        <w:rPr>
+          <w:rFonts w:ascii="Courier New" w:eastAsia="Times New Roman" w:hAnsi="Courier New" w:cs="Courier New"/>
+          <w:color w:val="098658"/>
+          <w:sz w:val="18"/>
+          <w:szCs w:val="18"/>
+          <w:lang w:val="en-US" w:eastAsia="fi-FI"/>
+        </w:rPr>
+        <w:t>4</w:t>
+      </w:r>
+    </w:p>
+    <w:p>
+      <w:pPr>
+        <w:shd w:val="clear" w:color="auto" w:fill="FFFFFE"/>
+        <w:spacing w:after="0" w:line="270" w:lineRule="atLeast"/>
+        <w:rPr>
+          <w:rFonts w:ascii="Courier New" w:eastAsia="Times New Roman" w:hAnsi="Courier New" w:cs="Courier New"/>
+          <w:color w:val="000000"/>
+          <w:sz w:val="18"/>
+          <w:szCs w:val="18"/>
+          <w:lang w:val="en-US" w:eastAsia="fi-FI"/>
+        </w:rPr>
+      </w:pPr>
+      <w:r>
+        <w:rPr>
+          <w:rFonts w:ascii="Courier New" w:eastAsia="Times New Roman" w:hAnsi="Courier New" w:cs="Courier New"/>
+          <w:color w:val="000000"/>
+          <w:sz w:val="18"/>
+          <w:szCs w:val="18"/>
+          <w:lang w:val="en-US" w:eastAsia="fi-FI"/>
+        </w:rPr>
+        <w:t>}</w:t>
+      </w:r>
+    </w:p>
+    <w:p>
+      <w:pPr>
+        <w:spacing w:after="0"/>
+        <w:rPr>
+          <w:lang w:val="en-US"/>
+        </w:rPr>
+      </w:pPr>
     </w:p>
     <w:p>
       <w:pPr>
@@ -600,23 +1538,27 @@
       <w:pPr>
         <w:spacing w:after="0"/>
         <w:rPr>
-          <w:lang w:val="en-US"/>
-        </w:rPr>
-      </w:pPr>
-      <w:r>
-        <w:rPr>
+          <w:u w:val="single"/>
+          <w:lang w:val="en-US"/>
+        </w:rPr>
+      </w:pPr>
+      <w:r>
+        <w:rPr>
+          <w:u w:val="single"/>
           <w:lang w:val="en-US"/>
         </w:rPr>
         <w:t>API URL: /bank/w</w:t>
       </w:r>
       <w:r>
         <w:rPr>
+          <w:u w:val="single"/>
           <w:lang w:val="en-US"/>
         </w:rPr>
         <w:t>ithdraw</w:t>
       </w:r>
       <w:r>
         <w:rPr>
+          <w:u w:val="single"/>
           <w:lang w:val="en-US"/>
         </w:rPr>
         <w:t>Money</w:t>
@@ -639,6 +1581,17 @@
     <w:p>
       <w:pPr>
         <w:spacing w:after="0"/>
+      </w:pPr>
+      <w:r>
+        <w:t>KUVAUS: Yrittää nostaa a</w:t>
+      </w:r>
+      <w:r>
+        <w:t>nnetun määrän annetulta tililtä</w:t>
+      </w:r>
+    </w:p>
+    <w:p>
+      <w:pPr>
+        <w:spacing w:after="0"/>
         <w:rPr>
           <w:lang w:val="en-US"/>
         </w:rPr>
@@ -670,40 +1623,492 @@
     </w:p>
     <w:p>
       <w:pPr>
-        <w:spacing w:after="0"/>
-      </w:pPr>
-      <w:r>
+        <w:pStyle w:val="Luettelokappale"/>
+        <w:numPr>
+          <w:ilvl w:val="0"/>
+          <w:numId w:val="2"/>
+        </w:numPr>
+        <w:shd w:val="clear" w:color="auto" w:fill="FFFFFE"/>
+        <w:spacing w:after="0" w:line="270" w:lineRule="atLeast"/>
+        <w:rPr>
+          <w:rFonts w:ascii="Courier New" w:eastAsia="Times New Roman" w:hAnsi="Courier New" w:cs="Courier New"/>
+          <w:color w:val="000000"/>
+          <w:sz w:val="18"/>
+          <w:szCs w:val="18"/>
+          <w:lang w:val="en-US" w:eastAsia="fi-FI"/>
+        </w:rPr>
+      </w:pPr>
+      <w:r>
+        <w:rPr>
+          <w:rFonts w:ascii="Courier New" w:eastAsia="Times New Roman" w:hAnsi="Courier New" w:cs="Courier New"/>
+          <w:color w:val="000000"/>
+          <w:sz w:val="18"/>
+          <w:szCs w:val="18"/>
+          <w:lang w:val="en-US" w:eastAsia="fi-FI"/>
+        </w:rPr>
+        <w:t>esim</w:t>
+      </w:r>
+      <w:r>
+        <w:rPr>
+          <w:rFonts w:ascii="Courier New" w:eastAsia="Times New Roman" w:hAnsi="Courier New" w:cs="Courier New"/>
+          <w:color w:val="000000"/>
+          <w:sz w:val="18"/>
+          <w:szCs w:val="18"/>
+          <w:lang w:val="en-US" w:eastAsia="fi-FI"/>
+        </w:rPr>
+        <w:t>erkiksi:</w:t>
+      </w:r>
+    </w:p>
+    <w:p>
+      <w:pPr>
+        <w:shd w:val="clear" w:color="auto" w:fill="FFFFFE"/>
+        <w:spacing w:after="0" w:line="270" w:lineRule="atLeast"/>
+        <w:rPr>
+          <w:rFonts w:ascii="Courier New" w:eastAsia="Times New Roman" w:hAnsi="Courier New" w:cs="Courier New"/>
+          <w:color w:val="000000"/>
+          <w:sz w:val="18"/>
+          <w:szCs w:val="18"/>
+          <w:lang w:val="en-US" w:eastAsia="fi-FI"/>
+        </w:rPr>
+      </w:pPr>
+      <w:r>
+        <w:rPr>
+          <w:rFonts w:ascii="Courier New" w:eastAsia="Times New Roman" w:hAnsi="Courier New" w:cs="Courier New"/>
+          <w:color w:val="000000"/>
+          <w:sz w:val="18"/>
+          <w:szCs w:val="18"/>
+          <w:lang w:val="en-US" w:eastAsia="fi-FI"/>
+        </w:rPr>
+        <w:t>{</w:t>
+      </w:r>
+    </w:p>
+    <w:p>
+      <w:pPr>
+        <w:shd w:val="clear" w:color="auto" w:fill="FFFFFE"/>
+        <w:spacing w:after="0" w:line="270" w:lineRule="atLeast"/>
+        <w:rPr>
+          <w:rFonts w:ascii="Courier New" w:eastAsia="Times New Roman" w:hAnsi="Courier New" w:cs="Courier New"/>
+          <w:color w:val="000000"/>
+          <w:sz w:val="18"/>
+          <w:szCs w:val="18"/>
+          <w:lang w:val="en-US" w:eastAsia="fi-FI"/>
+        </w:rPr>
+      </w:pPr>
+      <w:r>
+        <w:rPr>
+          <w:rFonts w:ascii="Courier New" w:eastAsia="Times New Roman" w:hAnsi="Courier New" w:cs="Courier New"/>
+          <w:color w:val="000000"/>
+          <w:sz w:val="18"/>
+          <w:szCs w:val="18"/>
+          <w:lang w:val="en-US" w:eastAsia="fi-FI"/>
+        </w:rPr>
+        <w:t>    </w:t>
+      </w:r>
+      <w:r>
+        <w:rPr>
+          <w:rFonts w:ascii="Courier New" w:eastAsia="Times New Roman" w:hAnsi="Courier New" w:cs="Courier New"/>
+          <w:color w:val="A31515"/>
+          <w:sz w:val="18"/>
+          <w:szCs w:val="18"/>
+          <w:lang w:val="en-US" w:eastAsia="fi-FI"/>
+        </w:rPr>
+        <w:t>"</w:t>
+      </w:r>
+      <w:r>
+        <w:rPr>
+          <w:rFonts w:ascii="Courier New" w:eastAsia="Times New Roman" w:hAnsi="Courier New" w:cs="Courier New"/>
+          <w:color w:val="A31515"/>
+          <w:sz w:val="18"/>
+          <w:szCs w:val="18"/>
+          <w:lang w:val="en-US" w:eastAsia="fi-FI"/>
+        </w:rPr>
+        <w:t>idAccount</w:t>
+      </w:r>
+      <w:r>
+        <w:rPr>
+          <w:rFonts w:ascii="Courier New" w:eastAsia="Times New Roman" w:hAnsi="Courier New" w:cs="Courier New"/>
+          <w:color w:val="A31515"/>
+          <w:sz w:val="18"/>
+          <w:szCs w:val="18"/>
+          <w:lang w:val="en-US" w:eastAsia="fi-FI"/>
+        </w:rPr>
+        <w:t>"</w:t>
+      </w:r>
+      <w:r>
+        <w:rPr>
+          <w:rFonts w:ascii="Courier New" w:eastAsia="Times New Roman" w:hAnsi="Courier New" w:cs="Courier New"/>
+          <w:color w:val="000000"/>
+          <w:sz w:val="18"/>
+          <w:szCs w:val="18"/>
+          <w:lang w:val="en-US" w:eastAsia="fi-FI"/>
+        </w:rPr>
+        <w:t>: </w:t>
+      </w:r>
+      <w:r>
+        <w:rPr>
+          <w:rFonts w:ascii="Courier New" w:eastAsia="Times New Roman" w:hAnsi="Courier New" w:cs="Courier New"/>
+          <w:color w:val="0451A5"/>
+          <w:sz w:val="18"/>
+          <w:szCs w:val="18"/>
+          <w:lang w:val="en-US" w:eastAsia="fi-FI"/>
+        </w:rPr>
+        <w:t>2</w:t>
+      </w:r>
+    </w:p>
+    <w:p>
+      <w:pPr>
+        <w:shd w:val="clear" w:color="auto" w:fill="FFFFFE"/>
+        <w:spacing w:after="0" w:line="270" w:lineRule="atLeast"/>
+        <w:rPr>
+          <w:rFonts w:ascii="Courier New" w:eastAsia="Times New Roman" w:hAnsi="Courier New" w:cs="Courier New"/>
+          <w:color w:val="000000"/>
+          <w:sz w:val="18"/>
+          <w:szCs w:val="18"/>
+          <w:lang w:val="en-US" w:eastAsia="fi-FI"/>
+        </w:rPr>
+      </w:pPr>
+      <w:r>
+        <w:rPr>
+          <w:rFonts w:ascii="Courier New" w:eastAsia="Times New Roman" w:hAnsi="Courier New" w:cs="Courier New"/>
+          <w:color w:val="000000"/>
+          <w:sz w:val="18"/>
+          <w:szCs w:val="18"/>
+          <w:lang w:val="en-US" w:eastAsia="fi-FI"/>
+        </w:rPr>
+        <w:t>    </w:t>
+      </w:r>
+      <w:r>
+        <w:rPr>
+          <w:rFonts w:ascii="Courier New" w:eastAsia="Times New Roman" w:hAnsi="Courier New" w:cs="Courier New"/>
+          <w:color w:val="A31515"/>
+          <w:sz w:val="18"/>
+          <w:szCs w:val="18"/>
+          <w:lang w:val="en-US" w:eastAsia="fi-FI"/>
+        </w:rPr>
+        <w:t>"</w:t>
+      </w:r>
+      <w:r>
+        <w:rPr>
+          <w:rFonts w:ascii="Courier New" w:eastAsia="Times New Roman" w:hAnsi="Courier New" w:cs="Courier New"/>
+          <w:color w:val="A31515"/>
+          <w:sz w:val="18"/>
+          <w:szCs w:val="18"/>
+          <w:lang w:val="en-US" w:eastAsia="fi-FI"/>
+        </w:rPr>
+        <w:t>amount</w:t>
+      </w:r>
+      <w:r>
+        <w:rPr>
+          <w:rFonts w:ascii="Courier New" w:eastAsia="Times New Roman" w:hAnsi="Courier New" w:cs="Courier New"/>
+          <w:color w:val="A31515"/>
+          <w:sz w:val="18"/>
+          <w:szCs w:val="18"/>
+          <w:lang w:val="en-US" w:eastAsia="fi-FI"/>
+        </w:rPr>
+        <w:t>"</w:t>
+      </w:r>
+      <w:r>
+        <w:rPr>
+          <w:rFonts w:ascii="Courier New" w:eastAsia="Times New Roman" w:hAnsi="Courier New" w:cs="Courier New"/>
+          <w:color w:val="000000"/>
+          <w:sz w:val="18"/>
+          <w:szCs w:val="18"/>
+          <w:lang w:val="en-US" w:eastAsia="fi-FI"/>
+        </w:rPr>
+        <w:t>: </w:t>
+      </w:r>
+      <w:r>
+        <w:rPr>
+          <w:rFonts w:ascii="Courier New" w:eastAsia="Times New Roman" w:hAnsi="Courier New" w:cs="Courier New"/>
+          <w:color w:val="0451A5"/>
+          <w:sz w:val="18"/>
+          <w:szCs w:val="18"/>
+          <w:lang w:val="en-US" w:eastAsia="fi-FI"/>
+        </w:rPr>
+        <w:t>500</w:t>
+      </w:r>
+    </w:p>
+    <w:p>
+      <w:pPr>
+        <w:shd w:val="clear" w:color="auto" w:fill="FFFFFE"/>
+        <w:spacing w:after="0" w:line="270" w:lineRule="atLeast"/>
+        <w:rPr>
+          <w:rFonts w:ascii="Courier New" w:eastAsia="Times New Roman" w:hAnsi="Courier New" w:cs="Courier New"/>
+          <w:color w:val="000000"/>
+          <w:sz w:val="18"/>
+          <w:szCs w:val="18"/>
+          <w:lang w:val="en-US" w:eastAsia="fi-FI"/>
+        </w:rPr>
+      </w:pPr>
+      <w:r>
+        <w:rPr>
+          <w:rFonts w:ascii="Courier New" w:eastAsia="Times New Roman" w:hAnsi="Courier New" w:cs="Courier New"/>
+          <w:color w:val="000000"/>
+          <w:sz w:val="18"/>
+          <w:szCs w:val="18"/>
+          <w:lang w:val="en-US" w:eastAsia="fi-FI"/>
+        </w:rPr>
+        <w:t>}</w:t>
+      </w:r>
+    </w:p>
+    <w:p>
+      <w:pPr>
+        <w:spacing w:after="0"/>
+        <w:rPr>
+          <w:lang w:val="en-US"/>
+        </w:rPr>
+      </w:pPr>
+      <w:r>
+        <w:rPr>
+          <w:lang w:val="en-US"/>
+        </w:rPr>
         <w:t>OUTPUT</w:t>
       </w:r>
       <w:r>
+        <w:rPr>
+          <w:lang w:val="en-US"/>
+        </w:rPr>
         <w:t xml:space="preserve"> (json)</w:t>
       </w:r>
       <w:r>
+        <w:rPr>
+          <w:lang w:val="en-US"/>
+        </w:rPr>
         <w:t>:</w:t>
       </w:r>
       <w:r>
+        <w:rPr>
+          <w:lang w:val="en-US"/>
+        </w:rPr>
         <w:t xml:space="preserve"> </w:t>
       </w:r>
       <w:r>
+        <w:rPr>
+          <w:lang w:val="en-US"/>
+        </w:rPr>
         <w:t>withdrawOK</w:t>
       </w:r>
       <w:r>
+        <w:rPr>
+          <w:lang w:val="en-US"/>
+        </w:rPr>
         <w:t xml:space="preserve">, </w:t>
       </w:r>
       <w:r>
+        <w:rPr>
+          <w:lang w:val="en-US"/>
+        </w:rPr>
         <w:t>message</w:t>
       </w:r>
     </w:p>
     <w:p>
       <w:pPr>
-        <w:spacing w:after="0"/>
-      </w:pPr>
-      <w:r>
-        <w:t>KUVAUS: Yrittää nostaa a</w:t>
-      </w:r>
-      <w:r>
-        <w:t>nnetun määrän annetulta tililtä</w:t>
-      </w:r>
+        <w:pStyle w:val="Luettelokappale"/>
+        <w:numPr>
+          <w:ilvl w:val="0"/>
+          <w:numId w:val="2"/>
+        </w:numPr>
+        <w:spacing w:after="0"/>
+        <w:rPr>
+          <w:lang w:val="en-US"/>
+        </w:rPr>
+      </w:pPr>
+      <w:r>
+        <w:rPr>
+          <w:lang w:val="en-US"/>
+        </w:rPr>
+        <w:t>esimerkiksi:</w:t>
+      </w:r>
+    </w:p>
+    <w:p>
+      <w:pPr>
+        <w:shd w:val="clear" w:color="auto" w:fill="FFFFFE"/>
+        <w:spacing w:after="0" w:line="270" w:lineRule="atLeast"/>
+        <w:rPr>
+          <w:rFonts w:ascii="Courier New" w:eastAsia="Times New Roman" w:hAnsi="Courier New" w:cs="Courier New"/>
+          <w:color w:val="000000"/>
+          <w:sz w:val="18"/>
+          <w:szCs w:val="18"/>
+          <w:lang w:val="en-US" w:eastAsia="fi-FI"/>
+        </w:rPr>
+      </w:pPr>
+      <w:r>
+        <w:rPr>
+          <w:rFonts w:ascii="Courier New" w:eastAsia="Times New Roman" w:hAnsi="Courier New" w:cs="Courier New"/>
+          <w:color w:val="000000"/>
+          <w:sz w:val="18"/>
+          <w:szCs w:val="18"/>
+          <w:lang w:val="en-US" w:eastAsia="fi-FI"/>
+        </w:rPr>
+        <w:t>{</w:t>
+      </w:r>
+    </w:p>
+    <w:p>
+      <w:pPr>
+        <w:shd w:val="clear" w:color="auto" w:fill="FFFFFE"/>
+        <w:spacing w:after="0" w:line="270" w:lineRule="atLeast"/>
+        <w:rPr>
+          <w:rFonts w:ascii="Courier New" w:eastAsia="Times New Roman" w:hAnsi="Courier New" w:cs="Courier New"/>
+          <w:color w:val="000000"/>
+          <w:sz w:val="18"/>
+          <w:szCs w:val="18"/>
+          <w:lang w:val="en-US" w:eastAsia="fi-FI"/>
+        </w:rPr>
+      </w:pPr>
+      <w:r>
+        <w:rPr>
+          <w:rFonts w:ascii="Courier New" w:eastAsia="Times New Roman" w:hAnsi="Courier New" w:cs="Courier New"/>
+          <w:color w:val="000000"/>
+          <w:sz w:val="18"/>
+          <w:szCs w:val="18"/>
+          <w:lang w:val="en-US" w:eastAsia="fi-FI"/>
+        </w:rPr>
+        <w:t>    </w:t>
+      </w:r>
+      <w:r>
+        <w:rPr>
+          <w:rFonts w:ascii="Courier New" w:eastAsia="Times New Roman" w:hAnsi="Courier New" w:cs="Courier New"/>
+          <w:color w:val="A31515"/>
+          <w:sz w:val="18"/>
+          <w:szCs w:val="18"/>
+          <w:lang w:val="en-US" w:eastAsia="fi-FI"/>
+        </w:rPr>
+        <w:t>"withdrawOK"</w:t>
+      </w:r>
+      <w:r>
+        <w:rPr>
+          <w:rFonts w:ascii="Courier New" w:eastAsia="Times New Roman" w:hAnsi="Courier New" w:cs="Courier New"/>
+          <w:color w:val="000000"/>
+          <w:sz w:val="18"/>
+          <w:szCs w:val="18"/>
+          <w:lang w:val="en-US" w:eastAsia="fi-FI"/>
+        </w:rPr>
+        <w:t>: </w:t>
+      </w:r>
+      <w:r>
+        <w:rPr>
+          <w:rFonts w:ascii="Courier New" w:eastAsia="Times New Roman" w:hAnsi="Courier New" w:cs="Courier New"/>
+          <w:color w:val="0451A5"/>
+          <w:sz w:val="18"/>
+          <w:szCs w:val="18"/>
+          <w:lang w:val="en-US" w:eastAsia="fi-FI"/>
+        </w:rPr>
+        <w:t>"Y"</w:t>
+      </w:r>
+      <w:r>
+        <w:rPr>
+          <w:rFonts w:ascii="Courier New" w:eastAsia="Times New Roman" w:hAnsi="Courier New" w:cs="Courier New"/>
+          <w:color w:val="000000"/>
+          <w:sz w:val="18"/>
+          <w:szCs w:val="18"/>
+          <w:lang w:val="en-US" w:eastAsia="fi-FI"/>
+        </w:rPr>
+        <w:t>,</w:t>
+      </w:r>
+    </w:p>
+    <w:p>
+      <w:pPr>
+        <w:shd w:val="clear" w:color="auto" w:fill="FFFFFE"/>
+        <w:spacing w:after="0" w:line="270" w:lineRule="atLeast"/>
+        <w:rPr>
+          <w:rFonts w:ascii="Courier New" w:eastAsia="Times New Roman" w:hAnsi="Courier New" w:cs="Courier New"/>
+          <w:color w:val="000000"/>
+          <w:sz w:val="18"/>
+          <w:szCs w:val="18"/>
+          <w:lang w:val="en-US" w:eastAsia="fi-FI"/>
+        </w:rPr>
+      </w:pPr>
+      <w:r>
+        <w:rPr>
+          <w:rFonts w:ascii="Courier New" w:eastAsia="Times New Roman" w:hAnsi="Courier New" w:cs="Courier New"/>
+          <w:color w:val="000000"/>
+          <w:sz w:val="18"/>
+          <w:szCs w:val="18"/>
+          <w:lang w:val="en-US" w:eastAsia="fi-FI"/>
+        </w:rPr>
+        <w:t>    </w:t>
+      </w:r>
+      <w:r>
+        <w:rPr>
+          <w:rFonts w:ascii="Courier New" w:eastAsia="Times New Roman" w:hAnsi="Courier New" w:cs="Courier New"/>
+          <w:color w:val="A31515"/>
+          <w:sz w:val="18"/>
+          <w:szCs w:val="18"/>
+          <w:lang w:val="en-US" w:eastAsia="fi-FI"/>
+        </w:rPr>
+        <w:t>"message"</w:t>
+      </w:r>
+      <w:r>
+        <w:rPr>
+          <w:rFonts w:ascii="Courier New" w:eastAsia="Times New Roman" w:hAnsi="Courier New" w:cs="Courier New"/>
+          <w:color w:val="000000"/>
+          <w:sz w:val="18"/>
+          <w:szCs w:val="18"/>
+          <w:lang w:val="en-US" w:eastAsia="fi-FI"/>
+        </w:rPr>
+        <w:t>: </w:t>
+      </w:r>
+      <w:r>
+        <w:rPr>
+          <w:rFonts w:ascii="Courier New" w:eastAsia="Times New Roman" w:hAnsi="Courier New" w:cs="Courier New"/>
+          <w:color w:val="0451A5"/>
+          <w:sz w:val="18"/>
+          <w:szCs w:val="18"/>
+          <w:lang w:val="en-US" w:eastAsia="fi-FI"/>
+        </w:rPr>
+        <w:t>"New balance:</w:t>
+      </w:r>
+      <w:r>
+        <w:rPr>
+          <w:rFonts w:ascii="Courier New" w:eastAsia="Times New Roman" w:hAnsi="Courier New" w:cs="Courier New"/>
+          <w:color w:val="0451A5"/>
+          <w:sz w:val="18"/>
+          <w:szCs w:val="18"/>
+          <w:lang w:val="en-US" w:eastAsia="fi-FI"/>
+        </w:rPr>
+        <w:t xml:space="preserve"> </w:t>
+      </w:r>
+      <w:r>
+        <w:rPr>
+          <w:rFonts w:ascii="Courier New" w:eastAsia="Times New Roman" w:hAnsi="Courier New" w:cs="Courier New"/>
+          <w:color w:val="0451A5"/>
+          <w:sz w:val="18"/>
+          <w:szCs w:val="18"/>
+          <w:lang w:val="en-US" w:eastAsia="fi-FI"/>
+        </w:rPr>
+        <w:t>48392.00"</w:t>
+      </w:r>
+    </w:p>
+    <w:p>
+      <w:pPr>
+        <w:shd w:val="clear" w:color="auto" w:fill="FFFFFE"/>
+        <w:spacing w:after="0" w:line="270" w:lineRule="atLeast"/>
+        <w:rPr>
+          <w:rFonts w:ascii="Courier New" w:eastAsia="Times New Roman" w:hAnsi="Courier New" w:cs="Courier New"/>
+          <w:color w:val="000000"/>
+          <w:sz w:val="18"/>
+          <w:szCs w:val="18"/>
+          <w:lang w:eastAsia="fi-FI"/>
+        </w:rPr>
+      </w:pPr>
+      <w:r>
+        <w:rPr>
+          <w:rFonts w:ascii="Courier New" w:eastAsia="Times New Roman" w:hAnsi="Courier New" w:cs="Courier New"/>
+          <w:color w:val="000000"/>
+          <w:sz w:val="18"/>
+          <w:szCs w:val="18"/>
+          <w:lang w:eastAsia="fi-FI"/>
+        </w:rPr>
+        <w:t>}</w:t>
+      </w:r>
+    </w:p>
+    <w:p>
+      <w:pPr>
+        <w:spacing w:after="0"/>
+        <w:rPr>
+          <w:lang w:val="en-US"/>
+        </w:rPr>
+      </w:pPr>
     </w:p>
     <w:p>
       <w:pPr>
@@ -871,34 +2276,49 @@
     <w:p>
       <w:pPr>
         <w:spacing w:after="0"/>
-      </w:pPr>
-      <w:r>
+        <w:rPr>
+          <w:lang w:val="en-US"/>
+        </w:rPr>
+      </w:pPr>
+      <w:r>
+        <w:rPr>
+          <w:lang w:val="en-US"/>
+        </w:rPr>
         <w:t>Virhe: database.err</w:t>
       </w:r>
     </w:p>
-    <w:p/>
-    <w:p>
-      <w:pPr>
-        <w:spacing w:after="0"/>
-        <w:rPr>
-          <w:lang w:val="en-US"/>
-        </w:rPr>
-      </w:pPr>
-      <w:r>
-        <w:rPr>
-          <w:lang w:val="en-US"/>
-        </w:rPr>
-        <w:lastRenderedPageBreak/>
+    <w:p>
+      <w:pPr>
+        <w:rPr>
+          <w:lang w:val="en-US"/>
+        </w:rPr>
+      </w:pPr>
+    </w:p>
+    <w:p>
+      <w:pPr>
+        <w:spacing w:after="0"/>
+        <w:rPr>
+          <w:u w:val="single"/>
+          <w:lang w:val="en-US"/>
+        </w:rPr>
+      </w:pPr>
+      <w:r>
+        <w:rPr>
+          <w:u w:val="single"/>
+          <w:lang w:val="en-US"/>
+        </w:rPr>
         <w:t>API URL: /bank/get</w:t>
       </w:r>
       <w:r>
         <w:rPr>
+          <w:u w:val="single"/>
           <w:lang w:val="en-US"/>
         </w:rPr>
         <w:t>Transaction</w:t>
       </w:r>
       <w:r>
         <w:rPr>
+          <w:u w:val="single"/>
           <w:lang w:val="en-US"/>
         </w:rPr>
         <w:t>s</w:t>
@@ -915,6 +2335,31 @@
         <w:rPr>
           <w:lang w:val="en-US"/>
         </w:rPr>
+        <w:t>METHOD: GET</w:t>
+      </w:r>
+    </w:p>
+    <w:p>
+      <w:pPr>
+        <w:spacing w:after="0"/>
+      </w:pPr>
+      <w:r>
+        <w:t>KUVAUS: Palauttaa tilitapahtum</w:t>
+      </w:r>
+      <w:r>
+        <w:t>ia sivutettuna, tilin saldon, sekä sivujen kokonaismäärän</w:t>
+      </w:r>
+    </w:p>
+    <w:p>
+      <w:pPr>
+        <w:spacing w:after="0"/>
+        <w:rPr>
+          <w:lang w:val="en-US"/>
+        </w:rPr>
+      </w:pPr>
+      <w:r>
+        <w:rPr>
+          <w:lang w:val="en-US"/>
+        </w:rPr>
         <w:t>INPUT</w:t>
       </w:r>
       <w:r>
@@ -944,6 +2389,63 @@
     </w:p>
     <w:p>
       <w:pPr>
+        <w:pStyle w:val="Luettelokappale"/>
+        <w:numPr>
+          <w:ilvl w:val="0"/>
+          <w:numId w:val="1"/>
+        </w:numPr>
+        <w:spacing w:after="0"/>
+        <w:rPr>
+          <w:lang w:val="en-US"/>
+        </w:rPr>
+      </w:pPr>
+      <w:r>
+        <w:rPr>
+          <w:rStyle w:val="resolvedvariable"/>
+          <w:rFonts w:ascii="Segoe UI" w:hAnsi="Segoe UI" w:cs="Segoe UI"/>
+          <w:sz w:val="18"/>
+          <w:szCs w:val="18"/>
+          <w:shd w:val="clear" w:color="auto" w:fill="FFFFFF"/>
+          <w:lang w:val="en-US"/>
+        </w:rPr>
+        <w:t>Esim</w:t>
+      </w:r>
+      <w:r>
+        <w:rPr>
+          <w:rStyle w:val="resolvedvariable"/>
+          <w:rFonts w:ascii="Segoe UI" w:hAnsi="Segoe UI" w:cs="Segoe UI"/>
+          <w:sz w:val="18"/>
+          <w:szCs w:val="18"/>
+          <w:shd w:val="clear" w:color="auto" w:fill="FFFFFF"/>
+          <w:lang w:val="en-US"/>
+        </w:rPr>
+        <w:t xml:space="preserve">: </w:t>
+      </w:r>
+      <w:r>
+        <w:rPr>
+          <w:rStyle w:val="resolvedvariable"/>
+          <w:rFonts w:ascii="Segoe UI" w:hAnsi="Segoe UI" w:cs="Segoe UI"/>
+          <w:sz w:val="18"/>
+          <w:szCs w:val="18"/>
+          <w:shd w:val="clear" w:color="auto" w:fill="FFFFFF"/>
+          <w:lang w:val="en-US"/>
+        </w:rPr>
+        <w:t>{{base_url}}</w:t>
+      </w:r>
+      <w:r>
+        <w:rPr>
+          <w:rFonts w:ascii="Segoe UI" w:hAnsi="Segoe UI" w:cs="Segoe UI"/>
+          <w:color w:val="212121"/>
+          <w:sz w:val="18"/>
+          <w:szCs w:val="18"/>
+          <w:shd w:val="clear" w:color="auto" w:fill="FFFFFF"/>
+          <w:lang w:val="en-US"/>
+        </w:rPr>
+        <w:t>/bank/getTransactions/1&amp;1&amp;2</w:t>
+      </w:r>
+    </w:p>
+    <w:p>
+      <w:pPr>
         <w:spacing w:after="0"/>
         <w:rPr>
           <w:lang w:val="en-US"/>
@@ -970,23 +2472,801 @@
     </w:p>
     <w:p>
       <w:pPr>
-        <w:spacing w:after="0"/>
-      </w:pPr>
-      <w:r>
-        <w:t>KUVAUS: Palauttaa tilitapahtum</w:t>
-      </w:r>
-      <w:r>
-        <w:t xml:space="preserve">ia sivutettuna, </w:t>
-      </w:r>
-      <w:r>
-        <w:t>tilin saldon, sekä sivujen kokonaismäärän</w:t>
-      </w:r>
-    </w:p>
-    <w:p>
-      <w:pPr>
-        <w:spacing w:after="0"/>
-      </w:pPr>
-      <w:r>
+        <w:pStyle w:val="Luettelokappale"/>
+        <w:numPr>
+          <w:ilvl w:val="0"/>
+          <w:numId w:val="1"/>
+        </w:numPr>
+        <w:shd w:val="clear" w:color="auto" w:fill="FFFFFE"/>
+        <w:spacing w:after="0" w:line="270" w:lineRule="atLeast"/>
+        <w:rPr>
+          <w:rFonts w:ascii="Courier New" w:eastAsia="Times New Roman" w:hAnsi="Courier New" w:cs="Courier New"/>
+          <w:color w:val="000000"/>
+          <w:sz w:val="18"/>
+          <w:szCs w:val="18"/>
+          <w:lang w:val="en-US" w:eastAsia="fi-FI"/>
+        </w:rPr>
+      </w:pPr>
+      <w:r>
+        <w:rPr>
+          <w:rFonts w:ascii="Courier New" w:eastAsia="Times New Roman" w:hAnsi="Courier New" w:cs="Courier New"/>
+          <w:color w:val="000000"/>
+          <w:sz w:val="18"/>
+          <w:szCs w:val="18"/>
+          <w:lang w:val="en-US" w:eastAsia="fi-FI"/>
+        </w:rPr>
+        <w:t>Esim:</w:t>
+      </w:r>
+    </w:p>
+    <w:p>
+      <w:pPr>
+        <w:shd w:val="clear" w:color="auto" w:fill="FFFFFE"/>
+        <w:spacing w:after="0" w:line="270" w:lineRule="atLeast"/>
+        <w:rPr>
+          <w:rFonts w:ascii="Courier New" w:eastAsia="Times New Roman" w:hAnsi="Courier New" w:cs="Courier New"/>
+          <w:color w:val="000000"/>
+          <w:sz w:val="18"/>
+          <w:szCs w:val="18"/>
+          <w:lang w:val="en-US" w:eastAsia="fi-FI"/>
+        </w:rPr>
+      </w:pPr>
+      <w:r>
+        <w:rPr>
+          <w:rFonts w:ascii="Courier New" w:eastAsia="Times New Roman" w:hAnsi="Courier New" w:cs="Courier New"/>
+          <w:color w:val="000000"/>
+          <w:sz w:val="18"/>
+          <w:szCs w:val="18"/>
+          <w:lang w:val="en-US" w:eastAsia="fi-FI"/>
+        </w:rPr>
+        <w:t>[</w:t>
+      </w:r>
+    </w:p>
+    <w:p>
+      <w:pPr>
+        <w:shd w:val="clear" w:color="auto" w:fill="FFFFFE"/>
+        <w:spacing w:after="0" w:line="270" w:lineRule="atLeast"/>
+        <w:rPr>
+          <w:rFonts w:ascii="Courier New" w:eastAsia="Times New Roman" w:hAnsi="Courier New" w:cs="Courier New"/>
+          <w:color w:val="000000"/>
+          <w:sz w:val="18"/>
+          <w:szCs w:val="18"/>
+          <w:lang w:val="en-US" w:eastAsia="fi-FI"/>
+        </w:rPr>
+      </w:pPr>
+      <w:r>
+        <w:rPr>
+          <w:rFonts w:ascii="Courier New" w:eastAsia="Times New Roman" w:hAnsi="Courier New" w:cs="Courier New"/>
+          <w:color w:val="000000"/>
+          <w:sz w:val="18"/>
+          <w:szCs w:val="18"/>
+          <w:lang w:val="en-US" w:eastAsia="fi-FI"/>
+        </w:rPr>
+        <w:t>    {</w:t>
+      </w:r>
+    </w:p>
+    <w:p>
+      <w:pPr>
+        <w:shd w:val="clear" w:color="auto" w:fill="FFFFFE"/>
+        <w:spacing w:after="0" w:line="270" w:lineRule="atLeast"/>
+        <w:rPr>
+          <w:rFonts w:ascii="Courier New" w:eastAsia="Times New Roman" w:hAnsi="Courier New" w:cs="Courier New"/>
+          <w:color w:val="000000"/>
+          <w:sz w:val="18"/>
+          <w:szCs w:val="18"/>
+          <w:lang w:val="en-US" w:eastAsia="fi-FI"/>
+        </w:rPr>
+      </w:pPr>
+      <w:r>
+        <w:rPr>
+          <w:rFonts w:ascii="Courier New" w:eastAsia="Times New Roman" w:hAnsi="Courier New" w:cs="Courier New"/>
+          <w:color w:val="000000"/>
+          <w:sz w:val="18"/>
+          <w:szCs w:val="18"/>
+          <w:lang w:val="en-US" w:eastAsia="fi-FI"/>
+        </w:rPr>
+        <w:t>        </w:t>
+      </w:r>
+      <w:r>
+        <w:rPr>
+          <w:rFonts w:ascii="Courier New" w:eastAsia="Times New Roman" w:hAnsi="Courier New" w:cs="Courier New"/>
+          <w:color w:val="A31515"/>
+          <w:sz w:val="18"/>
+          <w:szCs w:val="18"/>
+          <w:lang w:val="en-US" w:eastAsia="fi-FI"/>
+        </w:rPr>
+        <w:t>"DateTime"</w:t>
+      </w:r>
+      <w:r>
+        <w:rPr>
+          <w:rFonts w:ascii="Courier New" w:eastAsia="Times New Roman" w:hAnsi="Courier New" w:cs="Courier New"/>
+          <w:color w:val="000000"/>
+          <w:sz w:val="18"/>
+          <w:szCs w:val="18"/>
+          <w:lang w:val="en-US" w:eastAsia="fi-FI"/>
+        </w:rPr>
+        <w:t>: </w:t>
+      </w:r>
+      <w:r>
+        <w:rPr>
+          <w:rFonts w:ascii="Courier New" w:eastAsia="Times New Roman" w:hAnsi="Courier New" w:cs="Courier New"/>
+          <w:color w:val="0451A5"/>
+          <w:sz w:val="18"/>
+          <w:szCs w:val="18"/>
+          <w:lang w:val="en-US" w:eastAsia="fi-FI"/>
+        </w:rPr>
+        <w:t>"2021-12-08T05:58:39.000Z"</w:t>
+      </w:r>
+      <w:r>
+        <w:rPr>
+          <w:rFonts w:ascii="Courier New" w:eastAsia="Times New Roman" w:hAnsi="Courier New" w:cs="Courier New"/>
+          <w:color w:val="000000"/>
+          <w:sz w:val="18"/>
+          <w:szCs w:val="18"/>
+          <w:lang w:val="en-US" w:eastAsia="fi-FI"/>
+        </w:rPr>
+        <w:t>,</w:t>
+      </w:r>
+    </w:p>
+    <w:p>
+      <w:pPr>
+        <w:shd w:val="clear" w:color="auto" w:fill="FFFFFE"/>
+        <w:spacing w:after="0" w:line="270" w:lineRule="atLeast"/>
+        <w:rPr>
+          <w:rFonts w:ascii="Courier New" w:eastAsia="Times New Roman" w:hAnsi="Courier New" w:cs="Courier New"/>
+          <w:color w:val="000000"/>
+          <w:sz w:val="18"/>
+          <w:szCs w:val="18"/>
+          <w:lang w:val="en-US" w:eastAsia="fi-FI"/>
+        </w:rPr>
+      </w:pPr>
+      <w:r>
+        <w:rPr>
+          <w:rFonts w:ascii="Courier New" w:eastAsia="Times New Roman" w:hAnsi="Courier New" w:cs="Courier New"/>
+          <w:color w:val="000000"/>
+          <w:sz w:val="18"/>
+          <w:szCs w:val="18"/>
+          <w:lang w:val="en-US" w:eastAsia="fi-FI"/>
+        </w:rPr>
+        <w:t>        </w:t>
+      </w:r>
+      <w:r>
+        <w:rPr>
+          <w:rFonts w:ascii="Courier New" w:eastAsia="Times New Roman" w:hAnsi="Courier New" w:cs="Courier New"/>
+          <w:color w:val="A31515"/>
+          <w:sz w:val="18"/>
+          <w:szCs w:val="18"/>
+          <w:lang w:val="en-US" w:eastAsia="fi-FI"/>
+        </w:rPr>
+        <w:t>"Transaction"</w:t>
+      </w:r>
+      <w:r>
+        <w:rPr>
+          <w:rFonts w:ascii="Courier New" w:eastAsia="Times New Roman" w:hAnsi="Courier New" w:cs="Courier New"/>
+          <w:color w:val="000000"/>
+          <w:sz w:val="18"/>
+          <w:szCs w:val="18"/>
+          <w:lang w:val="en-US" w:eastAsia="fi-FI"/>
+        </w:rPr>
+        <w:t>: </w:t>
+      </w:r>
+      <w:r>
+        <w:rPr>
+          <w:rFonts w:ascii="Courier New" w:eastAsia="Times New Roman" w:hAnsi="Courier New" w:cs="Courier New"/>
+          <w:color w:val="0451A5"/>
+          <w:sz w:val="18"/>
+          <w:szCs w:val="18"/>
+          <w:lang w:val="en-US" w:eastAsia="fi-FI"/>
+        </w:rPr>
+        <w:t>"WITHDRAWAL"</w:t>
+      </w:r>
+      <w:r>
+        <w:rPr>
+          <w:rFonts w:ascii="Courier New" w:eastAsia="Times New Roman" w:hAnsi="Courier New" w:cs="Courier New"/>
+          <w:color w:val="000000"/>
+          <w:sz w:val="18"/>
+          <w:szCs w:val="18"/>
+          <w:lang w:val="en-US" w:eastAsia="fi-FI"/>
+        </w:rPr>
+        <w:t>,</w:t>
+      </w:r>
+    </w:p>
+    <w:p>
+      <w:pPr>
+        <w:shd w:val="clear" w:color="auto" w:fill="FFFFFE"/>
+        <w:spacing w:after="0" w:line="270" w:lineRule="atLeast"/>
+        <w:rPr>
+          <w:rFonts w:ascii="Courier New" w:eastAsia="Times New Roman" w:hAnsi="Courier New" w:cs="Courier New"/>
+          <w:color w:val="000000"/>
+          <w:sz w:val="18"/>
+          <w:szCs w:val="18"/>
+          <w:lang w:val="en-US" w:eastAsia="fi-FI"/>
+        </w:rPr>
+      </w:pPr>
+      <w:r>
+        <w:rPr>
+          <w:rFonts w:ascii="Courier New" w:eastAsia="Times New Roman" w:hAnsi="Courier New" w:cs="Courier New"/>
+          <w:color w:val="000000"/>
+          <w:sz w:val="18"/>
+          <w:szCs w:val="18"/>
+          <w:lang w:val="en-US" w:eastAsia="fi-FI"/>
+        </w:rPr>
+        <w:t>        </w:t>
+      </w:r>
+      <w:r>
+        <w:rPr>
+          <w:rFonts w:ascii="Courier New" w:eastAsia="Times New Roman" w:hAnsi="Courier New" w:cs="Courier New"/>
+          <w:color w:val="A31515"/>
+          <w:sz w:val="18"/>
+          <w:szCs w:val="18"/>
+          <w:lang w:val="en-US" w:eastAsia="fi-FI"/>
+        </w:rPr>
+        <w:t>"Amount"</w:t>
+      </w:r>
+      <w:r>
+        <w:rPr>
+          <w:rFonts w:ascii="Courier New" w:eastAsia="Times New Roman" w:hAnsi="Courier New" w:cs="Courier New"/>
+          <w:color w:val="000000"/>
+          <w:sz w:val="18"/>
+          <w:szCs w:val="18"/>
+          <w:lang w:val="en-US" w:eastAsia="fi-FI"/>
+        </w:rPr>
+        <w:t>: </w:t>
+      </w:r>
+      <w:r>
+        <w:rPr>
+          <w:rFonts w:ascii="Courier New" w:eastAsia="Times New Roman" w:hAnsi="Courier New" w:cs="Courier New"/>
+          <w:color w:val="098658"/>
+          <w:sz w:val="18"/>
+          <w:szCs w:val="18"/>
+          <w:lang w:val="en-US" w:eastAsia="fi-FI"/>
+        </w:rPr>
+        <w:t>100</w:t>
+      </w:r>
+      <w:r>
+        <w:rPr>
+          <w:rFonts w:ascii="Courier New" w:eastAsia="Times New Roman" w:hAnsi="Courier New" w:cs="Courier New"/>
+          <w:color w:val="000000"/>
+          <w:sz w:val="18"/>
+          <w:szCs w:val="18"/>
+          <w:lang w:val="en-US" w:eastAsia="fi-FI"/>
+        </w:rPr>
+        <w:t>,</w:t>
+      </w:r>
+    </w:p>
+    <w:p>
+      <w:pPr>
+        <w:shd w:val="clear" w:color="auto" w:fill="FFFFFE"/>
+        <w:spacing w:after="0" w:line="270" w:lineRule="atLeast"/>
+        <w:rPr>
+          <w:rFonts w:ascii="Courier New" w:eastAsia="Times New Roman" w:hAnsi="Courier New" w:cs="Courier New"/>
+          <w:color w:val="000000"/>
+          <w:sz w:val="18"/>
+          <w:szCs w:val="18"/>
+          <w:lang w:val="en-US" w:eastAsia="fi-FI"/>
+        </w:rPr>
+      </w:pPr>
+      <w:r>
+        <w:rPr>
+          <w:rFonts w:ascii="Courier New" w:eastAsia="Times New Roman" w:hAnsi="Courier New" w:cs="Courier New"/>
+          <w:color w:val="000000"/>
+          <w:sz w:val="18"/>
+          <w:szCs w:val="18"/>
+          <w:lang w:val="en-US" w:eastAsia="fi-FI"/>
+        </w:rPr>
+        <w:t>        </w:t>
+      </w:r>
+      <w:r>
+        <w:rPr>
+          <w:rFonts w:ascii="Courier New" w:eastAsia="Times New Roman" w:hAnsi="Courier New" w:cs="Courier New"/>
+          <w:color w:val="A31515"/>
+          <w:sz w:val="18"/>
+          <w:szCs w:val="18"/>
+          <w:lang w:val="en-US" w:eastAsia="fi-FI"/>
+        </w:rPr>
+        <w:t>"TotalBalance"</w:t>
+      </w:r>
+      <w:r>
+        <w:rPr>
+          <w:rFonts w:ascii="Courier New" w:eastAsia="Times New Roman" w:hAnsi="Courier New" w:cs="Courier New"/>
+          <w:color w:val="000000"/>
+          <w:sz w:val="18"/>
+          <w:szCs w:val="18"/>
+          <w:lang w:val="en-US" w:eastAsia="fi-FI"/>
+        </w:rPr>
+        <w:t>: </w:t>
+      </w:r>
+      <w:r>
+        <w:rPr>
+          <w:rFonts w:ascii="Courier New" w:eastAsia="Times New Roman" w:hAnsi="Courier New" w:cs="Courier New"/>
+          <w:color w:val="098658"/>
+          <w:sz w:val="18"/>
+          <w:szCs w:val="18"/>
+          <w:lang w:val="en-US" w:eastAsia="fi-FI"/>
+        </w:rPr>
+        <w:t>49800</w:t>
+      </w:r>
+      <w:r>
+        <w:rPr>
+          <w:rFonts w:ascii="Courier New" w:eastAsia="Times New Roman" w:hAnsi="Courier New" w:cs="Courier New"/>
+          <w:color w:val="000000"/>
+          <w:sz w:val="18"/>
+          <w:szCs w:val="18"/>
+          <w:lang w:val="en-US" w:eastAsia="fi-FI"/>
+        </w:rPr>
+        <w:t>,</w:t>
+      </w:r>
+    </w:p>
+    <w:p>
+      <w:pPr>
+        <w:shd w:val="clear" w:color="auto" w:fill="FFFFFE"/>
+        <w:spacing w:after="0" w:line="270" w:lineRule="atLeast"/>
+        <w:rPr>
+          <w:rFonts w:ascii="Courier New" w:eastAsia="Times New Roman" w:hAnsi="Courier New" w:cs="Courier New"/>
+          <w:color w:val="000000"/>
+          <w:sz w:val="18"/>
+          <w:szCs w:val="18"/>
+          <w:lang w:val="en-US" w:eastAsia="fi-FI"/>
+        </w:rPr>
+      </w:pPr>
+      <w:r>
+        <w:rPr>
+          <w:rFonts w:ascii="Courier New" w:eastAsia="Times New Roman" w:hAnsi="Courier New" w:cs="Courier New"/>
+          <w:color w:val="000000"/>
+          <w:sz w:val="18"/>
+          <w:szCs w:val="18"/>
+          <w:lang w:val="en-US" w:eastAsia="fi-FI"/>
+        </w:rPr>
+        <w:t>        </w:t>
+      </w:r>
+      <w:r>
+        <w:rPr>
+          <w:rFonts w:ascii="Courier New" w:eastAsia="Times New Roman" w:hAnsi="Courier New" w:cs="Courier New"/>
+          <w:color w:val="A31515"/>
+          <w:sz w:val="18"/>
+          <w:szCs w:val="18"/>
+          <w:lang w:val="en-US" w:eastAsia="fi-FI"/>
+        </w:rPr>
+        <w:t>"PagesCount"</w:t>
+      </w:r>
+      <w:r>
+        <w:rPr>
+          <w:rFonts w:ascii="Courier New" w:eastAsia="Times New Roman" w:hAnsi="Courier New" w:cs="Courier New"/>
+          <w:color w:val="000000"/>
+          <w:sz w:val="18"/>
+          <w:szCs w:val="18"/>
+          <w:lang w:val="en-US" w:eastAsia="fi-FI"/>
+        </w:rPr>
+        <w:t>: </w:t>
+      </w:r>
+      <w:r>
+        <w:rPr>
+          <w:rFonts w:ascii="Courier New" w:eastAsia="Times New Roman" w:hAnsi="Courier New" w:cs="Courier New"/>
+          <w:color w:val="098658"/>
+          <w:sz w:val="18"/>
+          <w:szCs w:val="18"/>
+          <w:lang w:val="en-US" w:eastAsia="fi-FI"/>
+        </w:rPr>
+        <w:t>2</w:t>
+      </w:r>
+    </w:p>
+    <w:p>
+      <w:pPr>
+        <w:shd w:val="clear" w:color="auto" w:fill="FFFFFE"/>
+        <w:spacing w:after="0" w:line="270" w:lineRule="atLeast"/>
+        <w:rPr>
+          <w:rFonts w:ascii="Courier New" w:eastAsia="Times New Roman" w:hAnsi="Courier New" w:cs="Courier New"/>
+          <w:color w:val="000000"/>
+          <w:sz w:val="18"/>
+          <w:szCs w:val="18"/>
+          <w:lang w:val="en-US" w:eastAsia="fi-FI"/>
+        </w:rPr>
+      </w:pPr>
+      <w:r>
+        <w:rPr>
+          <w:rFonts w:ascii="Courier New" w:eastAsia="Times New Roman" w:hAnsi="Courier New" w:cs="Courier New"/>
+          <w:color w:val="000000"/>
+          <w:sz w:val="18"/>
+          <w:szCs w:val="18"/>
+          <w:lang w:val="en-US" w:eastAsia="fi-FI"/>
+        </w:rPr>
+        <w:t>    },</w:t>
+      </w:r>
+    </w:p>
+    <w:p>
+      <w:pPr>
+        <w:shd w:val="clear" w:color="auto" w:fill="FFFFFE"/>
+        <w:spacing w:after="0" w:line="270" w:lineRule="atLeast"/>
+        <w:rPr>
+          <w:rFonts w:ascii="Courier New" w:eastAsia="Times New Roman" w:hAnsi="Courier New" w:cs="Courier New"/>
+          <w:color w:val="000000"/>
+          <w:sz w:val="18"/>
+          <w:szCs w:val="18"/>
+          <w:lang w:val="en-US" w:eastAsia="fi-FI"/>
+        </w:rPr>
+      </w:pPr>
+      <w:r>
+        <w:rPr>
+          <w:rFonts w:ascii="Courier New" w:eastAsia="Times New Roman" w:hAnsi="Courier New" w:cs="Courier New"/>
+          <w:color w:val="000000"/>
+          <w:sz w:val="18"/>
+          <w:szCs w:val="18"/>
+          <w:lang w:val="en-US" w:eastAsia="fi-FI"/>
+        </w:rPr>
+        <w:t>    {</w:t>
+      </w:r>
+    </w:p>
+    <w:p>
+      <w:pPr>
+        <w:shd w:val="clear" w:color="auto" w:fill="FFFFFE"/>
+        <w:spacing w:after="0" w:line="270" w:lineRule="atLeast"/>
+        <w:rPr>
+          <w:rFonts w:ascii="Courier New" w:eastAsia="Times New Roman" w:hAnsi="Courier New" w:cs="Courier New"/>
+          <w:color w:val="000000"/>
+          <w:sz w:val="18"/>
+          <w:szCs w:val="18"/>
+          <w:lang w:val="en-US" w:eastAsia="fi-FI"/>
+        </w:rPr>
+      </w:pPr>
+      <w:r>
+        <w:rPr>
+          <w:rFonts w:ascii="Courier New" w:eastAsia="Times New Roman" w:hAnsi="Courier New" w:cs="Courier New"/>
+          <w:color w:val="000000"/>
+          <w:sz w:val="18"/>
+          <w:szCs w:val="18"/>
+          <w:lang w:val="en-US" w:eastAsia="fi-FI"/>
+        </w:rPr>
+        <w:t>        </w:t>
+      </w:r>
+      <w:r>
+        <w:rPr>
+          <w:rFonts w:ascii="Courier New" w:eastAsia="Times New Roman" w:hAnsi="Courier New" w:cs="Courier New"/>
+          <w:color w:val="A31515"/>
+          <w:sz w:val="18"/>
+          <w:szCs w:val="18"/>
+          <w:lang w:val="en-US" w:eastAsia="fi-FI"/>
+        </w:rPr>
+        <w:t>"DateTime"</w:t>
+      </w:r>
+      <w:r>
+        <w:rPr>
+          <w:rFonts w:ascii="Courier New" w:eastAsia="Times New Roman" w:hAnsi="Courier New" w:cs="Courier New"/>
+          <w:color w:val="000000"/>
+          <w:sz w:val="18"/>
+          <w:szCs w:val="18"/>
+          <w:lang w:val="en-US" w:eastAsia="fi-FI"/>
+        </w:rPr>
+        <w:t>: </w:t>
+      </w:r>
+      <w:r>
+        <w:rPr>
+          <w:rFonts w:ascii="Courier New" w:eastAsia="Times New Roman" w:hAnsi="Courier New" w:cs="Courier New"/>
+          <w:color w:val="0451A5"/>
+          <w:sz w:val="18"/>
+          <w:szCs w:val="18"/>
+          <w:lang w:val="en-US" w:eastAsia="fi-FI"/>
+        </w:rPr>
+        <w:t>"2021-12-08T05:58:33.000Z"</w:t>
+      </w:r>
+      <w:r>
+        <w:rPr>
+          <w:rFonts w:ascii="Courier New" w:eastAsia="Times New Roman" w:hAnsi="Courier New" w:cs="Courier New"/>
+          <w:color w:val="000000"/>
+          <w:sz w:val="18"/>
+          <w:szCs w:val="18"/>
+          <w:lang w:val="en-US" w:eastAsia="fi-FI"/>
+        </w:rPr>
+        <w:t>,</w:t>
+      </w:r>
+    </w:p>
+    <w:p>
+      <w:pPr>
+        <w:shd w:val="clear" w:color="auto" w:fill="FFFFFE"/>
+        <w:spacing w:after="0" w:line="270" w:lineRule="atLeast"/>
+        <w:rPr>
+          <w:rFonts w:ascii="Courier New" w:eastAsia="Times New Roman" w:hAnsi="Courier New" w:cs="Courier New"/>
+          <w:color w:val="000000"/>
+          <w:sz w:val="18"/>
+          <w:szCs w:val="18"/>
+          <w:lang w:val="en-US" w:eastAsia="fi-FI"/>
+        </w:rPr>
+      </w:pPr>
+      <w:r>
+        <w:rPr>
+          <w:rFonts w:ascii="Courier New" w:eastAsia="Times New Roman" w:hAnsi="Courier New" w:cs="Courier New"/>
+          <w:color w:val="000000"/>
+          <w:sz w:val="18"/>
+          <w:szCs w:val="18"/>
+          <w:lang w:val="en-US" w:eastAsia="fi-FI"/>
+        </w:rPr>
+        <w:t>        </w:t>
+      </w:r>
+      <w:r>
+        <w:rPr>
+          <w:rFonts w:ascii="Courier New" w:eastAsia="Times New Roman" w:hAnsi="Courier New" w:cs="Courier New"/>
+          <w:color w:val="A31515"/>
+          <w:sz w:val="18"/>
+          <w:szCs w:val="18"/>
+          <w:lang w:val="en-US" w:eastAsia="fi-FI"/>
+        </w:rPr>
+        <w:t>"Transaction"</w:t>
+      </w:r>
+      <w:r>
+        <w:rPr>
+          <w:rFonts w:ascii="Courier New" w:eastAsia="Times New Roman" w:hAnsi="Courier New" w:cs="Courier New"/>
+          <w:color w:val="000000"/>
+          <w:sz w:val="18"/>
+          <w:szCs w:val="18"/>
+          <w:lang w:val="en-US" w:eastAsia="fi-FI"/>
+        </w:rPr>
+        <w:t>: </w:t>
+      </w:r>
+      <w:r>
+        <w:rPr>
+          <w:rFonts w:ascii="Courier New" w:eastAsia="Times New Roman" w:hAnsi="Courier New" w:cs="Courier New"/>
+          <w:color w:val="0451A5"/>
+          <w:sz w:val="18"/>
+          <w:szCs w:val="18"/>
+          <w:lang w:val="en-US" w:eastAsia="fi-FI"/>
+        </w:rPr>
+        <w:t>"WITHDRAWAL"</w:t>
+      </w:r>
+      <w:r>
+        <w:rPr>
+          <w:rFonts w:ascii="Courier New" w:eastAsia="Times New Roman" w:hAnsi="Courier New" w:cs="Courier New"/>
+          <w:color w:val="000000"/>
+          <w:sz w:val="18"/>
+          <w:szCs w:val="18"/>
+          <w:lang w:val="en-US" w:eastAsia="fi-FI"/>
+        </w:rPr>
+        <w:t>,</w:t>
+      </w:r>
+    </w:p>
+    <w:p>
+      <w:pPr>
+        <w:shd w:val="clear" w:color="auto" w:fill="FFFFFE"/>
+        <w:spacing w:after="0" w:line="270" w:lineRule="atLeast"/>
+        <w:rPr>
+          <w:rFonts w:ascii="Courier New" w:eastAsia="Times New Roman" w:hAnsi="Courier New" w:cs="Courier New"/>
+          <w:color w:val="000000"/>
+          <w:sz w:val="18"/>
+          <w:szCs w:val="18"/>
+          <w:lang w:val="en-US" w:eastAsia="fi-FI"/>
+        </w:rPr>
+      </w:pPr>
+      <w:r>
+        <w:rPr>
+          <w:rFonts w:ascii="Courier New" w:eastAsia="Times New Roman" w:hAnsi="Courier New" w:cs="Courier New"/>
+          <w:color w:val="000000"/>
+          <w:sz w:val="18"/>
+          <w:szCs w:val="18"/>
+          <w:lang w:val="en-US" w:eastAsia="fi-FI"/>
+        </w:rPr>
+        <w:t>        </w:t>
+      </w:r>
+      <w:r>
+        <w:rPr>
+          <w:rFonts w:ascii="Courier New" w:eastAsia="Times New Roman" w:hAnsi="Courier New" w:cs="Courier New"/>
+          <w:color w:val="A31515"/>
+          <w:sz w:val="18"/>
+          <w:szCs w:val="18"/>
+          <w:lang w:val="en-US" w:eastAsia="fi-FI"/>
+        </w:rPr>
+        <w:t>"Amount"</w:t>
+      </w:r>
+      <w:r>
+        <w:rPr>
+          <w:rFonts w:ascii="Courier New" w:eastAsia="Times New Roman" w:hAnsi="Courier New" w:cs="Courier New"/>
+          <w:color w:val="000000"/>
+          <w:sz w:val="18"/>
+          <w:szCs w:val="18"/>
+          <w:lang w:val="en-US" w:eastAsia="fi-FI"/>
+        </w:rPr>
+        <w:t>: </w:t>
+      </w:r>
+      <w:r>
+        <w:rPr>
+          <w:rFonts w:ascii="Courier New" w:eastAsia="Times New Roman" w:hAnsi="Courier New" w:cs="Courier New"/>
+          <w:color w:val="098658"/>
+          <w:sz w:val="18"/>
+          <w:szCs w:val="18"/>
+          <w:lang w:val="en-US" w:eastAsia="fi-FI"/>
+        </w:rPr>
+        <w:t>100</w:t>
+      </w:r>
+      <w:r>
+        <w:rPr>
+          <w:rFonts w:ascii="Courier New" w:eastAsia="Times New Roman" w:hAnsi="Courier New" w:cs="Courier New"/>
+          <w:color w:val="000000"/>
+          <w:sz w:val="18"/>
+          <w:szCs w:val="18"/>
+          <w:lang w:val="en-US" w:eastAsia="fi-FI"/>
+        </w:rPr>
+        <w:t>,</w:t>
+      </w:r>
+    </w:p>
+    <w:p>
+      <w:pPr>
+        <w:shd w:val="clear" w:color="auto" w:fill="FFFFFE"/>
+        <w:spacing w:after="0" w:line="270" w:lineRule="atLeast"/>
+        <w:rPr>
+          <w:rFonts w:ascii="Courier New" w:eastAsia="Times New Roman" w:hAnsi="Courier New" w:cs="Courier New"/>
+          <w:color w:val="000000"/>
+          <w:sz w:val="18"/>
+          <w:szCs w:val="18"/>
+          <w:lang w:val="en-US" w:eastAsia="fi-FI"/>
+        </w:rPr>
+      </w:pPr>
+      <w:r>
+        <w:rPr>
+          <w:rFonts w:ascii="Courier New" w:eastAsia="Times New Roman" w:hAnsi="Courier New" w:cs="Courier New"/>
+          <w:color w:val="000000"/>
+          <w:sz w:val="18"/>
+          <w:szCs w:val="18"/>
+          <w:lang w:val="en-US" w:eastAsia="fi-FI"/>
+        </w:rPr>
+        <w:t>        </w:t>
+      </w:r>
+      <w:r>
+        <w:rPr>
+          <w:rFonts w:ascii="Courier New" w:eastAsia="Times New Roman" w:hAnsi="Courier New" w:cs="Courier New"/>
+          <w:color w:val="A31515"/>
+          <w:sz w:val="18"/>
+          <w:szCs w:val="18"/>
+          <w:lang w:val="en-US" w:eastAsia="fi-FI"/>
+        </w:rPr>
+        <w:t>"TotalBalance"</w:t>
+      </w:r>
+      <w:r>
+        <w:rPr>
+          <w:rFonts w:ascii="Courier New" w:eastAsia="Times New Roman" w:hAnsi="Courier New" w:cs="Courier New"/>
+          <w:color w:val="000000"/>
+          <w:sz w:val="18"/>
+          <w:szCs w:val="18"/>
+          <w:lang w:val="en-US" w:eastAsia="fi-FI"/>
+        </w:rPr>
+        <w:t>: </w:t>
+      </w:r>
+      <w:r>
+        <w:rPr>
+          <w:rFonts w:ascii="Courier New" w:eastAsia="Times New Roman" w:hAnsi="Courier New" w:cs="Courier New"/>
+          <w:color w:val="098658"/>
+          <w:sz w:val="18"/>
+          <w:szCs w:val="18"/>
+          <w:lang w:val="en-US" w:eastAsia="fi-FI"/>
+        </w:rPr>
+        <w:t>49800</w:t>
+      </w:r>
+      <w:r>
+        <w:rPr>
+          <w:rFonts w:ascii="Courier New" w:eastAsia="Times New Roman" w:hAnsi="Courier New" w:cs="Courier New"/>
+          <w:color w:val="000000"/>
+          <w:sz w:val="18"/>
+          <w:szCs w:val="18"/>
+          <w:lang w:val="en-US" w:eastAsia="fi-FI"/>
+        </w:rPr>
+        <w:t>,</w:t>
+      </w:r>
+    </w:p>
+    <w:p>
+      <w:pPr>
+        <w:shd w:val="clear" w:color="auto" w:fill="FFFFFE"/>
+        <w:spacing w:after="0" w:line="270" w:lineRule="atLeast"/>
+        <w:rPr>
+          <w:rFonts w:ascii="Courier New" w:eastAsia="Times New Roman" w:hAnsi="Courier New" w:cs="Courier New"/>
+          <w:color w:val="000000"/>
+          <w:sz w:val="18"/>
+          <w:szCs w:val="18"/>
+          <w:lang w:val="en-US" w:eastAsia="fi-FI"/>
+        </w:rPr>
+      </w:pPr>
+      <w:r>
+        <w:rPr>
+          <w:rFonts w:ascii="Courier New" w:eastAsia="Times New Roman" w:hAnsi="Courier New" w:cs="Courier New"/>
+          <w:color w:val="000000"/>
+          <w:sz w:val="18"/>
+          <w:szCs w:val="18"/>
+          <w:lang w:val="en-US" w:eastAsia="fi-FI"/>
+        </w:rPr>
+        <w:t>        </w:t>
+      </w:r>
+      <w:r>
+        <w:rPr>
+          <w:rFonts w:ascii="Courier New" w:eastAsia="Times New Roman" w:hAnsi="Courier New" w:cs="Courier New"/>
+          <w:color w:val="A31515"/>
+          <w:sz w:val="18"/>
+          <w:szCs w:val="18"/>
+          <w:lang w:val="en-US" w:eastAsia="fi-FI"/>
+        </w:rPr>
+        <w:t>"PagesCount"</w:t>
+      </w:r>
+      <w:r>
+        <w:rPr>
+          <w:rFonts w:ascii="Courier New" w:eastAsia="Times New Roman" w:hAnsi="Courier New" w:cs="Courier New"/>
+          <w:color w:val="000000"/>
+          <w:sz w:val="18"/>
+          <w:szCs w:val="18"/>
+          <w:lang w:val="en-US" w:eastAsia="fi-FI"/>
+        </w:rPr>
+        <w:t>: </w:t>
+      </w:r>
+      <w:r>
+        <w:rPr>
+          <w:rFonts w:ascii="Courier New" w:eastAsia="Times New Roman" w:hAnsi="Courier New" w:cs="Courier New"/>
+          <w:color w:val="098658"/>
+          <w:sz w:val="18"/>
+          <w:szCs w:val="18"/>
+          <w:lang w:val="en-US" w:eastAsia="fi-FI"/>
+        </w:rPr>
+        <w:t>2</w:t>
+      </w:r>
+    </w:p>
+    <w:p>
+      <w:pPr>
+        <w:shd w:val="clear" w:color="auto" w:fill="FFFFFE"/>
+        <w:spacing w:after="0" w:line="270" w:lineRule="atLeast"/>
+        <w:rPr>
+          <w:rFonts w:ascii="Courier New" w:eastAsia="Times New Roman" w:hAnsi="Courier New" w:cs="Courier New"/>
+          <w:color w:val="000000"/>
+          <w:sz w:val="18"/>
+          <w:szCs w:val="18"/>
+          <w:lang w:eastAsia="fi-FI"/>
+        </w:rPr>
+      </w:pPr>
+      <w:r>
+        <w:rPr>
+          <w:rFonts w:ascii="Courier New" w:eastAsia="Times New Roman" w:hAnsi="Courier New" w:cs="Courier New"/>
+          <w:color w:val="000000"/>
+          <w:sz w:val="18"/>
+          <w:szCs w:val="18"/>
+          <w:lang w:val="en-US" w:eastAsia="fi-FI"/>
+        </w:rPr>
+        <w:t>    </w:t>
+      </w:r>
+      <w:r>
+        <w:rPr>
+          <w:rFonts w:ascii="Courier New" w:eastAsia="Times New Roman" w:hAnsi="Courier New" w:cs="Courier New"/>
+          <w:color w:val="000000"/>
+          <w:sz w:val="18"/>
+          <w:szCs w:val="18"/>
+          <w:lang w:eastAsia="fi-FI"/>
+        </w:rPr>
+        <w:t>}</w:t>
+      </w:r>
+    </w:p>
+    <w:p>
+      <w:pPr>
+        <w:shd w:val="clear" w:color="auto" w:fill="FFFFFE"/>
+        <w:spacing w:after="0" w:line="270" w:lineRule="atLeast"/>
+        <w:rPr>
+          <w:rFonts w:ascii="Courier New" w:eastAsia="Times New Roman" w:hAnsi="Courier New" w:cs="Courier New"/>
+          <w:color w:val="000000"/>
+          <w:sz w:val="18"/>
+          <w:szCs w:val="18"/>
+          <w:lang w:eastAsia="fi-FI"/>
+        </w:rPr>
+      </w:pPr>
+      <w:r>
+        <w:rPr>
+          <w:rFonts w:ascii="Courier New" w:eastAsia="Times New Roman" w:hAnsi="Courier New" w:cs="Courier New"/>
+          <w:color w:val="000000"/>
+          <w:sz w:val="18"/>
+          <w:szCs w:val="18"/>
+          <w:lang w:eastAsia="fi-FI"/>
+        </w:rPr>
+        <w:t>]</w:t>
+      </w:r>
+    </w:p>
+    <w:p>
+      <w:pPr>
+        <w:spacing w:after="0"/>
+        <w:rPr>
+          <w:lang w:val="en-US"/>
+        </w:rPr>
+      </w:pPr>
+      <w:r>
+        <w:rPr>
+          <w:lang w:val="en-US"/>
+        </w:rPr>
         <w:t>TOIMINTA:</w:t>
       </w:r>
     </w:p>
@@ -1001,25 +3281,7 @@
         <w:rPr>
           <w:lang w:val="en-US"/>
         </w:rPr>
-        <w:t xml:space="preserve">Kutsuu SQL proseduuria </w:t>
-      </w:r>
-      <w:r>
-        <w:rPr>
-          <w:lang w:val="en-US"/>
-        </w:rPr>
-        <w:t>getTransactions</w:t>
-      </w:r>
-      <w:r>
-        <w:rPr>
-          <w:lang w:val="en-US"/>
-        </w:rPr>
-        <w:t xml:space="preserve"> </w:t>
-      </w:r>
-      <w:r>
-        <w:rPr>
-          <w:lang w:val="en-US"/>
-        </w:rPr>
-        <w:t>(IN _idAccount INT, IN _page INT, IN _transactionsPerPage INT</w:t>
+        <w:t>Kutsuu SQL proseduuria getTransactions (IN _idAccount INT, IN _page INT, IN _transactionsPerPage INT</w:t>
       </w:r>
       <w:r>
         <w:rPr>
@@ -1039,13 +3301,7 @@
         <w:rPr>
           <w:lang w:val="en-US"/>
         </w:rPr>
-        <w:t xml:space="preserve">SQL proseduuri palauttaa: SELECT </w:t>
-      </w:r>
-      <w:r>
-        <w:rPr>
-          <w:lang w:val="en-US"/>
-        </w:rPr>
-        <w:t>DateTime, Transaction, Amount, TotalBalance, PagesCount</w:t>
+        <w:t>SQL proseduuri palauttaa: SELECT DateTime, Transaction, Amount, TotalBalance, PagesCount</w:t>
       </w:r>
     </w:p>
     <w:p>
@@ -1061,22 +3317,251 @@
         </w:rPr>
         <w:t>Virhe: database.err</w:t>
       </w:r>
-    </w:p>
-    <w:p>
-      <w:pPr>
-        <w:rPr>
-          <w:lang w:val="en-US"/>
-        </w:rPr>
-      </w:pPr>
     </w:p>
     <w:sectPr>
       <w:pgSz w:w="11906" w:h="16838"/>
-      <w:pgMar w:top="1417" w:right="1134" w:bottom="1417" w:left="1134" w:header="708" w:footer="708" w:gutter="0"/>
+      <w:pgMar w:top="709" w:right="1134" w:bottom="851" w:left="1134" w:header="708" w:footer="708" w:gutter="0"/>
       <w:cols w:space="708"/>
       <w:docGrid w:linePitch="360"/>
     </w:sectPr>
   </w:body>
 </w:document>
+</file>
+
+<file path=word/numbering.xml><?xml version="1.0" encoding="utf-8"?>
+<w:numbering xmlns:wpc="http://schemas.microsoft.com/office/word/2010/wordprocessingCanvas" xmlns:cx="http://schemas.microsoft.com/office/drawing/2014/chartex" xmlns:cx1="http://schemas.microsoft.com/office/drawing/2015/9/8/chartex" xmlns:cx2="http://schemas.microsoft.com/office/drawing/2015/10/21/chartex" xmlns:cx3="http://schemas.microsoft.com/office/drawing/2016/5/9/chartex" xmlns:cx4="http://schemas.microsoft.com/office/drawing/2016/5/10/chartex" xmlns:cx5="http://schemas.microsoft.com/office/drawing/2016/5/11/chartex" xmlns:cx6="http://schemas.microsoft.com/office/drawing/2016/5/12/chartex" xmlns:cx7="http://schemas.microsoft.com/office/drawing/2016/5/13/chartex" xmlns:cx8="http://schemas.microsoft.com/office/drawing/2016/5/14/chartex" xmlns:mc="http://schemas.openxmlformats.org/markup-compatibility/2006" xmlns:aink="http://schemas.microsoft.com/office/drawing/2016/ink" xmlns:am3d="http://schemas.microsoft.com/office/drawing/2017/model3d" xmlns:o="urn:schemas-microsoft-com:office:office" xmlns:r="http://schemas.openxmlformats.org/officeDocument/2006/relationships" xmlns:m="http://schemas.openxmlformats.org/officeDocument/2006/math" xmlns:v="urn:schemas-microsoft-com:vml" xmlns:wp14="http://schemas.microsoft.com/office/word/2010/wordprocessingDrawing" xmlns:wp="http://schemas.openxmlformats.org/drawingml/2006/wordprocessingDrawing" xmlns:w10="urn:schemas-microsoft-com:office:word" xmlns:w="http://schemas.openxmlformats.org/wordprocessingml/2006/main" xmlns:w14="http://schemas.microsoft.com/office/word/2010/wordml" xmlns:w15="http://schemas.microsoft.com/office/word/2012/wordml" xmlns:w16cex="http://schemas.microsoft.com/office/word/2018/wordml/cex" xmlns:w16cid="http://schemas.microsoft.com/office/word/2016/wordml/cid" xmlns:w16="http://schemas.microsoft.com/office/word/2018/wordml" xmlns:w16sdtdh="http://schemas.microsoft.com/office/word/2020/wordml/sdtdatahash" xmlns:w16se="http://schemas.microsoft.com/office/word/2015/wordml/symex" xmlns:wpg="http://schemas.microsoft.com/office/word/2010/wordprocessingGroup" xmlns:wpi="http://schemas.microsoft.com/office/word/2010/wordprocessingInk" xmlns:wne="http://schemas.microsoft.com/office/word/2006/wordml" xmlns:wps="http://schemas.microsoft.com/office/word/2010/wordprocessingShape" mc:Ignorable="w14 w15 w16se w16cid w16 w16cex w16sdtdh wp14">
+  <w:abstractNum w:abstractNumId="0" w15:restartNumberingAfterBreak="0">
+    <w:nsid w:val="17EB4B2F"/>
+    <w:multiLevelType w:val="hybridMultilevel"/>
+    <w:tmpl w:val="9266BD52"/>
+    <w:lvl w:ilvl="0" w:tplc="C270F690">
+      <w:numFmt w:val="bullet"/>
+      <w:lvlText w:val="-"/>
+      <w:lvlJc w:val="left"/>
+      <w:pPr>
+        <w:ind w:left="720" w:hanging="360"/>
+      </w:pPr>
+      <w:rPr>
+        <w:rFonts w:ascii="Courier New" w:eastAsia="Times New Roman" w:hAnsi="Courier New" w:cs="Courier New" w:hint="default"/>
+      </w:rPr>
+    </w:lvl>
+    <w:lvl w:ilvl="1" w:tplc="040B0003" w:tentative="1">
+      <w:start w:val="1"/>
+      <w:numFmt w:val="bullet"/>
+      <w:lvlText w:val="o"/>
+      <w:lvlJc w:val="left"/>
+      <w:pPr>
+        <w:ind w:left="1440" w:hanging="360"/>
+      </w:pPr>
+      <w:rPr>
+        <w:rFonts w:ascii="Courier New" w:hAnsi="Courier New" w:cs="Courier New" w:hint="default"/>
+      </w:rPr>
+    </w:lvl>
+    <w:lvl w:ilvl="2" w:tplc="040B0005" w:tentative="1">
+      <w:start w:val="1"/>
+      <w:numFmt w:val="bullet"/>
+      <w:lvlText w:val=""/>
+      <w:lvlJc w:val="left"/>
+      <w:pPr>
+        <w:ind w:left="2160" w:hanging="360"/>
+      </w:pPr>
+      <w:rPr>
+        <w:rFonts w:ascii="Wingdings" w:hAnsi="Wingdings" w:hint="default"/>
+      </w:rPr>
+    </w:lvl>
+    <w:lvl w:ilvl="3" w:tplc="040B0001" w:tentative="1">
+      <w:start w:val="1"/>
+      <w:numFmt w:val="bullet"/>
+      <w:lvlText w:val=""/>
+      <w:lvlJc w:val="left"/>
+      <w:pPr>
+        <w:ind w:left="2880" w:hanging="360"/>
+      </w:pPr>
+      <w:rPr>
+        <w:rFonts w:ascii="Symbol" w:hAnsi="Symbol" w:hint="default"/>
+      </w:rPr>
+    </w:lvl>
+    <w:lvl w:ilvl="4" w:tplc="040B0003" w:tentative="1">
+      <w:start w:val="1"/>
+      <w:numFmt w:val="bullet"/>
+      <w:lvlText w:val="o"/>
+      <w:lvlJc w:val="left"/>
+      <w:pPr>
+        <w:ind w:left="3600" w:hanging="360"/>
+      </w:pPr>
+      <w:rPr>
+        <w:rFonts w:ascii="Courier New" w:hAnsi="Courier New" w:cs="Courier New" w:hint="default"/>
+      </w:rPr>
+    </w:lvl>
+    <w:lvl w:ilvl="5" w:tplc="040B0005" w:tentative="1">
+      <w:start w:val="1"/>
+      <w:numFmt w:val="bullet"/>
+      <w:lvlText w:val=""/>
+      <w:lvlJc w:val="left"/>
+      <w:pPr>
+        <w:ind w:left="4320" w:hanging="360"/>
+      </w:pPr>
+      <w:rPr>
+        <w:rFonts w:ascii="Wingdings" w:hAnsi="Wingdings" w:hint="default"/>
+      </w:rPr>
+    </w:lvl>
+    <w:lvl w:ilvl="6" w:tplc="040B0001" w:tentative="1">
+      <w:start w:val="1"/>
+      <w:numFmt w:val="bullet"/>
+      <w:lvlText w:val=""/>
+      <w:lvlJc w:val="left"/>
+      <w:pPr>
+        <w:ind w:left="5040" w:hanging="360"/>
+      </w:pPr>
+      <w:rPr>
+        <w:rFonts w:ascii="Symbol" w:hAnsi="Symbol" w:hint="default"/>
+      </w:rPr>
+    </w:lvl>
+    <w:lvl w:ilvl="7" w:tplc="040B0003" w:tentative="1">
+      <w:start w:val="1"/>
+      <w:numFmt w:val="bullet"/>
+      <w:lvlText w:val="o"/>
+      <w:lvlJc w:val="left"/>
+      <w:pPr>
+        <w:ind w:left="5760" w:hanging="360"/>
+      </w:pPr>
+      <w:rPr>
+        <w:rFonts w:ascii="Courier New" w:hAnsi="Courier New" w:cs="Courier New" w:hint="default"/>
+      </w:rPr>
+    </w:lvl>
+    <w:lvl w:ilvl="8" w:tplc="040B0005" w:tentative="1">
+      <w:start w:val="1"/>
+      <w:numFmt w:val="bullet"/>
+      <w:lvlText w:val=""/>
+      <w:lvlJc w:val="left"/>
+      <w:pPr>
+        <w:ind w:left="6480" w:hanging="360"/>
+      </w:pPr>
+      <w:rPr>
+        <w:rFonts w:ascii="Wingdings" w:hAnsi="Wingdings" w:hint="default"/>
+      </w:rPr>
+    </w:lvl>
+  </w:abstractNum>
+  <w:abstractNum w:abstractNumId="1" w15:restartNumberingAfterBreak="0">
+    <w:nsid w:val="5F562B59"/>
+    <w:multiLevelType w:val="hybridMultilevel"/>
+    <w:tmpl w:val="9A620DB8"/>
+    <w:lvl w:ilvl="0" w:tplc="4ABC6B0E">
+      <w:numFmt w:val="bullet"/>
+      <w:lvlText w:val="-"/>
+      <w:lvlJc w:val="left"/>
+      <w:pPr>
+        <w:ind w:left="720" w:hanging="360"/>
+      </w:pPr>
+      <w:rPr>
+        <w:rFonts w:ascii="Segoe UI" w:eastAsiaTheme="minorHAnsi" w:hAnsi="Segoe UI" w:cs="Segoe UI" w:hint="default"/>
+        <w:sz w:val="18"/>
+      </w:rPr>
+    </w:lvl>
+    <w:lvl w:ilvl="1" w:tplc="040B0003" w:tentative="1">
+      <w:start w:val="1"/>
+      <w:numFmt w:val="bullet"/>
+      <w:lvlText w:val="o"/>
+      <w:lvlJc w:val="left"/>
+      <w:pPr>
+        <w:ind w:left="1440" w:hanging="360"/>
+      </w:pPr>
+      <w:rPr>
+        <w:rFonts w:ascii="Courier New" w:hAnsi="Courier New" w:cs="Courier New" w:hint="default"/>
+      </w:rPr>
+    </w:lvl>
+    <w:lvl w:ilvl="2" w:tplc="040B0005" w:tentative="1">
+      <w:start w:val="1"/>
+      <w:numFmt w:val="bullet"/>
+      <w:lvlText w:val=""/>
+      <w:lvlJc w:val="left"/>
+      <w:pPr>
+        <w:ind w:left="2160" w:hanging="360"/>
+      </w:pPr>
+      <w:rPr>
+        <w:rFonts w:ascii="Wingdings" w:hAnsi="Wingdings" w:hint="default"/>
+      </w:rPr>
+    </w:lvl>
+    <w:lvl w:ilvl="3" w:tplc="040B0001" w:tentative="1">
+      <w:start w:val="1"/>
+      <w:numFmt w:val="bullet"/>
+      <w:lvlText w:val=""/>
+      <w:lvlJc w:val="left"/>
+      <w:pPr>
+        <w:ind w:left="2880" w:hanging="360"/>
+      </w:pPr>
+      <w:rPr>
+        <w:rFonts w:ascii="Symbol" w:hAnsi="Symbol" w:hint="default"/>
+      </w:rPr>
+    </w:lvl>
+    <w:lvl w:ilvl="4" w:tplc="040B0003" w:tentative="1">
+      <w:start w:val="1"/>
+      <w:numFmt w:val="bullet"/>
+      <w:lvlText w:val="o"/>
+      <w:lvlJc w:val="left"/>
+      <w:pPr>
+        <w:ind w:left="3600" w:hanging="360"/>
+      </w:pPr>
+      <w:rPr>
+        <w:rFonts w:ascii="Courier New" w:hAnsi="Courier New" w:cs="Courier New" w:hint="default"/>
+      </w:rPr>
+    </w:lvl>
+    <w:lvl w:ilvl="5" w:tplc="040B0005" w:tentative="1">
+      <w:start w:val="1"/>
+      <w:numFmt w:val="bullet"/>
+      <w:lvlText w:val=""/>
+      <w:lvlJc w:val="left"/>
+      <w:pPr>
+        <w:ind w:left="4320" w:hanging="360"/>
+      </w:pPr>
+      <w:rPr>
+        <w:rFonts w:ascii="Wingdings" w:hAnsi="Wingdings" w:hint="default"/>
+      </w:rPr>
+    </w:lvl>
+    <w:lvl w:ilvl="6" w:tplc="040B0001" w:tentative="1">
+      <w:start w:val="1"/>
+      <w:numFmt w:val="bullet"/>
+      <w:lvlText w:val=""/>
+      <w:lvlJc w:val="left"/>
+      <w:pPr>
+        <w:ind w:left="5040" w:hanging="360"/>
+      </w:pPr>
+      <w:rPr>
+        <w:rFonts w:ascii="Symbol" w:hAnsi="Symbol" w:hint="default"/>
+      </w:rPr>
+    </w:lvl>
+    <w:lvl w:ilvl="7" w:tplc="040B0003" w:tentative="1">
+      <w:start w:val="1"/>
+      <w:numFmt w:val="bullet"/>
+      <w:lvlText w:val="o"/>
+      <w:lvlJc w:val="left"/>
+      <w:pPr>
+        <w:ind w:left="5760" w:hanging="360"/>
+      </w:pPr>
+      <w:rPr>
+        <w:rFonts w:ascii="Courier New" w:hAnsi="Courier New" w:cs="Courier New" w:hint="default"/>
+      </w:rPr>
+    </w:lvl>
+    <w:lvl w:ilvl="8" w:tplc="040B0005" w:tentative="1">
+      <w:start w:val="1"/>
+      <w:numFmt w:val="bullet"/>
+      <w:lvlText w:val=""/>
+      <w:lvlJc w:val="left"/>
+      <w:pPr>
+        <w:ind w:left="6480" w:hanging="360"/>
+      </w:pPr>
+      <w:rPr>
+        <w:rFonts w:ascii="Wingdings" w:hAnsi="Wingdings" w:hint="default"/>
+      </w:rPr>
+    </w:lvl>
+  </w:abstractNum>
+  <w:num w:numId="1">
+    <w:abstractNumId w:val="1"/>
+  </w:num>
+  <w:num w:numId="2">
+    <w:abstractNumId w:val="0"/>
+  </w:num>
+</w:numbering>
 </file>
 
 <file path=word/styles.xml><?xml version="1.0" encoding="utf-8"?>
@@ -1505,6 +3990,22 @@
     <w:semiHidden/>
     <w:unhideWhenUsed/>
   </w:style>
+  <w:style w:type="character" w:customStyle="1" w:styleId="resolvedvariable">
+    <w:name w:val="resolvedvariable"/>
+    <w:basedOn w:val="Kappaleenoletusfontti"/>
+    <w:rsid w:val="00F753A1"/>
+  </w:style>
+  <w:style w:type="paragraph" w:styleId="Luettelokappale">
+    <w:name w:val="List Paragraph"/>
+    <w:basedOn w:val="Normaali"/>
+    <w:uiPriority w:val="34"/>
+    <w:qFormat/>
+    <w:rsid w:val="00F753A1"/>
+    <w:pPr>
+      <w:ind w:left="720"/>
+      <w:contextualSpacing/>
+    </w:pPr>
+  </w:style>
 </w:styles>
 </file>
 

</xml_diff>

<commit_message>
Lisäyksenä funbtnien toimivuuksia ja info sivu.
</commit_message>
<xml_diff>
--- a/api/API.docx
+++ b/api/API.docx
@@ -31,47 +31,41 @@
       <w:pPr>
         <w:spacing w:after="0"/>
         <w:rPr>
-          <w:lang w:val="en-US"/>
-        </w:rPr>
-      </w:pPr>
-      <w:r>
-        <w:rPr>
-          <w:lang w:val="en-US"/>
-        </w:rPr>
-        <w:t>API URL : /bank/</w:t>
-      </w:r>
-      <w:r>
-        <w:rPr>
-          <w:lang w:val="en-US"/>
-        </w:rPr>
-        <w:t>ch</w:t>
-      </w:r>
-      <w:r>
-        <w:rPr>
-          <w:lang w:val="en-US"/>
-        </w:rPr>
-        <w:t>eck</w:t>
-      </w:r>
-      <w:r>
-        <w:rPr>
+          <w:u w:val="single"/>
+          <w:lang w:val="en-US"/>
+        </w:rPr>
+      </w:pPr>
+      <w:r>
+        <w:rPr>
+          <w:u w:val="single"/>
+          <w:lang w:val="en-US"/>
+        </w:rPr>
+        <w:t>API URL : /bank/check</w:t>
+      </w:r>
+      <w:r>
+        <w:rPr>
+          <w:u w:val="single"/>
           <w:lang w:val="en-US"/>
         </w:rPr>
         <w:t>P</w:t>
       </w:r>
       <w:r>
         <w:rPr>
+          <w:u w:val="single"/>
           <w:lang w:val="en-US"/>
         </w:rPr>
         <w:t>in</w:t>
       </w:r>
       <w:r>
         <w:rPr>
+          <w:u w:val="single"/>
           <w:lang w:val="en-US"/>
         </w:rPr>
         <w:t>C</w:t>
       </w:r>
       <w:r>
         <w:rPr>
+          <w:u w:val="single"/>
           <w:lang w:val="en-US"/>
         </w:rPr>
         <w:t>redit</w:t>
@@ -94,6 +88,17 @@
     <w:p>
       <w:pPr>
         <w:spacing w:after="0"/>
+      </w:pPr>
+      <w:r>
+        <w:t>KUVAUS: Tarkistaa kortin PIN koodin j</w:t>
+      </w:r>
+      <w:r>
+        <w:t>a palauttaa löytyykö yhdeltäkään korttiin liitetyltä tililtä credit ominaisuutta</w:t>
+      </w:r>
+    </w:p>
+    <w:p>
+      <w:pPr>
+        <w:spacing w:after="0"/>
         <w:rPr>
           <w:lang w:val="en-US"/>
         </w:rPr>
@@ -155,37 +160,564 @@
     </w:p>
     <w:p>
       <w:pPr>
-        <w:spacing w:after="0"/>
-      </w:pPr>
-      <w:r>
+        <w:pStyle w:val="Luettelokappale"/>
+        <w:numPr>
+          <w:ilvl w:val="0"/>
+          <w:numId w:val="2"/>
+        </w:numPr>
+        <w:shd w:val="clear" w:color="auto" w:fill="FFFFFE"/>
+        <w:spacing w:after="0" w:line="270" w:lineRule="atLeast"/>
+        <w:rPr>
+          <w:rFonts w:ascii="Courier New" w:eastAsia="Times New Roman" w:hAnsi="Courier New" w:cs="Courier New"/>
+          <w:color w:val="000000"/>
+          <w:sz w:val="18"/>
+          <w:szCs w:val="18"/>
+          <w:lang w:val="en-US" w:eastAsia="fi-FI"/>
+        </w:rPr>
+      </w:pPr>
+      <w:r>
+        <w:rPr>
+          <w:rFonts w:ascii="Courier New" w:eastAsia="Times New Roman" w:hAnsi="Courier New" w:cs="Courier New"/>
+          <w:color w:val="000000"/>
+          <w:sz w:val="18"/>
+          <w:szCs w:val="18"/>
+          <w:lang w:val="en-US" w:eastAsia="fi-FI"/>
+        </w:rPr>
+        <w:t>esim</w:t>
+      </w:r>
+      <w:r>
+        <w:rPr>
+          <w:rFonts w:ascii="Courier New" w:eastAsia="Times New Roman" w:hAnsi="Courier New" w:cs="Courier New"/>
+          <w:color w:val="000000"/>
+          <w:sz w:val="18"/>
+          <w:szCs w:val="18"/>
+          <w:lang w:val="en-US" w:eastAsia="fi-FI"/>
+        </w:rPr>
+        <w:t>erkiksi:</w:t>
+      </w:r>
+    </w:p>
+    <w:p>
+      <w:pPr>
+        <w:shd w:val="clear" w:color="auto" w:fill="FFFFFE"/>
+        <w:spacing w:after="0" w:line="270" w:lineRule="atLeast"/>
+        <w:rPr>
+          <w:rFonts w:ascii="Courier New" w:eastAsia="Times New Roman" w:hAnsi="Courier New" w:cs="Courier New"/>
+          <w:color w:val="000000"/>
+          <w:sz w:val="18"/>
+          <w:szCs w:val="18"/>
+          <w:lang w:val="en-US" w:eastAsia="fi-FI"/>
+        </w:rPr>
+      </w:pPr>
+      <w:r>
+        <w:rPr>
+          <w:rFonts w:ascii="Courier New" w:eastAsia="Times New Roman" w:hAnsi="Courier New" w:cs="Courier New"/>
+          <w:color w:val="000000"/>
+          <w:sz w:val="18"/>
+          <w:szCs w:val="18"/>
+          <w:lang w:val="en-US" w:eastAsia="fi-FI"/>
+        </w:rPr>
+        <w:t>{</w:t>
+      </w:r>
+    </w:p>
+    <w:p>
+      <w:pPr>
+        <w:shd w:val="clear" w:color="auto" w:fill="FFFFFE"/>
+        <w:spacing w:after="0" w:line="270" w:lineRule="atLeast"/>
+        <w:rPr>
+          <w:rFonts w:ascii="Courier New" w:eastAsia="Times New Roman" w:hAnsi="Courier New" w:cs="Courier New"/>
+          <w:color w:val="000000"/>
+          <w:sz w:val="18"/>
+          <w:szCs w:val="18"/>
+          <w:lang w:val="en-US" w:eastAsia="fi-FI"/>
+        </w:rPr>
+      </w:pPr>
+      <w:r>
+        <w:rPr>
+          <w:rFonts w:ascii="Courier New" w:eastAsia="Times New Roman" w:hAnsi="Courier New" w:cs="Courier New"/>
+          <w:color w:val="000000"/>
+          <w:sz w:val="18"/>
+          <w:szCs w:val="18"/>
+          <w:lang w:val="en-US" w:eastAsia="fi-FI"/>
+        </w:rPr>
+        <w:t>    </w:t>
+      </w:r>
+      <w:r>
+        <w:rPr>
+          <w:rFonts w:ascii="Courier New" w:eastAsia="Times New Roman" w:hAnsi="Courier New" w:cs="Courier New"/>
+          <w:color w:val="A31515"/>
+          <w:sz w:val="18"/>
+          <w:szCs w:val="18"/>
+          <w:lang w:val="en-US" w:eastAsia="fi-FI"/>
+        </w:rPr>
+        <w:t>"c</w:t>
+      </w:r>
+      <w:r>
+        <w:rPr>
+          <w:rFonts w:ascii="Courier New" w:eastAsia="Times New Roman" w:hAnsi="Courier New" w:cs="Courier New"/>
+          <w:color w:val="A31515"/>
+          <w:sz w:val="18"/>
+          <w:szCs w:val="18"/>
+          <w:lang w:val="en-US" w:eastAsia="fi-FI"/>
+        </w:rPr>
+        <w:t>ardId</w:t>
+      </w:r>
+      <w:r>
+        <w:rPr>
+          <w:rFonts w:ascii="Courier New" w:eastAsia="Times New Roman" w:hAnsi="Courier New" w:cs="Courier New"/>
+          <w:color w:val="A31515"/>
+          <w:sz w:val="18"/>
+          <w:szCs w:val="18"/>
+          <w:lang w:val="en-US" w:eastAsia="fi-FI"/>
+        </w:rPr>
+        <w:t>"</w:t>
+      </w:r>
+      <w:r>
+        <w:rPr>
+          <w:rFonts w:ascii="Courier New" w:eastAsia="Times New Roman" w:hAnsi="Courier New" w:cs="Courier New"/>
+          <w:color w:val="000000"/>
+          <w:sz w:val="18"/>
+          <w:szCs w:val="18"/>
+          <w:lang w:val="en-US" w:eastAsia="fi-FI"/>
+        </w:rPr>
+        <w:t>: </w:t>
+      </w:r>
+      <w:r>
+        <w:rPr>
+          <w:rFonts w:ascii="Courier New" w:eastAsia="Times New Roman" w:hAnsi="Courier New" w:cs="Courier New"/>
+          <w:color w:val="0451A5"/>
+          <w:sz w:val="18"/>
+          <w:szCs w:val="18"/>
+          <w:lang w:val="en-US" w:eastAsia="fi-FI"/>
+        </w:rPr>
+        <w:t>"</w:t>
+      </w:r>
+      <w:r>
+        <w:rPr>
+          <w:rFonts w:ascii="Courier New" w:eastAsia="Times New Roman" w:hAnsi="Courier New" w:cs="Courier New"/>
+          <w:color w:val="0451A5"/>
+          <w:sz w:val="18"/>
+          <w:szCs w:val="18"/>
+          <w:lang w:val="en-US" w:eastAsia="fi-FI"/>
+        </w:rPr>
+        <w:t>1234-1234</w:t>
+      </w:r>
+      <w:r>
+        <w:rPr>
+          <w:rFonts w:ascii="Courier New" w:eastAsia="Times New Roman" w:hAnsi="Courier New" w:cs="Courier New"/>
+          <w:color w:val="0451A5"/>
+          <w:sz w:val="18"/>
+          <w:szCs w:val="18"/>
+          <w:lang w:val="en-US" w:eastAsia="fi-FI"/>
+        </w:rPr>
+        <w:t>"</w:t>
+      </w:r>
+      <w:r>
+        <w:rPr>
+          <w:rFonts w:ascii="Courier New" w:eastAsia="Times New Roman" w:hAnsi="Courier New" w:cs="Courier New"/>
+          <w:color w:val="000000"/>
+          <w:sz w:val="18"/>
+          <w:szCs w:val="18"/>
+          <w:lang w:val="en-US" w:eastAsia="fi-FI"/>
+        </w:rPr>
+        <w:t>,</w:t>
+      </w:r>
+    </w:p>
+    <w:p>
+      <w:pPr>
+        <w:shd w:val="clear" w:color="auto" w:fill="FFFFFE"/>
+        <w:spacing w:after="0" w:line="270" w:lineRule="atLeast"/>
+        <w:rPr>
+          <w:rFonts w:ascii="Courier New" w:eastAsia="Times New Roman" w:hAnsi="Courier New" w:cs="Courier New"/>
+          <w:color w:val="000000"/>
+          <w:sz w:val="18"/>
+          <w:szCs w:val="18"/>
+          <w:lang w:val="en-US" w:eastAsia="fi-FI"/>
+        </w:rPr>
+      </w:pPr>
+      <w:r>
+        <w:rPr>
+          <w:rFonts w:ascii="Courier New" w:eastAsia="Times New Roman" w:hAnsi="Courier New" w:cs="Courier New"/>
+          <w:color w:val="000000"/>
+          <w:sz w:val="18"/>
+          <w:szCs w:val="18"/>
+          <w:lang w:val="en-US" w:eastAsia="fi-FI"/>
+        </w:rPr>
+        <w:t>    </w:t>
+      </w:r>
+      <w:r>
+        <w:rPr>
+          <w:rFonts w:ascii="Courier New" w:eastAsia="Times New Roman" w:hAnsi="Courier New" w:cs="Courier New"/>
+          <w:color w:val="A31515"/>
+          <w:sz w:val="18"/>
+          <w:szCs w:val="18"/>
+          <w:lang w:val="en-US" w:eastAsia="fi-FI"/>
+        </w:rPr>
+        <w:t>"</w:t>
+      </w:r>
+      <w:r>
+        <w:rPr>
+          <w:rFonts w:ascii="Courier New" w:eastAsia="Times New Roman" w:hAnsi="Courier New" w:cs="Courier New"/>
+          <w:color w:val="A31515"/>
+          <w:sz w:val="18"/>
+          <w:szCs w:val="18"/>
+          <w:lang w:val="en-US" w:eastAsia="fi-FI"/>
+        </w:rPr>
+        <w:t>pin</w:t>
+      </w:r>
+      <w:r>
+        <w:rPr>
+          <w:rFonts w:ascii="Courier New" w:eastAsia="Times New Roman" w:hAnsi="Courier New" w:cs="Courier New"/>
+          <w:color w:val="A31515"/>
+          <w:sz w:val="18"/>
+          <w:szCs w:val="18"/>
+          <w:lang w:val="en-US" w:eastAsia="fi-FI"/>
+        </w:rPr>
+        <w:t>"</w:t>
+      </w:r>
+      <w:r>
+        <w:rPr>
+          <w:rFonts w:ascii="Courier New" w:eastAsia="Times New Roman" w:hAnsi="Courier New" w:cs="Courier New"/>
+          <w:color w:val="000000"/>
+          <w:sz w:val="18"/>
+          <w:szCs w:val="18"/>
+          <w:lang w:val="en-US" w:eastAsia="fi-FI"/>
+        </w:rPr>
+        <w:t>: </w:t>
+      </w:r>
+      <w:r>
+        <w:rPr>
+          <w:rFonts w:ascii="Courier New" w:eastAsia="Times New Roman" w:hAnsi="Courier New" w:cs="Courier New"/>
+          <w:color w:val="0451A5"/>
+          <w:sz w:val="18"/>
+          <w:szCs w:val="18"/>
+          <w:lang w:val="en-US" w:eastAsia="fi-FI"/>
+        </w:rPr>
+        <w:t>"</w:t>
+      </w:r>
+      <w:r>
+        <w:rPr>
+          <w:rFonts w:ascii="Courier New" w:eastAsia="Times New Roman" w:hAnsi="Courier New" w:cs="Courier New"/>
+          <w:color w:val="0451A5"/>
+          <w:sz w:val="18"/>
+          <w:szCs w:val="18"/>
+          <w:lang w:val="en-US" w:eastAsia="fi-FI"/>
+        </w:rPr>
+        <w:t>1111</w:t>
+      </w:r>
+      <w:r>
+        <w:rPr>
+          <w:rFonts w:ascii="Courier New" w:eastAsia="Times New Roman" w:hAnsi="Courier New" w:cs="Courier New"/>
+          <w:color w:val="0451A5"/>
+          <w:sz w:val="18"/>
+          <w:szCs w:val="18"/>
+          <w:lang w:val="en-US" w:eastAsia="fi-FI"/>
+        </w:rPr>
+        <w:t>"</w:t>
+      </w:r>
+    </w:p>
+    <w:p>
+      <w:pPr>
+        <w:shd w:val="clear" w:color="auto" w:fill="FFFFFE"/>
+        <w:spacing w:after="0" w:line="270" w:lineRule="atLeast"/>
+        <w:rPr>
+          <w:rFonts w:ascii="Courier New" w:eastAsia="Times New Roman" w:hAnsi="Courier New" w:cs="Courier New"/>
+          <w:color w:val="000000"/>
+          <w:sz w:val="18"/>
+          <w:szCs w:val="18"/>
+          <w:lang w:val="en-US" w:eastAsia="fi-FI"/>
+        </w:rPr>
+      </w:pPr>
+      <w:r>
+        <w:rPr>
+          <w:rFonts w:ascii="Courier New" w:eastAsia="Times New Roman" w:hAnsi="Courier New" w:cs="Courier New"/>
+          <w:color w:val="000000"/>
+          <w:sz w:val="18"/>
+          <w:szCs w:val="18"/>
+          <w:lang w:val="en-US" w:eastAsia="fi-FI"/>
+        </w:rPr>
+        <w:t>}</w:t>
+      </w:r>
+    </w:p>
+    <w:p>
+      <w:pPr>
+        <w:spacing w:after="0"/>
+        <w:rPr>
+          <w:lang w:val="en-US"/>
+        </w:rPr>
+      </w:pPr>
+      <w:r>
+        <w:rPr>
+          <w:lang w:val="en-US"/>
+        </w:rPr>
         <w:t xml:space="preserve">OUTPUT </w:t>
       </w:r>
       <w:r>
+        <w:rPr>
+          <w:lang w:val="en-US"/>
+        </w:rPr>
         <w:t>(json):</w:t>
       </w:r>
       <w:r>
+        <w:rPr>
+          <w:lang w:val="en-US"/>
+        </w:rPr>
         <w:t xml:space="preserve"> </w:t>
       </w:r>
       <w:r>
+        <w:rPr>
+          <w:lang w:val="en-US"/>
+        </w:rPr>
         <w:t>card</w:t>
       </w:r>
       <w:r>
+        <w:rPr>
+          <w:lang w:val="en-US"/>
+        </w:rPr>
         <w:t>, isCredit</w:t>
       </w:r>
     </w:p>
     <w:p>
       <w:pPr>
-        <w:spacing w:after="0"/>
-      </w:pPr>
-      <w:r>
-        <w:t>KUVAUS:</w:t>
-      </w:r>
-      <w:r>
-        <w:t xml:space="preserve"> Tarkistaa kortin PIN koodin j</w:t>
-      </w:r>
-      <w:r>
-        <w:t>a palauttaa löytyykö yhdeltäkään korttiin liitetyltä tililtä credit ominaisuutta</w:t>
-      </w:r>
+        <w:pStyle w:val="Luettelokappale"/>
+        <w:numPr>
+          <w:ilvl w:val="0"/>
+          <w:numId w:val="2"/>
+        </w:numPr>
+        <w:shd w:val="clear" w:color="auto" w:fill="FFFFFE"/>
+        <w:spacing w:after="0" w:line="270" w:lineRule="atLeast"/>
+        <w:rPr>
+          <w:rFonts w:ascii="Courier New" w:eastAsia="Times New Roman" w:hAnsi="Courier New" w:cs="Courier New"/>
+          <w:color w:val="000000"/>
+          <w:sz w:val="18"/>
+          <w:szCs w:val="18"/>
+          <w:lang w:val="en-US" w:eastAsia="fi-FI"/>
+        </w:rPr>
+      </w:pPr>
+      <w:r>
+        <w:rPr>
+          <w:rFonts w:ascii="Courier New" w:eastAsia="Times New Roman" w:hAnsi="Courier New" w:cs="Courier New"/>
+          <w:color w:val="000000"/>
+          <w:sz w:val="18"/>
+          <w:szCs w:val="18"/>
+          <w:lang w:val="en-US" w:eastAsia="fi-FI"/>
+        </w:rPr>
+        <w:t>esimerkiksi:</w:t>
+      </w:r>
+    </w:p>
+    <w:p>
+      <w:pPr>
+        <w:shd w:val="clear" w:color="auto" w:fill="FFFFFE"/>
+        <w:spacing w:after="0" w:line="270" w:lineRule="atLeast"/>
+        <w:rPr>
+          <w:rFonts w:ascii="Courier New" w:eastAsia="Times New Roman" w:hAnsi="Courier New" w:cs="Courier New"/>
+          <w:color w:val="000000"/>
+          <w:sz w:val="18"/>
+          <w:szCs w:val="18"/>
+          <w:lang w:val="en-US" w:eastAsia="fi-FI"/>
+        </w:rPr>
+      </w:pPr>
+      <w:r>
+        <w:rPr>
+          <w:rFonts w:ascii="Courier New" w:eastAsia="Times New Roman" w:hAnsi="Courier New" w:cs="Courier New"/>
+          <w:color w:val="000000"/>
+          <w:sz w:val="18"/>
+          <w:szCs w:val="18"/>
+          <w:lang w:val="en-US" w:eastAsia="fi-FI"/>
+        </w:rPr>
+        <w:t>{</w:t>
+      </w:r>
+    </w:p>
+    <w:p>
+      <w:pPr>
+        <w:shd w:val="clear" w:color="auto" w:fill="FFFFFE"/>
+        <w:spacing w:after="0" w:line="270" w:lineRule="atLeast"/>
+        <w:rPr>
+          <w:rFonts w:ascii="Courier New" w:eastAsia="Times New Roman" w:hAnsi="Courier New" w:cs="Courier New"/>
+          <w:color w:val="000000"/>
+          <w:sz w:val="18"/>
+          <w:szCs w:val="18"/>
+          <w:lang w:val="en-US" w:eastAsia="fi-FI"/>
+        </w:rPr>
+      </w:pPr>
+      <w:r>
+        <w:rPr>
+          <w:rFonts w:ascii="Courier New" w:eastAsia="Times New Roman" w:hAnsi="Courier New" w:cs="Courier New"/>
+          <w:color w:val="000000"/>
+          <w:sz w:val="18"/>
+          <w:szCs w:val="18"/>
+          <w:lang w:val="en-US" w:eastAsia="fi-FI"/>
+        </w:rPr>
+        <w:t>    </w:t>
+      </w:r>
+      <w:r>
+        <w:rPr>
+          <w:rFonts w:ascii="Courier New" w:eastAsia="Times New Roman" w:hAnsi="Courier New" w:cs="Courier New"/>
+          <w:color w:val="A31515"/>
+          <w:sz w:val="18"/>
+          <w:szCs w:val="18"/>
+          <w:lang w:val="en-US" w:eastAsia="fi-FI"/>
+        </w:rPr>
+        <w:t>"card"</w:t>
+      </w:r>
+      <w:r>
+        <w:rPr>
+          <w:rFonts w:ascii="Courier New" w:eastAsia="Times New Roman" w:hAnsi="Courier New" w:cs="Courier New"/>
+          <w:color w:val="000000"/>
+          <w:sz w:val="18"/>
+          <w:szCs w:val="18"/>
+          <w:lang w:val="en-US" w:eastAsia="fi-FI"/>
+        </w:rPr>
+        <w:t>: </w:t>
+      </w:r>
+      <w:r>
+        <w:rPr>
+          <w:rFonts w:ascii="Courier New" w:eastAsia="Times New Roman" w:hAnsi="Courier New" w:cs="Courier New"/>
+          <w:color w:val="0451A5"/>
+          <w:sz w:val="18"/>
+          <w:szCs w:val="18"/>
+          <w:lang w:val="en-US" w:eastAsia="fi-FI"/>
+        </w:rPr>
+        <w:t>"</w:t>
+      </w:r>
+      <w:r>
+        <w:rPr>
+          <w:rFonts w:ascii="Courier New" w:eastAsia="Times New Roman" w:hAnsi="Courier New" w:cs="Courier New"/>
+          <w:color w:val="0451A5"/>
+          <w:sz w:val="18"/>
+          <w:szCs w:val="18"/>
+          <w:lang w:val="en-US" w:eastAsia="fi-FI"/>
+        </w:rPr>
+        <w:t>OK</w:t>
+      </w:r>
+      <w:r>
+        <w:rPr>
+          <w:rFonts w:ascii="Courier New" w:eastAsia="Times New Roman" w:hAnsi="Courier New" w:cs="Courier New"/>
+          <w:color w:val="0451A5"/>
+          <w:sz w:val="18"/>
+          <w:szCs w:val="18"/>
+          <w:lang w:val="en-US" w:eastAsia="fi-FI"/>
+        </w:rPr>
+        <w:t>"</w:t>
+      </w:r>
+      <w:r>
+        <w:rPr>
+          <w:rFonts w:ascii="Courier New" w:eastAsia="Times New Roman" w:hAnsi="Courier New" w:cs="Courier New"/>
+          <w:color w:val="000000"/>
+          <w:sz w:val="18"/>
+          <w:szCs w:val="18"/>
+          <w:lang w:val="en-US" w:eastAsia="fi-FI"/>
+        </w:rPr>
+        <w:t>,</w:t>
+      </w:r>
+    </w:p>
+    <w:p>
+      <w:pPr>
+        <w:shd w:val="clear" w:color="auto" w:fill="FFFFFE"/>
+        <w:spacing w:after="0" w:line="270" w:lineRule="atLeast"/>
+        <w:rPr>
+          <w:rFonts w:ascii="Courier New" w:eastAsia="Times New Roman" w:hAnsi="Courier New" w:cs="Courier New"/>
+          <w:color w:val="000000"/>
+          <w:sz w:val="18"/>
+          <w:szCs w:val="18"/>
+          <w:lang w:val="en-US" w:eastAsia="fi-FI"/>
+        </w:rPr>
+      </w:pPr>
+      <w:r>
+        <w:rPr>
+          <w:rFonts w:ascii="Courier New" w:eastAsia="Times New Roman" w:hAnsi="Courier New" w:cs="Courier New"/>
+          <w:color w:val="000000"/>
+          <w:sz w:val="18"/>
+          <w:szCs w:val="18"/>
+          <w:lang w:val="en-US" w:eastAsia="fi-FI"/>
+        </w:rPr>
+        <w:t>    </w:t>
+      </w:r>
+      <w:r>
+        <w:rPr>
+          <w:rFonts w:ascii="Courier New" w:eastAsia="Times New Roman" w:hAnsi="Courier New" w:cs="Courier New"/>
+          <w:color w:val="A31515"/>
+          <w:sz w:val="18"/>
+          <w:szCs w:val="18"/>
+          <w:lang w:val="en-US" w:eastAsia="fi-FI"/>
+        </w:rPr>
+        <w:t>"isCredit"</w:t>
+      </w:r>
+      <w:r>
+        <w:rPr>
+          <w:rFonts w:ascii="Courier New" w:eastAsia="Times New Roman" w:hAnsi="Courier New" w:cs="Courier New"/>
+          <w:color w:val="000000"/>
+          <w:sz w:val="18"/>
+          <w:szCs w:val="18"/>
+          <w:lang w:val="en-US" w:eastAsia="fi-FI"/>
+        </w:rPr>
+        <w:t>: </w:t>
+      </w:r>
+      <w:r>
+        <w:rPr>
+          <w:rFonts w:ascii="Courier New" w:eastAsia="Times New Roman" w:hAnsi="Courier New" w:cs="Courier New"/>
+          <w:color w:val="0451A5"/>
+          <w:sz w:val="18"/>
+          <w:szCs w:val="18"/>
+          <w:lang w:val="en-US" w:eastAsia="fi-FI"/>
+        </w:rPr>
+        <w:t>"</w:t>
+      </w:r>
+      <w:r>
+        <w:rPr>
+          <w:rFonts w:ascii="Courier New" w:eastAsia="Times New Roman" w:hAnsi="Courier New" w:cs="Courier New"/>
+          <w:color w:val="0451A5"/>
+          <w:sz w:val="18"/>
+          <w:szCs w:val="18"/>
+          <w:lang w:val="en-US" w:eastAsia="fi-FI"/>
+        </w:rPr>
+        <w:t>Y</w:t>
+      </w:r>
+      <w:r>
+        <w:rPr>
+          <w:rFonts w:ascii="Courier New" w:eastAsia="Times New Roman" w:hAnsi="Courier New" w:cs="Courier New"/>
+          <w:color w:val="0451A5"/>
+          <w:sz w:val="18"/>
+          <w:szCs w:val="18"/>
+          <w:lang w:val="en-US" w:eastAsia="fi-FI"/>
+        </w:rPr>
+        <w:t>"</w:t>
+      </w:r>
+    </w:p>
+    <w:p>
+      <w:pPr>
+        <w:shd w:val="clear" w:color="auto" w:fill="FFFFFE"/>
+        <w:spacing w:after="0" w:line="270" w:lineRule="atLeast"/>
+        <w:rPr>
+          <w:rFonts w:ascii="Courier New" w:eastAsia="Times New Roman" w:hAnsi="Courier New" w:cs="Courier New"/>
+          <w:color w:val="000000"/>
+          <w:sz w:val="18"/>
+          <w:szCs w:val="18"/>
+          <w:lang w:val="en-US" w:eastAsia="fi-FI"/>
+        </w:rPr>
+      </w:pPr>
+      <w:r>
+        <w:rPr>
+          <w:rFonts w:ascii="Courier New" w:eastAsia="Times New Roman" w:hAnsi="Courier New" w:cs="Courier New"/>
+          <w:color w:val="000000"/>
+          <w:sz w:val="18"/>
+          <w:szCs w:val="18"/>
+          <w:lang w:val="en-US" w:eastAsia="fi-FI"/>
+        </w:rPr>
+        <w:t>}</w:t>
+      </w:r>
+    </w:p>
+    <w:p>
+      <w:pPr>
+        <w:shd w:val="clear" w:color="auto" w:fill="FFFFFE"/>
+        <w:spacing w:after="0" w:line="270" w:lineRule="atLeast"/>
+        <w:rPr>
+          <w:rFonts w:ascii="Courier New" w:eastAsia="Times New Roman" w:hAnsi="Courier New" w:cs="Courier New"/>
+          <w:color w:val="000000"/>
+          <w:sz w:val="18"/>
+          <w:szCs w:val="18"/>
+          <w:lang w:val="en-US" w:eastAsia="fi-FI"/>
+        </w:rPr>
+      </w:pPr>
     </w:p>
     <w:p>
       <w:pPr>
@@ -353,35 +885,41 @@
       <w:pPr>
         <w:spacing w:after="0"/>
         <w:rPr>
-          <w:lang w:val="en-US"/>
-        </w:rPr>
-      </w:pPr>
-      <w:r>
-        <w:rPr>
+          <w:u w:val="single"/>
+          <w:lang w:val="en-US"/>
+        </w:rPr>
+      </w:pPr>
+      <w:r>
+        <w:rPr>
+          <w:u w:val="single"/>
           <w:lang w:val="en-US"/>
         </w:rPr>
         <w:t>API URL: /bank/</w:t>
       </w:r>
       <w:r>
         <w:rPr>
+          <w:u w:val="single"/>
           <w:lang w:val="en-US"/>
         </w:rPr>
         <w:t>g</w:t>
       </w:r>
       <w:r>
         <w:rPr>
+          <w:u w:val="single"/>
           <w:lang w:val="en-US"/>
         </w:rPr>
         <w:t>et</w:t>
       </w:r>
       <w:r>
         <w:rPr>
+          <w:u w:val="single"/>
           <w:lang w:val="en-US"/>
         </w:rPr>
         <w:t>Id</w:t>
       </w:r>
       <w:r>
         <w:rPr>
+          <w:u w:val="single"/>
           <w:lang w:val="en-US"/>
         </w:rPr>
         <w:t>Account</w:t>
@@ -404,6 +942,23 @@
     <w:p>
       <w:pPr>
         <w:spacing w:after="0"/>
+      </w:pPr>
+      <w:r>
+        <w:t>KUVAUS: Palauttaa tilin id</w:t>
+      </w:r>
+      <w:r>
+        <w:t>-</w:t>
+      </w:r>
+      <w:r>
+        <w:t>numeron a</w:t>
+      </w:r>
+      <w:r>
+        <w:t>nnetun kortin numeron ja mahdollisesti valitun credit-ominaisuuden mukaan</w:t>
+      </w:r>
+    </w:p>
+    <w:p>
+      <w:pPr>
+        <w:spacing w:after="0"/>
         <w:rPr>
           <w:lang w:val="en-US"/>
         </w:rPr>
@@ -447,52 +1002,435 @@
     </w:p>
     <w:p>
       <w:pPr>
-        <w:spacing w:after="0"/>
-      </w:pPr>
-      <w:r>
+        <w:pStyle w:val="Luettelokappale"/>
+        <w:numPr>
+          <w:ilvl w:val="0"/>
+          <w:numId w:val="2"/>
+        </w:numPr>
+        <w:shd w:val="clear" w:color="auto" w:fill="FFFFFE"/>
+        <w:spacing w:after="0" w:line="270" w:lineRule="atLeast"/>
+        <w:rPr>
+          <w:rFonts w:ascii="Courier New" w:eastAsia="Times New Roman" w:hAnsi="Courier New" w:cs="Courier New"/>
+          <w:color w:val="000000"/>
+          <w:sz w:val="18"/>
+          <w:szCs w:val="18"/>
+          <w:lang w:val="en-US" w:eastAsia="fi-FI"/>
+        </w:rPr>
+      </w:pPr>
+      <w:r>
+        <w:rPr>
+          <w:rFonts w:ascii="Courier New" w:eastAsia="Times New Roman" w:hAnsi="Courier New" w:cs="Courier New"/>
+          <w:color w:val="000000"/>
+          <w:sz w:val="18"/>
+          <w:szCs w:val="18"/>
+          <w:lang w:val="en-US" w:eastAsia="fi-FI"/>
+        </w:rPr>
+        <w:t>esim</w:t>
+      </w:r>
+      <w:r>
+        <w:rPr>
+          <w:rFonts w:ascii="Courier New" w:eastAsia="Times New Roman" w:hAnsi="Courier New" w:cs="Courier New"/>
+          <w:color w:val="000000"/>
+          <w:sz w:val="18"/>
+          <w:szCs w:val="18"/>
+          <w:lang w:val="en-US" w:eastAsia="fi-FI"/>
+        </w:rPr>
+        <w:t>erkiksi:</w:t>
+      </w:r>
+    </w:p>
+    <w:p>
+      <w:pPr>
+        <w:shd w:val="clear" w:color="auto" w:fill="FFFFFE"/>
+        <w:spacing w:after="0" w:line="270" w:lineRule="atLeast"/>
+        <w:rPr>
+          <w:rFonts w:ascii="Courier New" w:eastAsia="Times New Roman" w:hAnsi="Courier New" w:cs="Courier New"/>
+          <w:color w:val="000000"/>
+          <w:sz w:val="18"/>
+          <w:szCs w:val="18"/>
+          <w:lang w:val="en-US" w:eastAsia="fi-FI"/>
+        </w:rPr>
+      </w:pPr>
+      <w:r>
+        <w:rPr>
+          <w:rFonts w:ascii="Courier New" w:eastAsia="Times New Roman" w:hAnsi="Courier New" w:cs="Courier New"/>
+          <w:color w:val="000000"/>
+          <w:sz w:val="18"/>
+          <w:szCs w:val="18"/>
+          <w:lang w:val="en-US" w:eastAsia="fi-FI"/>
+        </w:rPr>
+        <w:t>{</w:t>
+      </w:r>
+    </w:p>
+    <w:p>
+      <w:pPr>
+        <w:shd w:val="clear" w:color="auto" w:fill="FFFFFE"/>
+        <w:spacing w:after="0" w:line="270" w:lineRule="atLeast"/>
+        <w:rPr>
+          <w:rFonts w:ascii="Courier New" w:eastAsia="Times New Roman" w:hAnsi="Courier New" w:cs="Courier New"/>
+          <w:color w:val="000000"/>
+          <w:sz w:val="18"/>
+          <w:szCs w:val="18"/>
+          <w:lang w:val="en-US" w:eastAsia="fi-FI"/>
+        </w:rPr>
+      </w:pPr>
+      <w:r>
+        <w:rPr>
+          <w:rFonts w:ascii="Courier New" w:eastAsia="Times New Roman" w:hAnsi="Courier New" w:cs="Courier New"/>
+          <w:color w:val="000000"/>
+          <w:sz w:val="18"/>
+          <w:szCs w:val="18"/>
+          <w:lang w:val="en-US" w:eastAsia="fi-FI"/>
+        </w:rPr>
+        <w:t>    </w:t>
+      </w:r>
+      <w:r>
+        <w:rPr>
+          <w:rFonts w:ascii="Courier New" w:eastAsia="Times New Roman" w:hAnsi="Courier New" w:cs="Courier New"/>
+          <w:color w:val="A31515"/>
+          <w:sz w:val="18"/>
+          <w:szCs w:val="18"/>
+          <w:lang w:val="en-US" w:eastAsia="fi-FI"/>
+        </w:rPr>
+        <w:t>"c</w:t>
+      </w:r>
+      <w:r>
+        <w:rPr>
+          <w:rFonts w:ascii="Courier New" w:eastAsia="Times New Roman" w:hAnsi="Courier New" w:cs="Courier New"/>
+          <w:color w:val="A31515"/>
+          <w:sz w:val="18"/>
+          <w:szCs w:val="18"/>
+          <w:lang w:val="en-US" w:eastAsia="fi-FI"/>
+        </w:rPr>
+        <w:t>ardId</w:t>
+      </w:r>
+      <w:r>
+        <w:rPr>
+          <w:rFonts w:ascii="Courier New" w:eastAsia="Times New Roman" w:hAnsi="Courier New" w:cs="Courier New"/>
+          <w:color w:val="A31515"/>
+          <w:sz w:val="18"/>
+          <w:szCs w:val="18"/>
+          <w:lang w:val="en-US" w:eastAsia="fi-FI"/>
+        </w:rPr>
+        <w:t>"</w:t>
+      </w:r>
+      <w:r>
+        <w:rPr>
+          <w:rFonts w:ascii="Courier New" w:eastAsia="Times New Roman" w:hAnsi="Courier New" w:cs="Courier New"/>
+          <w:color w:val="000000"/>
+          <w:sz w:val="18"/>
+          <w:szCs w:val="18"/>
+          <w:lang w:val="en-US" w:eastAsia="fi-FI"/>
+        </w:rPr>
+        <w:t>: </w:t>
+      </w:r>
+      <w:r>
+        <w:rPr>
+          <w:rFonts w:ascii="Courier New" w:eastAsia="Times New Roman" w:hAnsi="Courier New" w:cs="Courier New"/>
+          <w:color w:val="0451A5"/>
+          <w:sz w:val="18"/>
+          <w:szCs w:val="18"/>
+          <w:lang w:val="en-US" w:eastAsia="fi-FI"/>
+        </w:rPr>
+        <w:t>"</w:t>
+      </w:r>
+      <w:r>
+        <w:rPr>
+          <w:rFonts w:ascii="Courier New" w:eastAsia="Times New Roman" w:hAnsi="Courier New" w:cs="Courier New"/>
+          <w:color w:val="0451A5"/>
+          <w:sz w:val="18"/>
+          <w:szCs w:val="18"/>
+          <w:lang w:val="en-US" w:eastAsia="fi-FI"/>
+        </w:rPr>
+        <w:t>1234-1234</w:t>
+      </w:r>
+      <w:r>
+        <w:rPr>
+          <w:rFonts w:ascii="Courier New" w:eastAsia="Times New Roman" w:hAnsi="Courier New" w:cs="Courier New"/>
+          <w:color w:val="0451A5"/>
+          <w:sz w:val="18"/>
+          <w:szCs w:val="18"/>
+          <w:lang w:val="en-US" w:eastAsia="fi-FI"/>
+        </w:rPr>
+        <w:t>"</w:t>
+      </w:r>
+      <w:r>
+        <w:rPr>
+          <w:rFonts w:ascii="Courier New" w:eastAsia="Times New Roman" w:hAnsi="Courier New" w:cs="Courier New"/>
+          <w:color w:val="000000"/>
+          <w:sz w:val="18"/>
+          <w:szCs w:val="18"/>
+          <w:lang w:val="en-US" w:eastAsia="fi-FI"/>
+        </w:rPr>
+        <w:t>,</w:t>
+      </w:r>
+    </w:p>
+    <w:p>
+      <w:pPr>
+        <w:shd w:val="clear" w:color="auto" w:fill="FFFFFE"/>
+        <w:spacing w:after="0" w:line="270" w:lineRule="atLeast"/>
+        <w:rPr>
+          <w:rFonts w:ascii="Courier New" w:eastAsia="Times New Roman" w:hAnsi="Courier New" w:cs="Courier New"/>
+          <w:color w:val="000000"/>
+          <w:sz w:val="18"/>
+          <w:szCs w:val="18"/>
+          <w:lang w:val="en-US" w:eastAsia="fi-FI"/>
+        </w:rPr>
+      </w:pPr>
+      <w:r>
+        <w:rPr>
+          <w:rFonts w:ascii="Courier New" w:eastAsia="Times New Roman" w:hAnsi="Courier New" w:cs="Courier New"/>
+          <w:color w:val="000000"/>
+          <w:sz w:val="18"/>
+          <w:szCs w:val="18"/>
+          <w:lang w:val="en-US" w:eastAsia="fi-FI"/>
+        </w:rPr>
+        <w:t>    </w:t>
+      </w:r>
+      <w:r>
+        <w:rPr>
+          <w:rFonts w:ascii="Courier New" w:eastAsia="Times New Roman" w:hAnsi="Courier New" w:cs="Courier New"/>
+          <w:color w:val="A31515"/>
+          <w:sz w:val="18"/>
+          <w:szCs w:val="18"/>
+          <w:lang w:val="en-US" w:eastAsia="fi-FI"/>
+        </w:rPr>
+        <w:t>"</w:t>
+      </w:r>
+      <w:r>
+        <w:rPr>
+          <w:rFonts w:ascii="Courier New" w:eastAsia="Times New Roman" w:hAnsi="Courier New" w:cs="Courier New"/>
+          <w:color w:val="A31515"/>
+          <w:sz w:val="18"/>
+          <w:szCs w:val="18"/>
+          <w:lang w:val="en-US" w:eastAsia="fi-FI"/>
+        </w:rPr>
+        <w:t>useCredit</w:t>
+      </w:r>
+      <w:r>
+        <w:rPr>
+          <w:rFonts w:ascii="Courier New" w:eastAsia="Times New Roman" w:hAnsi="Courier New" w:cs="Courier New"/>
+          <w:color w:val="A31515"/>
+          <w:sz w:val="18"/>
+          <w:szCs w:val="18"/>
+          <w:lang w:val="en-US" w:eastAsia="fi-FI"/>
+        </w:rPr>
+        <w:t>"</w:t>
+      </w:r>
+      <w:r>
+        <w:rPr>
+          <w:rFonts w:ascii="Courier New" w:eastAsia="Times New Roman" w:hAnsi="Courier New" w:cs="Courier New"/>
+          <w:color w:val="000000"/>
+          <w:sz w:val="18"/>
+          <w:szCs w:val="18"/>
+          <w:lang w:val="en-US" w:eastAsia="fi-FI"/>
+        </w:rPr>
+        <w:t>: </w:t>
+      </w:r>
+      <w:r>
+        <w:rPr>
+          <w:rFonts w:ascii="Courier New" w:eastAsia="Times New Roman" w:hAnsi="Courier New" w:cs="Courier New"/>
+          <w:color w:val="0451A5"/>
+          <w:sz w:val="18"/>
+          <w:szCs w:val="18"/>
+          <w:lang w:val="en-US" w:eastAsia="fi-FI"/>
+        </w:rPr>
+        <w:t>"</w:t>
+      </w:r>
+      <w:r>
+        <w:rPr>
+          <w:rFonts w:ascii="Courier New" w:eastAsia="Times New Roman" w:hAnsi="Courier New" w:cs="Courier New"/>
+          <w:color w:val="0451A5"/>
+          <w:sz w:val="18"/>
+          <w:szCs w:val="18"/>
+          <w:lang w:val="en-US" w:eastAsia="fi-FI"/>
+        </w:rPr>
+        <w:t>N</w:t>
+      </w:r>
+      <w:r>
+        <w:rPr>
+          <w:rFonts w:ascii="Courier New" w:eastAsia="Times New Roman" w:hAnsi="Courier New" w:cs="Courier New"/>
+          <w:color w:val="0451A5"/>
+          <w:sz w:val="18"/>
+          <w:szCs w:val="18"/>
+          <w:lang w:val="en-US" w:eastAsia="fi-FI"/>
+        </w:rPr>
+        <w:t>"</w:t>
+      </w:r>
+    </w:p>
+    <w:p>
+      <w:pPr>
+        <w:shd w:val="clear" w:color="auto" w:fill="FFFFFE"/>
+        <w:spacing w:after="0" w:line="270" w:lineRule="atLeast"/>
+        <w:rPr>
+          <w:rFonts w:ascii="Courier New" w:eastAsia="Times New Roman" w:hAnsi="Courier New" w:cs="Courier New"/>
+          <w:color w:val="000000"/>
+          <w:sz w:val="18"/>
+          <w:szCs w:val="18"/>
+          <w:lang w:val="en-US" w:eastAsia="fi-FI"/>
+        </w:rPr>
+      </w:pPr>
+      <w:r>
+        <w:rPr>
+          <w:rFonts w:ascii="Courier New" w:eastAsia="Times New Roman" w:hAnsi="Courier New" w:cs="Courier New"/>
+          <w:color w:val="000000"/>
+          <w:sz w:val="18"/>
+          <w:szCs w:val="18"/>
+          <w:lang w:val="en-US" w:eastAsia="fi-FI"/>
+        </w:rPr>
+        <w:t>}</w:t>
+      </w:r>
+    </w:p>
+    <w:p>
+      <w:pPr>
+        <w:spacing w:after="0"/>
+        <w:rPr>
+          <w:lang w:val="en-US"/>
+        </w:rPr>
+      </w:pPr>
+      <w:r>
+        <w:rPr>
+          <w:lang w:val="en-US"/>
+        </w:rPr>
         <w:t xml:space="preserve">OUTPUT </w:t>
       </w:r>
       <w:r>
+        <w:rPr>
+          <w:lang w:val="en-US"/>
+        </w:rPr>
         <w:t>(json)</w:t>
       </w:r>
       <w:r>
+        <w:rPr>
+          <w:lang w:val="en-US"/>
+        </w:rPr>
         <w:t>: idAccount</w:t>
       </w:r>
     </w:p>
     <w:p>
       <w:pPr>
-        <w:spacing w:after="0"/>
-      </w:pPr>
-      <w:r>
-        <w:t>KUVAUS:</w:t>
-      </w:r>
-      <w:r>
-        <w:t xml:space="preserve"> Palauttaa </w:t>
-      </w:r>
-      <w:r>
-        <w:t>tilin id</w:t>
-      </w:r>
-      <w:r>
-        <w:t>-</w:t>
-      </w:r>
-      <w:r>
-        <w:t>numeron a</w:t>
-      </w:r>
-      <w:r>
-        <w:t>nnetun kortin numeron ja mahdollis</w:t>
-      </w:r>
-      <w:r>
-        <w:t>esti valitun</w:t>
-      </w:r>
-      <w:r>
-        <w:t xml:space="preserve"> credit-ominaisuu</w:t>
-      </w:r>
-      <w:r>
-        <w:t>den</w:t>
-      </w:r>
-      <w:r>
-        <w:t xml:space="preserve"> mukaan</w:t>
-      </w:r>
+        <w:pStyle w:val="Luettelokappale"/>
+        <w:numPr>
+          <w:ilvl w:val="0"/>
+          <w:numId w:val="2"/>
+        </w:numPr>
+        <w:spacing w:after="0"/>
+        <w:rPr>
+          <w:lang w:val="en-US"/>
+        </w:rPr>
+      </w:pPr>
+      <w:r>
+        <w:rPr>
+          <w:lang w:val="en-US"/>
+        </w:rPr>
+        <w:t>esimerkiksi:</w:t>
+      </w:r>
+    </w:p>
+    <w:p>
+      <w:pPr>
+        <w:shd w:val="clear" w:color="auto" w:fill="FFFFFE"/>
+        <w:spacing w:after="0" w:line="270" w:lineRule="atLeast"/>
+        <w:rPr>
+          <w:rFonts w:ascii="Courier New" w:eastAsia="Times New Roman" w:hAnsi="Courier New" w:cs="Courier New"/>
+          <w:color w:val="000000"/>
+          <w:sz w:val="18"/>
+          <w:szCs w:val="18"/>
+          <w:lang w:val="en-US" w:eastAsia="fi-FI"/>
+        </w:rPr>
+      </w:pPr>
+      <w:r>
+        <w:rPr>
+          <w:rFonts w:ascii="Courier New" w:eastAsia="Times New Roman" w:hAnsi="Courier New" w:cs="Courier New"/>
+          <w:color w:val="000000"/>
+          <w:sz w:val="18"/>
+          <w:szCs w:val="18"/>
+          <w:lang w:val="en-US" w:eastAsia="fi-FI"/>
+        </w:rPr>
+        <w:t>{</w:t>
+      </w:r>
+    </w:p>
+    <w:p>
+      <w:pPr>
+        <w:shd w:val="clear" w:color="auto" w:fill="FFFFFE"/>
+        <w:spacing w:after="0" w:line="270" w:lineRule="atLeast"/>
+        <w:rPr>
+          <w:rFonts w:ascii="Courier New" w:eastAsia="Times New Roman" w:hAnsi="Courier New" w:cs="Courier New"/>
+          <w:color w:val="000000"/>
+          <w:sz w:val="18"/>
+          <w:szCs w:val="18"/>
+          <w:lang w:val="en-US" w:eastAsia="fi-FI"/>
+        </w:rPr>
+      </w:pPr>
+      <w:r>
+        <w:rPr>
+          <w:rFonts w:ascii="Courier New" w:eastAsia="Times New Roman" w:hAnsi="Courier New" w:cs="Courier New"/>
+          <w:color w:val="000000"/>
+          <w:sz w:val="18"/>
+          <w:szCs w:val="18"/>
+          <w:lang w:val="en-US" w:eastAsia="fi-FI"/>
+        </w:rPr>
+        <w:t>    </w:t>
+      </w:r>
+      <w:r>
+        <w:rPr>
+          <w:rFonts w:ascii="Courier New" w:eastAsia="Times New Roman" w:hAnsi="Courier New" w:cs="Courier New"/>
+          <w:color w:val="A31515"/>
+          <w:sz w:val="18"/>
+          <w:szCs w:val="18"/>
+          <w:lang w:val="en-US" w:eastAsia="fi-FI"/>
+        </w:rPr>
+        <w:t>"idAccount"</w:t>
+      </w:r>
+      <w:r>
+        <w:rPr>
+          <w:rFonts w:ascii="Courier New" w:eastAsia="Times New Roman" w:hAnsi="Courier New" w:cs="Courier New"/>
+          <w:color w:val="000000"/>
+          <w:sz w:val="18"/>
+          <w:szCs w:val="18"/>
+          <w:lang w:val="en-US" w:eastAsia="fi-FI"/>
+        </w:rPr>
+        <w:t>: </w:t>
+      </w:r>
+      <w:r>
+        <w:rPr>
+          <w:rFonts w:ascii="Courier New" w:eastAsia="Times New Roman" w:hAnsi="Courier New" w:cs="Courier New"/>
+          <w:color w:val="098658"/>
+          <w:sz w:val="18"/>
+          <w:szCs w:val="18"/>
+          <w:lang w:val="en-US" w:eastAsia="fi-FI"/>
+        </w:rPr>
+        <w:t>4</w:t>
+      </w:r>
+    </w:p>
+    <w:p>
+      <w:pPr>
+        <w:shd w:val="clear" w:color="auto" w:fill="FFFFFE"/>
+        <w:spacing w:after="0" w:line="270" w:lineRule="atLeast"/>
+        <w:rPr>
+          <w:rFonts w:ascii="Courier New" w:eastAsia="Times New Roman" w:hAnsi="Courier New" w:cs="Courier New"/>
+          <w:color w:val="000000"/>
+          <w:sz w:val="18"/>
+          <w:szCs w:val="18"/>
+          <w:lang w:val="en-US" w:eastAsia="fi-FI"/>
+        </w:rPr>
+      </w:pPr>
+      <w:r>
+        <w:rPr>
+          <w:rFonts w:ascii="Courier New" w:eastAsia="Times New Roman" w:hAnsi="Courier New" w:cs="Courier New"/>
+          <w:color w:val="000000"/>
+          <w:sz w:val="18"/>
+          <w:szCs w:val="18"/>
+          <w:lang w:val="en-US" w:eastAsia="fi-FI"/>
+        </w:rPr>
+        <w:t>}</w:t>
+      </w:r>
+    </w:p>
+    <w:p>
+      <w:pPr>
+        <w:spacing w:after="0"/>
+        <w:rPr>
+          <w:lang w:val="en-US"/>
+        </w:rPr>
+      </w:pPr>
     </w:p>
     <w:p>
       <w:pPr>
@@ -600,23 +1538,27 @@
       <w:pPr>
         <w:spacing w:after="0"/>
         <w:rPr>
-          <w:lang w:val="en-US"/>
-        </w:rPr>
-      </w:pPr>
-      <w:r>
-        <w:rPr>
+          <w:u w:val="single"/>
+          <w:lang w:val="en-US"/>
+        </w:rPr>
+      </w:pPr>
+      <w:r>
+        <w:rPr>
+          <w:u w:val="single"/>
           <w:lang w:val="en-US"/>
         </w:rPr>
         <w:t>API URL: /bank/w</w:t>
       </w:r>
       <w:r>
         <w:rPr>
+          <w:u w:val="single"/>
           <w:lang w:val="en-US"/>
         </w:rPr>
         <w:t>ithdraw</w:t>
       </w:r>
       <w:r>
         <w:rPr>
+          <w:u w:val="single"/>
           <w:lang w:val="en-US"/>
         </w:rPr>
         <w:t>Money</w:t>
@@ -639,6 +1581,17 @@
     <w:p>
       <w:pPr>
         <w:spacing w:after="0"/>
+      </w:pPr>
+      <w:r>
+        <w:t>KUVAUS: Yrittää nostaa a</w:t>
+      </w:r>
+      <w:r>
+        <w:t>nnetun määrän annetulta tililtä</w:t>
+      </w:r>
+    </w:p>
+    <w:p>
+      <w:pPr>
+        <w:spacing w:after="0"/>
         <w:rPr>
           <w:lang w:val="en-US"/>
         </w:rPr>
@@ -670,40 +1623,492 @@
     </w:p>
     <w:p>
       <w:pPr>
-        <w:spacing w:after="0"/>
-      </w:pPr>
-      <w:r>
+        <w:pStyle w:val="Luettelokappale"/>
+        <w:numPr>
+          <w:ilvl w:val="0"/>
+          <w:numId w:val="2"/>
+        </w:numPr>
+        <w:shd w:val="clear" w:color="auto" w:fill="FFFFFE"/>
+        <w:spacing w:after="0" w:line="270" w:lineRule="atLeast"/>
+        <w:rPr>
+          <w:rFonts w:ascii="Courier New" w:eastAsia="Times New Roman" w:hAnsi="Courier New" w:cs="Courier New"/>
+          <w:color w:val="000000"/>
+          <w:sz w:val="18"/>
+          <w:szCs w:val="18"/>
+          <w:lang w:val="en-US" w:eastAsia="fi-FI"/>
+        </w:rPr>
+      </w:pPr>
+      <w:r>
+        <w:rPr>
+          <w:rFonts w:ascii="Courier New" w:eastAsia="Times New Roman" w:hAnsi="Courier New" w:cs="Courier New"/>
+          <w:color w:val="000000"/>
+          <w:sz w:val="18"/>
+          <w:szCs w:val="18"/>
+          <w:lang w:val="en-US" w:eastAsia="fi-FI"/>
+        </w:rPr>
+        <w:t>esim</w:t>
+      </w:r>
+      <w:r>
+        <w:rPr>
+          <w:rFonts w:ascii="Courier New" w:eastAsia="Times New Roman" w:hAnsi="Courier New" w:cs="Courier New"/>
+          <w:color w:val="000000"/>
+          <w:sz w:val="18"/>
+          <w:szCs w:val="18"/>
+          <w:lang w:val="en-US" w:eastAsia="fi-FI"/>
+        </w:rPr>
+        <w:t>erkiksi:</w:t>
+      </w:r>
+    </w:p>
+    <w:p>
+      <w:pPr>
+        <w:shd w:val="clear" w:color="auto" w:fill="FFFFFE"/>
+        <w:spacing w:after="0" w:line="270" w:lineRule="atLeast"/>
+        <w:rPr>
+          <w:rFonts w:ascii="Courier New" w:eastAsia="Times New Roman" w:hAnsi="Courier New" w:cs="Courier New"/>
+          <w:color w:val="000000"/>
+          <w:sz w:val="18"/>
+          <w:szCs w:val="18"/>
+          <w:lang w:val="en-US" w:eastAsia="fi-FI"/>
+        </w:rPr>
+      </w:pPr>
+      <w:r>
+        <w:rPr>
+          <w:rFonts w:ascii="Courier New" w:eastAsia="Times New Roman" w:hAnsi="Courier New" w:cs="Courier New"/>
+          <w:color w:val="000000"/>
+          <w:sz w:val="18"/>
+          <w:szCs w:val="18"/>
+          <w:lang w:val="en-US" w:eastAsia="fi-FI"/>
+        </w:rPr>
+        <w:t>{</w:t>
+      </w:r>
+    </w:p>
+    <w:p>
+      <w:pPr>
+        <w:shd w:val="clear" w:color="auto" w:fill="FFFFFE"/>
+        <w:spacing w:after="0" w:line="270" w:lineRule="atLeast"/>
+        <w:rPr>
+          <w:rFonts w:ascii="Courier New" w:eastAsia="Times New Roman" w:hAnsi="Courier New" w:cs="Courier New"/>
+          <w:color w:val="000000"/>
+          <w:sz w:val="18"/>
+          <w:szCs w:val="18"/>
+          <w:lang w:val="en-US" w:eastAsia="fi-FI"/>
+        </w:rPr>
+      </w:pPr>
+      <w:r>
+        <w:rPr>
+          <w:rFonts w:ascii="Courier New" w:eastAsia="Times New Roman" w:hAnsi="Courier New" w:cs="Courier New"/>
+          <w:color w:val="000000"/>
+          <w:sz w:val="18"/>
+          <w:szCs w:val="18"/>
+          <w:lang w:val="en-US" w:eastAsia="fi-FI"/>
+        </w:rPr>
+        <w:t>    </w:t>
+      </w:r>
+      <w:r>
+        <w:rPr>
+          <w:rFonts w:ascii="Courier New" w:eastAsia="Times New Roman" w:hAnsi="Courier New" w:cs="Courier New"/>
+          <w:color w:val="A31515"/>
+          <w:sz w:val="18"/>
+          <w:szCs w:val="18"/>
+          <w:lang w:val="en-US" w:eastAsia="fi-FI"/>
+        </w:rPr>
+        <w:t>"</w:t>
+      </w:r>
+      <w:r>
+        <w:rPr>
+          <w:rFonts w:ascii="Courier New" w:eastAsia="Times New Roman" w:hAnsi="Courier New" w:cs="Courier New"/>
+          <w:color w:val="A31515"/>
+          <w:sz w:val="18"/>
+          <w:szCs w:val="18"/>
+          <w:lang w:val="en-US" w:eastAsia="fi-FI"/>
+        </w:rPr>
+        <w:t>idAccount</w:t>
+      </w:r>
+      <w:r>
+        <w:rPr>
+          <w:rFonts w:ascii="Courier New" w:eastAsia="Times New Roman" w:hAnsi="Courier New" w:cs="Courier New"/>
+          <w:color w:val="A31515"/>
+          <w:sz w:val="18"/>
+          <w:szCs w:val="18"/>
+          <w:lang w:val="en-US" w:eastAsia="fi-FI"/>
+        </w:rPr>
+        <w:t>"</w:t>
+      </w:r>
+      <w:r>
+        <w:rPr>
+          <w:rFonts w:ascii="Courier New" w:eastAsia="Times New Roman" w:hAnsi="Courier New" w:cs="Courier New"/>
+          <w:color w:val="000000"/>
+          <w:sz w:val="18"/>
+          <w:szCs w:val="18"/>
+          <w:lang w:val="en-US" w:eastAsia="fi-FI"/>
+        </w:rPr>
+        <w:t>: </w:t>
+      </w:r>
+      <w:r>
+        <w:rPr>
+          <w:rFonts w:ascii="Courier New" w:eastAsia="Times New Roman" w:hAnsi="Courier New" w:cs="Courier New"/>
+          <w:color w:val="0451A5"/>
+          <w:sz w:val="18"/>
+          <w:szCs w:val="18"/>
+          <w:lang w:val="en-US" w:eastAsia="fi-FI"/>
+        </w:rPr>
+        <w:t>2</w:t>
+      </w:r>
+    </w:p>
+    <w:p>
+      <w:pPr>
+        <w:shd w:val="clear" w:color="auto" w:fill="FFFFFE"/>
+        <w:spacing w:after="0" w:line="270" w:lineRule="atLeast"/>
+        <w:rPr>
+          <w:rFonts w:ascii="Courier New" w:eastAsia="Times New Roman" w:hAnsi="Courier New" w:cs="Courier New"/>
+          <w:color w:val="000000"/>
+          <w:sz w:val="18"/>
+          <w:szCs w:val="18"/>
+          <w:lang w:val="en-US" w:eastAsia="fi-FI"/>
+        </w:rPr>
+      </w:pPr>
+      <w:r>
+        <w:rPr>
+          <w:rFonts w:ascii="Courier New" w:eastAsia="Times New Roman" w:hAnsi="Courier New" w:cs="Courier New"/>
+          <w:color w:val="000000"/>
+          <w:sz w:val="18"/>
+          <w:szCs w:val="18"/>
+          <w:lang w:val="en-US" w:eastAsia="fi-FI"/>
+        </w:rPr>
+        <w:t>    </w:t>
+      </w:r>
+      <w:r>
+        <w:rPr>
+          <w:rFonts w:ascii="Courier New" w:eastAsia="Times New Roman" w:hAnsi="Courier New" w:cs="Courier New"/>
+          <w:color w:val="A31515"/>
+          <w:sz w:val="18"/>
+          <w:szCs w:val="18"/>
+          <w:lang w:val="en-US" w:eastAsia="fi-FI"/>
+        </w:rPr>
+        <w:t>"</w:t>
+      </w:r>
+      <w:r>
+        <w:rPr>
+          <w:rFonts w:ascii="Courier New" w:eastAsia="Times New Roman" w:hAnsi="Courier New" w:cs="Courier New"/>
+          <w:color w:val="A31515"/>
+          <w:sz w:val="18"/>
+          <w:szCs w:val="18"/>
+          <w:lang w:val="en-US" w:eastAsia="fi-FI"/>
+        </w:rPr>
+        <w:t>amount</w:t>
+      </w:r>
+      <w:r>
+        <w:rPr>
+          <w:rFonts w:ascii="Courier New" w:eastAsia="Times New Roman" w:hAnsi="Courier New" w:cs="Courier New"/>
+          <w:color w:val="A31515"/>
+          <w:sz w:val="18"/>
+          <w:szCs w:val="18"/>
+          <w:lang w:val="en-US" w:eastAsia="fi-FI"/>
+        </w:rPr>
+        <w:t>"</w:t>
+      </w:r>
+      <w:r>
+        <w:rPr>
+          <w:rFonts w:ascii="Courier New" w:eastAsia="Times New Roman" w:hAnsi="Courier New" w:cs="Courier New"/>
+          <w:color w:val="000000"/>
+          <w:sz w:val="18"/>
+          <w:szCs w:val="18"/>
+          <w:lang w:val="en-US" w:eastAsia="fi-FI"/>
+        </w:rPr>
+        <w:t>: </w:t>
+      </w:r>
+      <w:r>
+        <w:rPr>
+          <w:rFonts w:ascii="Courier New" w:eastAsia="Times New Roman" w:hAnsi="Courier New" w:cs="Courier New"/>
+          <w:color w:val="0451A5"/>
+          <w:sz w:val="18"/>
+          <w:szCs w:val="18"/>
+          <w:lang w:val="en-US" w:eastAsia="fi-FI"/>
+        </w:rPr>
+        <w:t>500</w:t>
+      </w:r>
+    </w:p>
+    <w:p>
+      <w:pPr>
+        <w:shd w:val="clear" w:color="auto" w:fill="FFFFFE"/>
+        <w:spacing w:after="0" w:line="270" w:lineRule="atLeast"/>
+        <w:rPr>
+          <w:rFonts w:ascii="Courier New" w:eastAsia="Times New Roman" w:hAnsi="Courier New" w:cs="Courier New"/>
+          <w:color w:val="000000"/>
+          <w:sz w:val="18"/>
+          <w:szCs w:val="18"/>
+          <w:lang w:val="en-US" w:eastAsia="fi-FI"/>
+        </w:rPr>
+      </w:pPr>
+      <w:r>
+        <w:rPr>
+          <w:rFonts w:ascii="Courier New" w:eastAsia="Times New Roman" w:hAnsi="Courier New" w:cs="Courier New"/>
+          <w:color w:val="000000"/>
+          <w:sz w:val="18"/>
+          <w:szCs w:val="18"/>
+          <w:lang w:val="en-US" w:eastAsia="fi-FI"/>
+        </w:rPr>
+        <w:t>}</w:t>
+      </w:r>
+    </w:p>
+    <w:p>
+      <w:pPr>
+        <w:spacing w:after="0"/>
+        <w:rPr>
+          <w:lang w:val="en-US"/>
+        </w:rPr>
+      </w:pPr>
+      <w:r>
+        <w:rPr>
+          <w:lang w:val="en-US"/>
+        </w:rPr>
         <w:t>OUTPUT</w:t>
       </w:r>
       <w:r>
+        <w:rPr>
+          <w:lang w:val="en-US"/>
+        </w:rPr>
         <w:t xml:space="preserve"> (json)</w:t>
       </w:r>
       <w:r>
+        <w:rPr>
+          <w:lang w:val="en-US"/>
+        </w:rPr>
         <w:t>:</w:t>
       </w:r>
       <w:r>
+        <w:rPr>
+          <w:lang w:val="en-US"/>
+        </w:rPr>
         <w:t xml:space="preserve"> </w:t>
       </w:r>
       <w:r>
+        <w:rPr>
+          <w:lang w:val="en-US"/>
+        </w:rPr>
         <w:t>withdrawOK</w:t>
       </w:r>
       <w:r>
+        <w:rPr>
+          <w:lang w:val="en-US"/>
+        </w:rPr>
         <w:t xml:space="preserve">, </w:t>
       </w:r>
       <w:r>
+        <w:rPr>
+          <w:lang w:val="en-US"/>
+        </w:rPr>
         <w:t>message</w:t>
       </w:r>
     </w:p>
     <w:p>
       <w:pPr>
-        <w:spacing w:after="0"/>
-      </w:pPr>
-      <w:r>
-        <w:t>KUVAUS: Yrittää nostaa a</w:t>
-      </w:r>
-      <w:r>
-        <w:t>nnetun määrän annetulta tililtä</w:t>
-      </w:r>
+        <w:pStyle w:val="Luettelokappale"/>
+        <w:numPr>
+          <w:ilvl w:val="0"/>
+          <w:numId w:val="2"/>
+        </w:numPr>
+        <w:spacing w:after="0"/>
+        <w:rPr>
+          <w:lang w:val="en-US"/>
+        </w:rPr>
+      </w:pPr>
+      <w:r>
+        <w:rPr>
+          <w:lang w:val="en-US"/>
+        </w:rPr>
+        <w:t>esimerkiksi:</w:t>
+      </w:r>
+    </w:p>
+    <w:p>
+      <w:pPr>
+        <w:shd w:val="clear" w:color="auto" w:fill="FFFFFE"/>
+        <w:spacing w:after="0" w:line="270" w:lineRule="atLeast"/>
+        <w:rPr>
+          <w:rFonts w:ascii="Courier New" w:eastAsia="Times New Roman" w:hAnsi="Courier New" w:cs="Courier New"/>
+          <w:color w:val="000000"/>
+          <w:sz w:val="18"/>
+          <w:szCs w:val="18"/>
+          <w:lang w:val="en-US" w:eastAsia="fi-FI"/>
+        </w:rPr>
+      </w:pPr>
+      <w:r>
+        <w:rPr>
+          <w:rFonts w:ascii="Courier New" w:eastAsia="Times New Roman" w:hAnsi="Courier New" w:cs="Courier New"/>
+          <w:color w:val="000000"/>
+          <w:sz w:val="18"/>
+          <w:szCs w:val="18"/>
+          <w:lang w:val="en-US" w:eastAsia="fi-FI"/>
+        </w:rPr>
+        <w:t>{</w:t>
+      </w:r>
+    </w:p>
+    <w:p>
+      <w:pPr>
+        <w:shd w:val="clear" w:color="auto" w:fill="FFFFFE"/>
+        <w:spacing w:after="0" w:line="270" w:lineRule="atLeast"/>
+        <w:rPr>
+          <w:rFonts w:ascii="Courier New" w:eastAsia="Times New Roman" w:hAnsi="Courier New" w:cs="Courier New"/>
+          <w:color w:val="000000"/>
+          <w:sz w:val="18"/>
+          <w:szCs w:val="18"/>
+          <w:lang w:val="en-US" w:eastAsia="fi-FI"/>
+        </w:rPr>
+      </w:pPr>
+      <w:r>
+        <w:rPr>
+          <w:rFonts w:ascii="Courier New" w:eastAsia="Times New Roman" w:hAnsi="Courier New" w:cs="Courier New"/>
+          <w:color w:val="000000"/>
+          <w:sz w:val="18"/>
+          <w:szCs w:val="18"/>
+          <w:lang w:val="en-US" w:eastAsia="fi-FI"/>
+        </w:rPr>
+        <w:t>    </w:t>
+      </w:r>
+      <w:r>
+        <w:rPr>
+          <w:rFonts w:ascii="Courier New" w:eastAsia="Times New Roman" w:hAnsi="Courier New" w:cs="Courier New"/>
+          <w:color w:val="A31515"/>
+          <w:sz w:val="18"/>
+          <w:szCs w:val="18"/>
+          <w:lang w:val="en-US" w:eastAsia="fi-FI"/>
+        </w:rPr>
+        <w:t>"withdrawOK"</w:t>
+      </w:r>
+      <w:r>
+        <w:rPr>
+          <w:rFonts w:ascii="Courier New" w:eastAsia="Times New Roman" w:hAnsi="Courier New" w:cs="Courier New"/>
+          <w:color w:val="000000"/>
+          <w:sz w:val="18"/>
+          <w:szCs w:val="18"/>
+          <w:lang w:val="en-US" w:eastAsia="fi-FI"/>
+        </w:rPr>
+        <w:t>: </w:t>
+      </w:r>
+      <w:r>
+        <w:rPr>
+          <w:rFonts w:ascii="Courier New" w:eastAsia="Times New Roman" w:hAnsi="Courier New" w:cs="Courier New"/>
+          <w:color w:val="0451A5"/>
+          <w:sz w:val="18"/>
+          <w:szCs w:val="18"/>
+          <w:lang w:val="en-US" w:eastAsia="fi-FI"/>
+        </w:rPr>
+        <w:t>"Y"</w:t>
+      </w:r>
+      <w:r>
+        <w:rPr>
+          <w:rFonts w:ascii="Courier New" w:eastAsia="Times New Roman" w:hAnsi="Courier New" w:cs="Courier New"/>
+          <w:color w:val="000000"/>
+          <w:sz w:val="18"/>
+          <w:szCs w:val="18"/>
+          <w:lang w:val="en-US" w:eastAsia="fi-FI"/>
+        </w:rPr>
+        <w:t>,</w:t>
+      </w:r>
+    </w:p>
+    <w:p>
+      <w:pPr>
+        <w:shd w:val="clear" w:color="auto" w:fill="FFFFFE"/>
+        <w:spacing w:after="0" w:line="270" w:lineRule="atLeast"/>
+        <w:rPr>
+          <w:rFonts w:ascii="Courier New" w:eastAsia="Times New Roman" w:hAnsi="Courier New" w:cs="Courier New"/>
+          <w:color w:val="000000"/>
+          <w:sz w:val="18"/>
+          <w:szCs w:val="18"/>
+          <w:lang w:val="en-US" w:eastAsia="fi-FI"/>
+        </w:rPr>
+      </w:pPr>
+      <w:r>
+        <w:rPr>
+          <w:rFonts w:ascii="Courier New" w:eastAsia="Times New Roman" w:hAnsi="Courier New" w:cs="Courier New"/>
+          <w:color w:val="000000"/>
+          <w:sz w:val="18"/>
+          <w:szCs w:val="18"/>
+          <w:lang w:val="en-US" w:eastAsia="fi-FI"/>
+        </w:rPr>
+        <w:t>    </w:t>
+      </w:r>
+      <w:r>
+        <w:rPr>
+          <w:rFonts w:ascii="Courier New" w:eastAsia="Times New Roman" w:hAnsi="Courier New" w:cs="Courier New"/>
+          <w:color w:val="A31515"/>
+          <w:sz w:val="18"/>
+          <w:szCs w:val="18"/>
+          <w:lang w:val="en-US" w:eastAsia="fi-FI"/>
+        </w:rPr>
+        <w:t>"message"</w:t>
+      </w:r>
+      <w:r>
+        <w:rPr>
+          <w:rFonts w:ascii="Courier New" w:eastAsia="Times New Roman" w:hAnsi="Courier New" w:cs="Courier New"/>
+          <w:color w:val="000000"/>
+          <w:sz w:val="18"/>
+          <w:szCs w:val="18"/>
+          <w:lang w:val="en-US" w:eastAsia="fi-FI"/>
+        </w:rPr>
+        <w:t>: </w:t>
+      </w:r>
+      <w:r>
+        <w:rPr>
+          <w:rFonts w:ascii="Courier New" w:eastAsia="Times New Roman" w:hAnsi="Courier New" w:cs="Courier New"/>
+          <w:color w:val="0451A5"/>
+          <w:sz w:val="18"/>
+          <w:szCs w:val="18"/>
+          <w:lang w:val="en-US" w:eastAsia="fi-FI"/>
+        </w:rPr>
+        <w:t>"New balance:</w:t>
+      </w:r>
+      <w:r>
+        <w:rPr>
+          <w:rFonts w:ascii="Courier New" w:eastAsia="Times New Roman" w:hAnsi="Courier New" w:cs="Courier New"/>
+          <w:color w:val="0451A5"/>
+          <w:sz w:val="18"/>
+          <w:szCs w:val="18"/>
+          <w:lang w:val="en-US" w:eastAsia="fi-FI"/>
+        </w:rPr>
+        <w:t xml:space="preserve"> </w:t>
+      </w:r>
+      <w:r>
+        <w:rPr>
+          <w:rFonts w:ascii="Courier New" w:eastAsia="Times New Roman" w:hAnsi="Courier New" w:cs="Courier New"/>
+          <w:color w:val="0451A5"/>
+          <w:sz w:val="18"/>
+          <w:szCs w:val="18"/>
+          <w:lang w:val="en-US" w:eastAsia="fi-FI"/>
+        </w:rPr>
+        <w:t>48392.00"</w:t>
+      </w:r>
+    </w:p>
+    <w:p>
+      <w:pPr>
+        <w:shd w:val="clear" w:color="auto" w:fill="FFFFFE"/>
+        <w:spacing w:after="0" w:line="270" w:lineRule="atLeast"/>
+        <w:rPr>
+          <w:rFonts w:ascii="Courier New" w:eastAsia="Times New Roman" w:hAnsi="Courier New" w:cs="Courier New"/>
+          <w:color w:val="000000"/>
+          <w:sz w:val="18"/>
+          <w:szCs w:val="18"/>
+          <w:lang w:eastAsia="fi-FI"/>
+        </w:rPr>
+      </w:pPr>
+      <w:r>
+        <w:rPr>
+          <w:rFonts w:ascii="Courier New" w:eastAsia="Times New Roman" w:hAnsi="Courier New" w:cs="Courier New"/>
+          <w:color w:val="000000"/>
+          <w:sz w:val="18"/>
+          <w:szCs w:val="18"/>
+          <w:lang w:eastAsia="fi-FI"/>
+        </w:rPr>
+        <w:t>}</w:t>
+      </w:r>
+    </w:p>
+    <w:p>
+      <w:pPr>
+        <w:spacing w:after="0"/>
+        <w:rPr>
+          <w:lang w:val="en-US"/>
+        </w:rPr>
+      </w:pPr>
     </w:p>
     <w:p>
       <w:pPr>
@@ -871,34 +2276,49 @@
     <w:p>
       <w:pPr>
         <w:spacing w:after="0"/>
-      </w:pPr>
-      <w:r>
+        <w:rPr>
+          <w:lang w:val="en-US"/>
+        </w:rPr>
+      </w:pPr>
+      <w:r>
+        <w:rPr>
+          <w:lang w:val="en-US"/>
+        </w:rPr>
         <w:t>Virhe: database.err</w:t>
       </w:r>
     </w:p>
-    <w:p/>
-    <w:p>
-      <w:pPr>
-        <w:spacing w:after="0"/>
-        <w:rPr>
-          <w:lang w:val="en-US"/>
-        </w:rPr>
-      </w:pPr>
-      <w:r>
-        <w:rPr>
-          <w:lang w:val="en-US"/>
-        </w:rPr>
-        <w:lastRenderedPageBreak/>
+    <w:p>
+      <w:pPr>
+        <w:rPr>
+          <w:lang w:val="en-US"/>
+        </w:rPr>
+      </w:pPr>
+    </w:p>
+    <w:p>
+      <w:pPr>
+        <w:spacing w:after="0"/>
+        <w:rPr>
+          <w:u w:val="single"/>
+          <w:lang w:val="en-US"/>
+        </w:rPr>
+      </w:pPr>
+      <w:r>
+        <w:rPr>
+          <w:u w:val="single"/>
+          <w:lang w:val="en-US"/>
+        </w:rPr>
         <w:t>API URL: /bank/get</w:t>
       </w:r>
       <w:r>
         <w:rPr>
+          <w:u w:val="single"/>
           <w:lang w:val="en-US"/>
         </w:rPr>
         <w:t>Transaction</w:t>
       </w:r>
       <w:r>
         <w:rPr>
+          <w:u w:val="single"/>
           <w:lang w:val="en-US"/>
         </w:rPr>
         <w:t>s</w:t>
@@ -915,6 +2335,31 @@
         <w:rPr>
           <w:lang w:val="en-US"/>
         </w:rPr>
+        <w:t>METHOD: GET</w:t>
+      </w:r>
+    </w:p>
+    <w:p>
+      <w:pPr>
+        <w:spacing w:after="0"/>
+      </w:pPr>
+      <w:r>
+        <w:t>KUVAUS: Palauttaa tilitapahtum</w:t>
+      </w:r>
+      <w:r>
+        <w:t>ia sivutettuna, tilin saldon, sekä sivujen kokonaismäärän</w:t>
+      </w:r>
+    </w:p>
+    <w:p>
+      <w:pPr>
+        <w:spacing w:after="0"/>
+        <w:rPr>
+          <w:lang w:val="en-US"/>
+        </w:rPr>
+      </w:pPr>
+      <w:r>
+        <w:rPr>
+          <w:lang w:val="en-US"/>
+        </w:rPr>
         <w:t>INPUT</w:t>
       </w:r>
       <w:r>
@@ -944,6 +2389,63 @@
     </w:p>
     <w:p>
       <w:pPr>
+        <w:pStyle w:val="Luettelokappale"/>
+        <w:numPr>
+          <w:ilvl w:val="0"/>
+          <w:numId w:val="1"/>
+        </w:numPr>
+        <w:spacing w:after="0"/>
+        <w:rPr>
+          <w:lang w:val="en-US"/>
+        </w:rPr>
+      </w:pPr>
+      <w:r>
+        <w:rPr>
+          <w:rStyle w:val="resolvedvariable"/>
+          <w:rFonts w:ascii="Segoe UI" w:hAnsi="Segoe UI" w:cs="Segoe UI"/>
+          <w:sz w:val="18"/>
+          <w:szCs w:val="18"/>
+          <w:shd w:val="clear" w:color="auto" w:fill="FFFFFF"/>
+          <w:lang w:val="en-US"/>
+        </w:rPr>
+        <w:t>Esim</w:t>
+      </w:r>
+      <w:r>
+        <w:rPr>
+          <w:rStyle w:val="resolvedvariable"/>
+          <w:rFonts w:ascii="Segoe UI" w:hAnsi="Segoe UI" w:cs="Segoe UI"/>
+          <w:sz w:val="18"/>
+          <w:szCs w:val="18"/>
+          <w:shd w:val="clear" w:color="auto" w:fill="FFFFFF"/>
+          <w:lang w:val="en-US"/>
+        </w:rPr>
+        <w:t xml:space="preserve">: </w:t>
+      </w:r>
+      <w:r>
+        <w:rPr>
+          <w:rStyle w:val="resolvedvariable"/>
+          <w:rFonts w:ascii="Segoe UI" w:hAnsi="Segoe UI" w:cs="Segoe UI"/>
+          <w:sz w:val="18"/>
+          <w:szCs w:val="18"/>
+          <w:shd w:val="clear" w:color="auto" w:fill="FFFFFF"/>
+          <w:lang w:val="en-US"/>
+        </w:rPr>
+        <w:t>{{base_url}}</w:t>
+      </w:r>
+      <w:r>
+        <w:rPr>
+          <w:rFonts w:ascii="Segoe UI" w:hAnsi="Segoe UI" w:cs="Segoe UI"/>
+          <w:color w:val="212121"/>
+          <w:sz w:val="18"/>
+          <w:szCs w:val="18"/>
+          <w:shd w:val="clear" w:color="auto" w:fill="FFFFFF"/>
+          <w:lang w:val="en-US"/>
+        </w:rPr>
+        <w:t>/bank/getTransactions/1&amp;1&amp;2</w:t>
+      </w:r>
+    </w:p>
+    <w:p>
+      <w:pPr>
         <w:spacing w:after="0"/>
         <w:rPr>
           <w:lang w:val="en-US"/>
@@ -970,23 +2472,801 @@
     </w:p>
     <w:p>
       <w:pPr>
-        <w:spacing w:after="0"/>
-      </w:pPr>
-      <w:r>
-        <w:t>KUVAUS: Palauttaa tilitapahtum</w:t>
-      </w:r>
-      <w:r>
-        <w:t xml:space="preserve">ia sivutettuna, </w:t>
-      </w:r>
-      <w:r>
-        <w:t>tilin saldon, sekä sivujen kokonaismäärän</w:t>
-      </w:r>
-    </w:p>
-    <w:p>
-      <w:pPr>
-        <w:spacing w:after="0"/>
-      </w:pPr>
-      <w:r>
+        <w:pStyle w:val="Luettelokappale"/>
+        <w:numPr>
+          <w:ilvl w:val="0"/>
+          <w:numId w:val="1"/>
+        </w:numPr>
+        <w:shd w:val="clear" w:color="auto" w:fill="FFFFFE"/>
+        <w:spacing w:after="0" w:line="270" w:lineRule="atLeast"/>
+        <w:rPr>
+          <w:rFonts w:ascii="Courier New" w:eastAsia="Times New Roman" w:hAnsi="Courier New" w:cs="Courier New"/>
+          <w:color w:val="000000"/>
+          <w:sz w:val="18"/>
+          <w:szCs w:val="18"/>
+          <w:lang w:val="en-US" w:eastAsia="fi-FI"/>
+        </w:rPr>
+      </w:pPr>
+      <w:r>
+        <w:rPr>
+          <w:rFonts w:ascii="Courier New" w:eastAsia="Times New Roman" w:hAnsi="Courier New" w:cs="Courier New"/>
+          <w:color w:val="000000"/>
+          <w:sz w:val="18"/>
+          <w:szCs w:val="18"/>
+          <w:lang w:val="en-US" w:eastAsia="fi-FI"/>
+        </w:rPr>
+        <w:t>Esim:</w:t>
+      </w:r>
+    </w:p>
+    <w:p>
+      <w:pPr>
+        <w:shd w:val="clear" w:color="auto" w:fill="FFFFFE"/>
+        <w:spacing w:after="0" w:line="270" w:lineRule="atLeast"/>
+        <w:rPr>
+          <w:rFonts w:ascii="Courier New" w:eastAsia="Times New Roman" w:hAnsi="Courier New" w:cs="Courier New"/>
+          <w:color w:val="000000"/>
+          <w:sz w:val="18"/>
+          <w:szCs w:val="18"/>
+          <w:lang w:val="en-US" w:eastAsia="fi-FI"/>
+        </w:rPr>
+      </w:pPr>
+      <w:r>
+        <w:rPr>
+          <w:rFonts w:ascii="Courier New" w:eastAsia="Times New Roman" w:hAnsi="Courier New" w:cs="Courier New"/>
+          <w:color w:val="000000"/>
+          <w:sz w:val="18"/>
+          <w:szCs w:val="18"/>
+          <w:lang w:val="en-US" w:eastAsia="fi-FI"/>
+        </w:rPr>
+        <w:t>[</w:t>
+      </w:r>
+    </w:p>
+    <w:p>
+      <w:pPr>
+        <w:shd w:val="clear" w:color="auto" w:fill="FFFFFE"/>
+        <w:spacing w:after="0" w:line="270" w:lineRule="atLeast"/>
+        <w:rPr>
+          <w:rFonts w:ascii="Courier New" w:eastAsia="Times New Roman" w:hAnsi="Courier New" w:cs="Courier New"/>
+          <w:color w:val="000000"/>
+          <w:sz w:val="18"/>
+          <w:szCs w:val="18"/>
+          <w:lang w:val="en-US" w:eastAsia="fi-FI"/>
+        </w:rPr>
+      </w:pPr>
+      <w:r>
+        <w:rPr>
+          <w:rFonts w:ascii="Courier New" w:eastAsia="Times New Roman" w:hAnsi="Courier New" w:cs="Courier New"/>
+          <w:color w:val="000000"/>
+          <w:sz w:val="18"/>
+          <w:szCs w:val="18"/>
+          <w:lang w:val="en-US" w:eastAsia="fi-FI"/>
+        </w:rPr>
+        <w:t>    {</w:t>
+      </w:r>
+    </w:p>
+    <w:p>
+      <w:pPr>
+        <w:shd w:val="clear" w:color="auto" w:fill="FFFFFE"/>
+        <w:spacing w:after="0" w:line="270" w:lineRule="atLeast"/>
+        <w:rPr>
+          <w:rFonts w:ascii="Courier New" w:eastAsia="Times New Roman" w:hAnsi="Courier New" w:cs="Courier New"/>
+          <w:color w:val="000000"/>
+          <w:sz w:val="18"/>
+          <w:szCs w:val="18"/>
+          <w:lang w:val="en-US" w:eastAsia="fi-FI"/>
+        </w:rPr>
+      </w:pPr>
+      <w:r>
+        <w:rPr>
+          <w:rFonts w:ascii="Courier New" w:eastAsia="Times New Roman" w:hAnsi="Courier New" w:cs="Courier New"/>
+          <w:color w:val="000000"/>
+          <w:sz w:val="18"/>
+          <w:szCs w:val="18"/>
+          <w:lang w:val="en-US" w:eastAsia="fi-FI"/>
+        </w:rPr>
+        <w:t>        </w:t>
+      </w:r>
+      <w:r>
+        <w:rPr>
+          <w:rFonts w:ascii="Courier New" w:eastAsia="Times New Roman" w:hAnsi="Courier New" w:cs="Courier New"/>
+          <w:color w:val="A31515"/>
+          <w:sz w:val="18"/>
+          <w:szCs w:val="18"/>
+          <w:lang w:val="en-US" w:eastAsia="fi-FI"/>
+        </w:rPr>
+        <w:t>"DateTime"</w:t>
+      </w:r>
+      <w:r>
+        <w:rPr>
+          <w:rFonts w:ascii="Courier New" w:eastAsia="Times New Roman" w:hAnsi="Courier New" w:cs="Courier New"/>
+          <w:color w:val="000000"/>
+          <w:sz w:val="18"/>
+          <w:szCs w:val="18"/>
+          <w:lang w:val="en-US" w:eastAsia="fi-FI"/>
+        </w:rPr>
+        <w:t>: </w:t>
+      </w:r>
+      <w:r>
+        <w:rPr>
+          <w:rFonts w:ascii="Courier New" w:eastAsia="Times New Roman" w:hAnsi="Courier New" w:cs="Courier New"/>
+          <w:color w:val="0451A5"/>
+          <w:sz w:val="18"/>
+          <w:szCs w:val="18"/>
+          <w:lang w:val="en-US" w:eastAsia="fi-FI"/>
+        </w:rPr>
+        <w:t>"2021-12-08T05:58:39.000Z"</w:t>
+      </w:r>
+      <w:r>
+        <w:rPr>
+          <w:rFonts w:ascii="Courier New" w:eastAsia="Times New Roman" w:hAnsi="Courier New" w:cs="Courier New"/>
+          <w:color w:val="000000"/>
+          <w:sz w:val="18"/>
+          <w:szCs w:val="18"/>
+          <w:lang w:val="en-US" w:eastAsia="fi-FI"/>
+        </w:rPr>
+        <w:t>,</w:t>
+      </w:r>
+    </w:p>
+    <w:p>
+      <w:pPr>
+        <w:shd w:val="clear" w:color="auto" w:fill="FFFFFE"/>
+        <w:spacing w:after="0" w:line="270" w:lineRule="atLeast"/>
+        <w:rPr>
+          <w:rFonts w:ascii="Courier New" w:eastAsia="Times New Roman" w:hAnsi="Courier New" w:cs="Courier New"/>
+          <w:color w:val="000000"/>
+          <w:sz w:val="18"/>
+          <w:szCs w:val="18"/>
+          <w:lang w:val="en-US" w:eastAsia="fi-FI"/>
+        </w:rPr>
+      </w:pPr>
+      <w:r>
+        <w:rPr>
+          <w:rFonts w:ascii="Courier New" w:eastAsia="Times New Roman" w:hAnsi="Courier New" w:cs="Courier New"/>
+          <w:color w:val="000000"/>
+          <w:sz w:val="18"/>
+          <w:szCs w:val="18"/>
+          <w:lang w:val="en-US" w:eastAsia="fi-FI"/>
+        </w:rPr>
+        <w:t>        </w:t>
+      </w:r>
+      <w:r>
+        <w:rPr>
+          <w:rFonts w:ascii="Courier New" w:eastAsia="Times New Roman" w:hAnsi="Courier New" w:cs="Courier New"/>
+          <w:color w:val="A31515"/>
+          <w:sz w:val="18"/>
+          <w:szCs w:val="18"/>
+          <w:lang w:val="en-US" w:eastAsia="fi-FI"/>
+        </w:rPr>
+        <w:t>"Transaction"</w:t>
+      </w:r>
+      <w:r>
+        <w:rPr>
+          <w:rFonts w:ascii="Courier New" w:eastAsia="Times New Roman" w:hAnsi="Courier New" w:cs="Courier New"/>
+          <w:color w:val="000000"/>
+          <w:sz w:val="18"/>
+          <w:szCs w:val="18"/>
+          <w:lang w:val="en-US" w:eastAsia="fi-FI"/>
+        </w:rPr>
+        <w:t>: </w:t>
+      </w:r>
+      <w:r>
+        <w:rPr>
+          <w:rFonts w:ascii="Courier New" w:eastAsia="Times New Roman" w:hAnsi="Courier New" w:cs="Courier New"/>
+          <w:color w:val="0451A5"/>
+          <w:sz w:val="18"/>
+          <w:szCs w:val="18"/>
+          <w:lang w:val="en-US" w:eastAsia="fi-FI"/>
+        </w:rPr>
+        <w:t>"WITHDRAWAL"</w:t>
+      </w:r>
+      <w:r>
+        <w:rPr>
+          <w:rFonts w:ascii="Courier New" w:eastAsia="Times New Roman" w:hAnsi="Courier New" w:cs="Courier New"/>
+          <w:color w:val="000000"/>
+          <w:sz w:val="18"/>
+          <w:szCs w:val="18"/>
+          <w:lang w:val="en-US" w:eastAsia="fi-FI"/>
+        </w:rPr>
+        <w:t>,</w:t>
+      </w:r>
+    </w:p>
+    <w:p>
+      <w:pPr>
+        <w:shd w:val="clear" w:color="auto" w:fill="FFFFFE"/>
+        <w:spacing w:after="0" w:line="270" w:lineRule="atLeast"/>
+        <w:rPr>
+          <w:rFonts w:ascii="Courier New" w:eastAsia="Times New Roman" w:hAnsi="Courier New" w:cs="Courier New"/>
+          <w:color w:val="000000"/>
+          <w:sz w:val="18"/>
+          <w:szCs w:val="18"/>
+          <w:lang w:val="en-US" w:eastAsia="fi-FI"/>
+        </w:rPr>
+      </w:pPr>
+      <w:r>
+        <w:rPr>
+          <w:rFonts w:ascii="Courier New" w:eastAsia="Times New Roman" w:hAnsi="Courier New" w:cs="Courier New"/>
+          <w:color w:val="000000"/>
+          <w:sz w:val="18"/>
+          <w:szCs w:val="18"/>
+          <w:lang w:val="en-US" w:eastAsia="fi-FI"/>
+        </w:rPr>
+        <w:t>        </w:t>
+      </w:r>
+      <w:r>
+        <w:rPr>
+          <w:rFonts w:ascii="Courier New" w:eastAsia="Times New Roman" w:hAnsi="Courier New" w:cs="Courier New"/>
+          <w:color w:val="A31515"/>
+          <w:sz w:val="18"/>
+          <w:szCs w:val="18"/>
+          <w:lang w:val="en-US" w:eastAsia="fi-FI"/>
+        </w:rPr>
+        <w:t>"Amount"</w:t>
+      </w:r>
+      <w:r>
+        <w:rPr>
+          <w:rFonts w:ascii="Courier New" w:eastAsia="Times New Roman" w:hAnsi="Courier New" w:cs="Courier New"/>
+          <w:color w:val="000000"/>
+          <w:sz w:val="18"/>
+          <w:szCs w:val="18"/>
+          <w:lang w:val="en-US" w:eastAsia="fi-FI"/>
+        </w:rPr>
+        <w:t>: </w:t>
+      </w:r>
+      <w:r>
+        <w:rPr>
+          <w:rFonts w:ascii="Courier New" w:eastAsia="Times New Roman" w:hAnsi="Courier New" w:cs="Courier New"/>
+          <w:color w:val="098658"/>
+          <w:sz w:val="18"/>
+          <w:szCs w:val="18"/>
+          <w:lang w:val="en-US" w:eastAsia="fi-FI"/>
+        </w:rPr>
+        <w:t>100</w:t>
+      </w:r>
+      <w:r>
+        <w:rPr>
+          <w:rFonts w:ascii="Courier New" w:eastAsia="Times New Roman" w:hAnsi="Courier New" w:cs="Courier New"/>
+          <w:color w:val="000000"/>
+          <w:sz w:val="18"/>
+          <w:szCs w:val="18"/>
+          <w:lang w:val="en-US" w:eastAsia="fi-FI"/>
+        </w:rPr>
+        <w:t>,</w:t>
+      </w:r>
+    </w:p>
+    <w:p>
+      <w:pPr>
+        <w:shd w:val="clear" w:color="auto" w:fill="FFFFFE"/>
+        <w:spacing w:after="0" w:line="270" w:lineRule="atLeast"/>
+        <w:rPr>
+          <w:rFonts w:ascii="Courier New" w:eastAsia="Times New Roman" w:hAnsi="Courier New" w:cs="Courier New"/>
+          <w:color w:val="000000"/>
+          <w:sz w:val="18"/>
+          <w:szCs w:val="18"/>
+          <w:lang w:val="en-US" w:eastAsia="fi-FI"/>
+        </w:rPr>
+      </w:pPr>
+      <w:r>
+        <w:rPr>
+          <w:rFonts w:ascii="Courier New" w:eastAsia="Times New Roman" w:hAnsi="Courier New" w:cs="Courier New"/>
+          <w:color w:val="000000"/>
+          <w:sz w:val="18"/>
+          <w:szCs w:val="18"/>
+          <w:lang w:val="en-US" w:eastAsia="fi-FI"/>
+        </w:rPr>
+        <w:t>        </w:t>
+      </w:r>
+      <w:r>
+        <w:rPr>
+          <w:rFonts w:ascii="Courier New" w:eastAsia="Times New Roman" w:hAnsi="Courier New" w:cs="Courier New"/>
+          <w:color w:val="A31515"/>
+          <w:sz w:val="18"/>
+          <w:szCs w:val="18"/>
+          <w:lang w:val="en-US" w:eastAsia="fi-FI"/>
+        </w:rPr>
+        <w:t>"TotalBalance"</w:t>
+      </w:r>
+      <w:r>
+        <w:rPr>
+          <w:rFonts w:ascii="Courier New" w:eastAsia="Times New Roman" w:hAnsi="Courier New" w:cs="Courier New"/>
+          <w:color w:val="000000"/>
+          <w:sz w:val="18"/>
+          <w:szCs w:val="18"/>
+          <w:lang w:val="en-US" w:eastAsia="fi-FI"/>
+        </w:rPr>
+        <w:t>: </w:t>
+      </w:r>
+      <w:r>
+        <w:rPr>
+          <w:rFonts w:ascii="Courier New" w:eastAsia="Times New Roman" w:hAnsi="Courier New" w:cs="Courier New"/>
+          <w:color w:val="098658"/>
+          <w:sz w:val="18"/>
+          <w:szCs w:val="18"/>
+          <w:lang w:val="en-US" w:eastAsia="fi-FI"/>
+        </w:rPr>
+        <w:t>49800</w:t>
+      </w:r>
+      <w:r>
+        <w:rPr>
+          <w:rFonts w:ascii="Courier New" w:eastAsia="Times New Roman" w:hAnsi="Courier New" w:cs="Courier New"/>
+          <w:color w:val="000000"/>
+          <w:sz w:val="18"/>
+          <w:szCs w:val="18"/>
+          <w:lang w:val="en-US" w:eastAsia="fi-FI"/>
+        </w:rPr>
+        <w:t>,</w:t>
+      </w:r>
+    </w:p>
+    <w:p>
+      <w:pPr>
+        <w:shd w:val="clear" w:color="auto" w:fill="FFFFFE"/>
+        <w:spacing w:after="0" w:line="270" w:lineRule="atLeast"/>
+        <w:rPr>
+          <w:rFonts w:ascii="Courier New" w:eastAsia="Times New Roman" w:hAnsi="Courier New" w:cs="Courier New"/>
+          <w:color w:val="000000"/>
+          <w:sz w:val="18"/>
+          <w:szCs w:val="18"/>
+          <w:lang w:val="en-US" w:eastAsia="fi-FI"/>
+        </w:rPr>
+      </w:pPr>
+      <w:r>
+        <w:rPr>
+          <w:rFonts w:ascii="Courier New" w:eastAsia="Times New Roman" w:hAnsi="Courier New" w:cs="Courier New"/>
+          <w:color w:val="000000"/>
+          <w:sz w:val="18"/>
+          <w:szCs w:val="18"/>
+          <w:lang w:val="en-US" w:eastAsia="fi-FI"/>
+        </w:rPr>
+        <w:t>        </w:t>
+      </w:r>
+      <w:r>
+        <w:rPr>
+          <w:rFonts w:ascii="Courier New" w:eastAsia="Times New Roman" w:hAnsi="Courier New" w:cs="Courier New"/>
+          <w:color w:val="A31515"/>
+          <w:sz w:val="18"/>
+          <w:szCs w:val="18"/>
+          <w:lang w:val="en-US" w:eastAsia="fi-FI"/>
+        </w:rPr>
+        <w:t>"PagesCount"</w:t>
+      </w:r>
+      <w:r>
+        <w:rPr>
+          <w:rFonts w:ascii="Courier New" w:eastAsia="Times New Roman" w:hAnsi="Courier New" w:cs="Courier New"/>
+          <w:color w:val="000000"/>
+          <w:sz w:val="18"/>
+          <w:szCs w:val="18"/>
+          <w:lang w:val="en-US" w:eastAsia="fi-FI"/>
+        </w:rPr>
+        <w:t>: </w:t>
+      </w:r>
+      <w:r>
+        <w:rPr>
+          <w:rFonts w:ascii="Courier New" w:eastAsia="Times New Roman" w:hAnsi="Courier New" w:cs="Courier New"/>
+          <w:color w:val="098658"/>
+          <w:sz w:val="18"/>
+          <w:szCs w:val="18"/>
+          <w:lang w:val="en-US" w:eastAsia="fi-FI"/>
+        </w:rPr>
+        <w:t>2</w:t>
+      </w:r>
+    </w:p>
+    <w:p>
+      <w:pPr>
+        <w:shd w:val="clear" w:color="auto" w:fill="FFFFFE"/>
+        <w:spacing w:after="0" w:line="270" w:lineRule="atLeast"/>
+        <w:rPr>
+          <w:rFonts w:ascii="Courier New" w:eastAsia="Times New Roman" w:hAnsi="Courier New" w:cs="Courier New"/>
+          <w:color w:val="000000"/>
+          <w:sz w:val="18"/>
+          <w:szCs w:val="18"/>
+          <w:lang w:val="en-US" w:eastAsia="fi-FI"/>
+        </w:rPr>
+      </w:pPr>
+      <w:r>
+        <w:rPr>
+          <w:rFonts w:ascii="Courier New" w:eastAsia="Times New Roman" w:hAnsi="Courier New" w:cs="Courier New"/>
+          <w:color w:val="000000"/>
+          <w:sz w:val="18"/>
+          <w:szCs w:val="18"/>
+          <w:lang w:val="en-US" w:eastAsia="fi-FI"/>
+        </w:rPr>
+        <w:t>    },</w:t>
+      </w:r>
+    </w:p>
+    <w:p>
+      <w:pPr>
+        <w:shd w:val="clear" w:color="auto" w:fill="FFFFFE"/>
+        <w:spacing w:after="0" w:line="270" w:lineRule="atLeast"/>
+        <w:rPr>
+          <w:rFonts w:ascii="Courier New" w:eastAsia="Times New Roman" w:hAnsi="Courier New" w:cs="Courier New"/>
+          <w:color w:val="000000"/>
+          <w:sz w:val="18"/>
+          <w:szCs w:val="18"/>
+          <w:lang w:val="en-US" w:eastAsia="fi-FI"/>
+        </w:rPr>
+      </w:pPr>
+      <w:r>
+        <w:rPr>
+          <w:rFonts w:ascii="Courier New" w:eastAsia="Times New Roman" w:hAnsi="Courier New" w:cs="Courier New"/>
+          <w:color w:val="000000"/>
+          <w:sz w:val="18"/>
+          <w:szCs w:val="18"/>
+          <w:lang w:val="en-US" w:eastAsia="fi-FI"/>
+        </w:rPr>
+        <w:t>    {</w:t>
+      </w:r>
+    </w:p>
+    <w:p>
+      <w:pPr>
+        <w:shd w:val="clear" w:color="auto" w:fill="FFFFFE"/>
+        <w:spacing w:after="0" w:line="270" w:lineRule="atLeast"/>
+        <w:rPr>
+          <w:rFonts w:ascii="Courier New" w:eastAsia="Times New Roman" w:hAnsi="Courier New" w:cs="Courier New"/>
+          <w:color w:val="000000"/>
+          <w:sz w:val="18"/>
+          <w:szCs w:val="18"/>
+          <w:lang w:val="en-US" w:eastAsia="fi-FI"/>
+        </w:rPr>
+      </w:pPr>
+      <w:r>
+        <w:rPr>
+          <w:rFonts w:ascii="Courier New" w:eastAsia="Times New Roman" w:hAnsi="Courier New" w:cs="Courier New"/>
+          <w:color w:val="000000"/>
+          <w:sz w:val="18"/>
+          <w:szCs w:val="18"/>
+          <w:lang w:val="en-US" w:eastAsia="fi-FI"/>
+        </w:rPr>
+        <w:t>        </w:t>
+      </w:r>
+      <w:r>
+        <w:rPr>
+          <w:rFonts w:ascii="Courier New" w:eastAsia="Times New Roman" w:hAnsi="Courier New" w:cs="Courier New"/>
+          <w:color w:val="A31515"/>
+          <w:sz w:val="18"/>
+          <w:szCs w:val="18"/>
+          <w:lang w:val="en-US" w:eastAsia="fi-FI"/>
+        </w:rPr>
+        <w:t>"DateTime"</w:t>
+      </w:r>
+      <w:r>
+        <w:rPr>
+          <w:rFonts w:ascii="Courier New" w:eastAsia="Times New Roman" w:hAnsi="Courier New" w:cs="Courier New"/>
+          <w:color w:val="000000"/>
+          <w:sz w:val="18"/>
+          <w:szCs w:val="18"/>
+          <w:lang w:val="en-US" w:eastAsia="fi-FI"/>
+        </w:rPr>
+        <w:t>: </w:t>
+      </w:r>
+      <w:r>
+        <w:rPr>
+          <w:rFonts w:ascii="Courier New" w:eastAsia="Times New Roman" w:hAnsi="Courier New" w:cs="Courier New"/>
+          <w:color w:val="0451A5"/>
+          <w:sz w:val="18"/>
+          <w:szCs w:val="18"/>
+          <w:lang w:val="en-US" w:eastAsia="fi-FI"/>
+        </w:rPr>
+        <w:t>"2021-12-08T05:58:33.000Z"</w:t>
+      </w:r>
+      <w:r>
+        <w:rPr>
+          <w:rFonts w:ascii="Courier New" w:eastAsia="Times New Roman" w:hAnsi="Courier New" w:cs="Courier New"/>
+          <w:color w:val="000000"/>
+          <w:sz w:val="18"/>
+          <w:szCs w:val="18"/>
+          <w:lang w:val="en-US" w:eastAsia="fi-FI"/>
+        </w:rPr>
+        <w:t>,</w:t>
+      </w:r>
+    </w:p>
+    <w:p>
+      <w:pPr>
+        <w:shd w:val="clear" w:color="auto" w:fill="FFFFFE"/>
+        <w:spacing w:after="0" w:line="270" w:lineRule="atLeast"/>
+        <w:rPr>
+          <w:rFonts w:ascii="Courier New" w:eastAsia="Times New Roman" w:hAnsi="Courier New" w:cs="Courier New"/>
+          <w:color w:val="000000"/>
+          <w:sz w:val="18"/>
+          <w:szCs w:val="18"/>
+          <w:lang w:val="en-US" w:eastAsia="fi-FI"/>
+        </w:rPr>
+      </w:pPr>
+      <w:r>
+        <w:rPr>
+          <w:rFonts w:ascii="Courier New" w:eastAsia="Times New Roman" w:hAnsi="Courier New" w:cs="Courier New"/>
+          <w:color w:val="000000"/>
+          <w:sz w:val="18"/>
+          <w:szCs w:val="18"/>
+          <w:lang w:val="en-US" w:eastAsia="fi-FI"/>
+        </w:rPr>
+        <w:t>        </w:t>
+      </w:r>
+      <w:r>
+        <w:rPr>
+          <w:rFonts w:ascii="Courier New" w:eastAsia="Times New Roman" w:hAnsi="Courier New" w:cs="Courier New"/>
+          <w:color w:val="A31515"/>
+          <w:sz w:val="18"/>
+          <w:szCs w:val="18"/>
+          <w:lang w:val="en-US" w:eastAsia="fi-FI"/>
+        </w:rPr>
+        <w:t>"Transaction"</w:t>
+      </w:r>
+      <w:r>
+        <w:rPr>
+          <w:rFonts w:ascii="Courier New" w:eastAsia="Times New Roman" w:hAnsi="Courier New" w:cs="Courier New"/>
+          <w:color w:val="000000"/>
+          <w:sz w:val="18"/>
+          <w:szCs w:val="18"/>
+          <w:lang w:val="en-US" w:eastAsia="fi-FI"/>
+        </w:rPr>
+        <w:t>: </w:t>
+      </w:r>
+      <w:r>
+        <w:rPr>
+          <w:rFonts w:ascii="Courier New" w:eastAsia="Times New Roman" w:hAnsi="Courier New" w:cs="Courier New"/>
+          <w:color w:val="0451A5"/>
+          <w:sz w:val="18"/>
+          <w:szCs w:val="18"/>
+          <w:lang w:val="en-US" w:eastAsia="fi-FI"/>
+        </w:rPr>
+        <w:t>"WITHDRAWAL"</w:t>
+      </w:r>
+      <w:r>
+        <w:rPr>
+          <w:rFonts w:ascii="Courier New" w:eastAsia="Times New Roman" w:hAnsi="Courier New" w:cs="Courier New"/>
+          <w:color w:val="000000"/>
+          <w:sz w:val="18"/>
+          <w:szCs w:val="18"/>
+          <w:lang w:val="en-US" w:eastAsia="fi-FI"/>
+        </w:rPr>
+        <w:t>,</w:t>
+      </w:r>
+    </w:p>
+    <w:p>
+      <w:pPr>
+        <w:shd w:val="clear" w:color="auto" w:fill="FFFFFE"/>
+        <w:spacing w:after="0" w:line="270" w:lineRule="atLeast"/>
+        <w:rPr>
+          <w:rFonts w:ascii="Courier New" w:eastAsia="Times New Roman" w:hAnsi="Courier New" w:cs="Courier New"/>
+          <w:color w:val="000000"/>
+          <w:sz w:val="18"/>
+          <w:szCs w:val="18"/>
+          <w:lang w:val="en-US" w:eastAsia="fi-FI"/>
+        </w:rPr>
+      </w:pPr>
+      <w:r>
+        <w:rPr>
+          <w:rFonts w:ascii="Courier New" w:eastAsia="Times New Roman" w:hAnsi="Courier New" w:cs="Courier New"/>
+          <w:color w:val="000000"/>
+          <w:sz w:val="18"/>
+          <w:szCs w:val="18"/>
+          <w:lang w:val="en-US" w:eastAsia="fi-FI"/>
+        </w:rPr>
+        <w:t>        </w:t>
+      </w:r>
+      <w:r>
+        <w:rPr>
+          <w:rFonts w:ascii="Courier New" w:eastAsia="Times New Roman" w:hAnsi="Courier New" w:cs="Courier New"/>
+          <w:color w:val="A31515"/>
+          <w:sz w:val="18"/>
+          <w:szCs w:val="18"/>
+          <w:lang w:val="en-US" w:eastAsia="fi-FI"/>
+        </w:rPr>
+        <w:t>"Amount"</w:t>
+      </w:r>
+      <w:r>
+        <w:rPr>
+          <w:rFonts w:ascii="Courier New" w:eastAsia="Times New Roman" w:hAnsi="Courier New" w:cs="Courier New"/>
+          <w:color w:val="000000"/>
+          <w:sz w:val="18"/>
+          <w:szCs w:val="18"/>
+          <w:lang w:val="en-US" w:eastAsia="fi-FI"/>
+        </w:rPr>
+        <w:t>: </w:t>
+      </w:r>
+      <w:r>
+        <w:rPr>
+          <w:rFonts w:ascii="Courier New" w:eastAsia="Times New Roman" w:hAnsi="Courier New" w:cs="Courier New"/>
+          <w:color w:val="098658"/>
+          <w:sz w:val="18"/>
+          <w:szCs w:val="18"/>
+          <w:lang w:val="en-US" w:eastAsia="fi-FI"/>
+        </w:rPr>
+        <w:t>100</w:t>
+      </w:r>
+      <w:r>
+        <w:rPr>
+          <w:rFonts w:ascii="Courier New" w:eastAsia="Times New Roman" w:hAnsi="Courier New" w:cs="Courier New"/>
+          <w:color w:val="000000"/>
+          <w:sz w:val="18"/>
+          <w:szCs w:val="18"/>
+          <w:lang w:val="en-US" w:eastAsia="fi-FI"/>
+        </w:rPr>
+        <w:t>,</w:t>
+      </w:r>
+    </w:p>
+    <w:p>
+      <w:pPr>
+        <w:shd w:val="clear" w:color="auto" w:fill="FFFFFE"/>
+        <w:spacing w:after="0" w:line="270" w:lineRule="atLeast"/>
+        <w:rPr>
+          <w:rFonts w:ascii="Courier New" w:eastAsia="Times New Roman" w:hAnsi="Courier New" w:cs="Courier New"/>
+          <w:color w:val="000000"/>
+          <w:sz w:val="18"/>
+          <w:szCs w:val="18"/>
+          <w:lang w:val="en-US" w:eastAsia="fi-FI"/>
+        </w:rPr>
+      </w:pPr>
+      <w:r>
+        <w:rPr>
+          <w:rFonts w:ascii="Courier New" w:eastAsia="Times New Roman" w:hAnsi="Courier New" w:cs="Courier New"/>
+          <w:color w:val="000000"/>
+          <w:sz w:val="18"/>
+          <w:szCs w:val="18"/>
+          <w:lang w:val="en-US" w:eastAsia="fi-FI"/>
+        </w:rPr>
+        <w:t>        </w:t>
+      </w:r>
+      <w:r>
+        <w:rPr>
+          <w:rFonts w:ascii="Courier New" w:eastAsia="Times New Roman" w:hAnsi="Courier New" w:cs="Courier New"/>
+          <w:color w:val="A31515"/>
+          <w:sz w:val="18"/>
+          <w:szCs w:val="18"/>
+          <w:lang w:val="en-US" w:eastAsia="fi-FI"/>
+        </w:rPr>
+        <w:t>"TotalBalance"</w:t>
+      </w:r>
+      <w:r>
+        <w:rPr>
+          <w:rFonts w:ascii="Courier New" w:eastAsia="Times New Roman" w:hAnsi="Courier New" w:cs="Courier New"/>
+          <w:color w:val="000000"/>
+          <w:sz w:val="18"/>
+          <w:szCs w:val="18"/>
+          <w:lang w:val="en-US" w:eastAsia="fi-FI"/>
+        </w:rPr>
+        <w:t>: </w:t>
+      </w:r>
+      <w:r>
+        <w:rPr>
+          <w:rFonts w:ascii="Courier New" w:eastAsia="Times New Roman" w:hAnsi="Courier New" w:cs="Courier New"/>
+          <w:color w:val="098658"/>
+          <w:sz w:val="18"/>
+          <w:szCs w:val="18"/>
+          <w:lang w:val="en-US" w:eastAsia="fi-FI"/>
+        </w:rPr>
+        <w:t>49800</w:t>
+      </w:r>
+      <w:r>
+        <w:rPr>
+          <w:rFonts w:ascii="Courier New" w:eastAsia="Times New Roman" w:hAnsi="Courier New" w:cs="Courier New"/>
+          <w:color w:val="000000"/>
+          <w:sz w:val="18"/>
+          <w:szCs w:val="18"/>
+          <w:lang w:val="en-US" w:eastAsia="fi-FI"/>
+        </w:rPr>
+        <w:t>,</w:t>
+      </w:r>
+    </w:p>
+    <w:p>
+      <w:pPr>
+        <w:shd w:val="clear" w:color="auto" w:fill="FFFFFE"/>
+        <w:spacing w:after="0" w:line="270" w:lineRule="atLeast"/>
+        <w:rPr>
+          <w:rFonts w:ascii="Courier New" w:eastAsia="Times New Roman" w:hAnsi="Courier New" w:cs="Courier New"/>
+          <w:color w:val="000000"/>
+          <w:sz w:val="18"/>
+          <w:szCs w:val="18"/>
+          <w:lang w:val="en-US" w:eastAsia="fi-FI"/>
+        </w:rPr>
+      </w:pPr>
+      <w:r>
+        <w:rPr>
+          <w:rFonts w:ascii="Courier New" w:eastAsia="Times New Roman" w:hAnsi="Courier New" w:cs="Courier New"/>
+          <w:color w:val="000000"/>
+          <w:sz w:val="18"/>
+          <w:szCs w:val="18"/>
+          <w:lang w:val="en-US" w:eastAsia="fi-FI"/>
+        </w:rPr>
+        <w:t>        </w:t>
+      </w:r>
+      <w:r>
+        <w:rPr>
+          <w:rFonts w:ascii="Courier New" w:eastAsia="Times New Roman" w:hAnsi="Courier New" w:cs="Courier New"/>
+          <w:color w:val="A31515"/>
+          <w:sz w:val="18"/>
+          <w:szCs w:val="18"/>
+          <w:lang w:val="en-US" w:eastAsia="fi-FI"/>
+        </w:rPr>
+        <w:t>"PagesCount"</w:t>
+      </w:r>
+      <w:r>
+        <w:rPr>
+          <w:rFonts w:ascii="Courier New" w:eastAsia="Times New Roman" w:hAnsi="Courier New" w:cs="Courier New"/>
+          <w:color w:val="000000"/>
+          <w:sz w:val="18"/>
+          <w:szCs w:val="18"/>
+          <w:lang w:val="en-US" w:eastAsia="fi-FI"/>
+        </w:rPr>
+        <w:t>: </w:t>
+      </w:r>
+      <w:r>
+        <w:rPr>
+          <w:rFonts w:ascii="Courier New" w:eastAsia="Times New Roman" w:hAnsi="Courier New" w:cs="Courier New"/>
+          <w:color w:val="098658"/>
+          <w:sz w:val="18"/>
+          <w:szCs w:val="18"/>
+          <w:lang w:val="en-US" w:eastAsia="fi-FI"/>
+        </w:rPr>
+        <w:t>2</w:t>
+      </w:r>
+    </w:p>
+    <w:p>
+      <w:pPr>
+        <w:shd w:val="clear" w:color="auto" w:fill="FFFFFE"/>
+        <w:spacing w:after="0" w:line="270" w:lineRule="atLeast"/>
+        <w:rPr>
+          <w:rFonts w:ascii="Courier New" w:eastAsia="Times New Roman" w:hAnsi="Courier New" w:cs="Courier New"/>
+          <w:color w:val="000000"/>
+          <w:sz w:val="18"/>
+          <w:szCs w:val="18"/>
+          <w:lang w:eastAsia="fi-FI"/>
+        </w:rPr>
+      </w:pPr>
+      <w:r>
+        <w:rPr>
+          <w:rFonts w:ascii="Courier New" w:eastAsia="Times New Roman" w:hAnsi="Courier New" w:cs="Courier New"/>
+          <w:color w:val="000000"/>
+          <w:sz w:val="18"/>
+          <w:szCs w:val="18"/>
+          <w:lang w:val="en-US" w:eastAsia="fi-FI"/>
+        </w:rPr>
+        <w:t>    </w:t>
+      </w:r>
+      <w:r>
+        <w:rPr>
+          <w:rFonts w:ascii="Courier New" w:eastAsia="Times New Roman" w:hAnsi="Courier New" w:cs="Courier New"/>
+          <w:color w:val="000000"/>
+          <w:sz w:val="18"/>
+          <w:szCs w:val="18"/>
+          <w:lang w:eastAsia="fi-FI"/>
+        </w:rPr>
+        <w:t>}</w:t>
+      </w:r>
+    </w:p>
+    <w:p>
+      <w:pPr>
+        <w:shd w:val="clear" w:color="auto" w:fill="FFFFFE"/>
+        <w:spacing w:after="0" w:line="270" w:lineRule="atLeast"/>
+        <w:rPr>
+          <w:rFonts w:ascii="Courier New" w:eastAsia="Times New Roman" w:hAnsi="Courier New" w:cs="Courier New"/>
+          <w:color w:val="000000"/>
+          <w:sz w:val="18"/>
+          <w:szCs w:val="18"/>
+          <w:lang w:eastAsia="fi-FI"/>
+        </w:rPr>
+      </w:pPr>
+      <w:r>
+        <w:rPr>
+          <w:rFonts w:ascii="Courier New" w:eastAsia="Times New Roman" w:hAnsi="Courier New" w:cs="Courier New"/>
+          <w:color w:val="000000"/>
+          <w:sz w:val="18"/>
+          <w:szCs w:val="18"/>
+          <w:lang w:eastAsia="fi-FI"/>
+        </w:rPr>
+        <w:t>]</w:t>
+      </w:r>
+    </w:p>
+    <w:p>
+      <w:pPr>
+        <w:spacing w:after="0"/>
+        <w:rPr>
+          <w:lang w:val="en-US"/>
+        </w:rPr>
+      </w:pPr>
+      <w:r>
+        <w:rPr>
+          <w:lang w:val="en-US"/>
+        </w:rPr>
         <w:t>TOIMINTA:</w:t>
       </w:r>
     </w:p>
@@ -1001,25 +3281,7 @@
         <w:rPr>
           <w:lang w:val="en-US"/>
         </w:rPr>
-        <w:t xml:space="preserve">Kutsuu SQL proseduuria </w:t>
-      </w:r>
-      <w:r>
-        <w:rPr>
-          <w:lang w:val="en-US"/>
-        </w:rPr>
-        <w:t>getTransactions</w:t>
-      </w:r>
-      <w:r>
-        <w:rPr>
-          <w:lang w:val="en-US"/>
-        </w:rPr>
-        <w:t xml:space="preserve"> </w:t>
-      </w:r>
-      <w:r>
-        <w:rPr>
-          <w:lang w:val="en-US"/>
-        </w:rPr>
-        <w:t>(IN _idAccount INT, IN _page INT, IN _transactionsPerPage INT</w:t>
+        <w:t>Kutsuu SQL proseduuria getTransactions (IN _idAccount INT, IN _page INT, IN _transactionsPerPage INT</w:t>
       </w:r>
       <w:r>
         <w:rPr>
@@ -1039,13 +3301,7 @@
         <w:rPr>
           <w:lang w:val="en-US"/>
         </w:rPr>
-        <w:t xml:space="preserve">SQL proseduuri palauttaa: SELECT </w:t>
-      </w:r>
-      <w:r>
-        <w:rPr>
-          <w:lang w:val="en-US"/>
-        </w:rPr>
-        <w:t>DateTime, Transaction, Amount, TotalBalance, PagesCount</w:t>
+        <w:t>SQL proseduuri palauttaa: SELECT DateTime, Transaction, Amount, TotalBalance, PagesCount</w:t>
       </w:r>
     </w:p>
     <w:p>
@@ -1061,22 +3317,251 @@
         </w:rPr>
         <w:t>Virhe: database.err</w:t>
       </w:r>
-    </w:p>
-    <w:p>
-      <w:pPr>
-        <w:rPr>
-          <w:lang w:val="en-US"/>
-        </w:rPr>
-      </w:pPr>
     </w:p>
     <w:sectPr>
       <w:pgSz w:w="11906" w:h="16838"/>
-      <w:pgMar w:top="1417" w:right="1134" w:bottom="1417" w:left="1134" w:header="708" w:footer="708" w:gutter="0"/>
+      <w:pgMar w:top="709" w:right="1134" w:bottom="851" w:left="1134" w:header="708" w:footer="708" w:gutter="0"/>
       <w:cols w:space="708"/>
       <w:docGrid w:linePitch="360"/>
     </w:sectPr>
   </w:body>
 </w:document>
+</file>
+
+<file path=word/numbering.xml><?xml version="1.0" encoding="utf-8"?>
+<w:numbering xmlns:wpc="http://schemas.microsoft.com/office/word/2010/wordprocessingCanvas" xmlns:cx="http://schemas.microsoft.com/office/drawing/2014/chartex" xmlns:cx1="http://schemas.microsoft.com/office/drawing/2015/9/8/chartex" xmlns:cx2="http://schemas.microsoft.com/office/drawing/2015/10/21/chartex" xmlns:cx3="http://schemas.microsoft.com/office/drawing/2016/5/9/chartex" xmlns:cx4="http://schemas.microsoft.com/office/drawing/2016/5/10/chartex" xmlns:cx5="http://schemas.microsoft.com/office/drawing/2016/5/11/chartex" xmlns:cx6="http://schemas.microsoft.com/office/drawing/2016/5/12/chartex" xmlns:cx7="http://schemas.microsoft.com/office/drawing/2016/5/13/chartex" xmlns:cx8="http://schemas.microsoft.com/office/drawing/2016/5/14/chartex" xmlns:mc="http://schemas.openxmlformats.org/markup-compatibility/2006" xmlns:aink="http://schemas.microsoft.com/office/drawing/2016/ink" xmlns:am3d="http://schemas.microsoft.com/office/drawing/2017/model3d" xmlns:o="urn:schemas-microsoft-com:office:office" xmlns:r="http://schemas.openxmlformats.org/officeDocument/2006/relationships" xmlns:m="http://schemas.openxmlformats.org/officeDocument/2006/math" xmlns:v="urn:schemas-microsoft-com:vml" xmlns:wp14="http://schemas.microsoft.com/office/word/2010/wordprocessingDrawing" xmlns:wp="http://schemas.openxmlformats.org/drawingml/2006/wordprocessingDrawing" xmlns:w10="urn:schemas-microsoft-com:office:word" xmlns:w="http://schemas.openxmlformats.org/wordprocessingml/2006/main" xmlns:w14="http://schemas.microsoft.com/office/word/2010/wordml" xmlns:w15="http://schemas.microsoft.com/office/word/2012/wordml" xmlns:w16cex="http://schemas.microsoft.com/office/word/2018/wordml/cex" xmlns:w16cid="http://schemas.microsoft.com/office/word/2016/wordml/cid" xmlns:w16="http://schemas.microsoft.com/office/word/2018/wordml" xmlns:w16sdtdh="http://schemas.microsoft.com/office/word/2020/wordml/sdtdatahash" xmlns:w16se="http://schemas.microsoft.com/office/word/2015/wordml/symex" xmlns:wpg="http://schemas.microsoft.com/office/word/2010/wordprocessingGroup" xmlns:wpi="http://schemas.microsoft.com/office/word/2010/wordprocessingInk" xmlns:wne="http://schemas.microsoft.com/office/word/2006/wordml" xmlns:wps="http://schemas.microsoft.com/office/word/2010/wordprocessingShape" mc:Ignorable="w14 w15 w16se w16cid w16 w16cex w16sdtdh wp14">
+  <w:abstractNum w:abstractNumId="0" w15:restartNumberingAfterBreak="0">
+    <w:nsid w:val="17EB4B2F"/>
+    <w:multiLevelType w:val="hybridMultilevel"/>
+    <w:tmpl w:val="9266BD52"/>
+    <w:lvl w:ilvl="0" w:tplc="C270F690">
+      <w:numFmt w:val="bullet"/>
+      <w:lvlText w:val="-"/>
+      <w:lvlJc w:val="left"/>
+      <w:pPr>
+        <w:ind w:left="720" w:hanging="360"/>
+      </w:pPr>
+      <w:rPr>
+        <w:rFonts w:ascii="Courier New" w:eastAsia="Times New Roman" w:hAnsi="Courier New" w:cs="Courier New" w:hint="default"/>
+      </w:rPr>
+    </w:lvl>
+    <w:lvl w:ilvl="1" w:tplc="040B0003" w:tentative="1">
+      <w:start w:val="1"/>
+      <w:numFmt w:val="bullet"/>
+      <w:lvlText w:val="o"/>
+      <w:lvlJc w:val="left"/>
+      <w:pPr>
+        <w:ind w:left="1440" w:hanging="360"/>
+      </w:pPr>
+      <w:rPr>
+        <w:rFonts w:ascii="Courier New" w:hAnsi="Courier New" w:cs="Courier New" w:hint="default"/>
+      </w:rPr>
+    </w:lvl>
+    <w:lvl w:ilvl="2" w:tplc="040B0005" w:tentative="1">
+      <w:start w:val="1"/>
+      <w:numFmt w:val="bullet"/>
+      <w:lvlText w:val=""/>
+      <w:lvlJc w:val="left"/>
+      <w:pPr>
+        <w:ind w:left="2160" w:hanging="360"/>
+      </w:pPr>
+      <w:rPr>
+        <w:rFonts w:ascii="Wingdings" w:hAnsi="Wingdings" w:hint="default"/>
+      </w:rPr>
+    </w:lvl>
+    <w:lvl w:ilvl="3" w:tplc="040B0001" w:tentative="1">
+      <w:start w:val="1"/>
+      <w:numFmt w:val="bullet"/>
+      <w:lvlText w:val=""/>
+      <w:lvlJc w:val="left"/>
+      <w:pPr>
+        <w:ind w:left="2880" w:hanging="360"/>
+      </w:pPr>
+      <w:rPr>
+        <w:rFonts w:ascii="Symbol" w:hAnsi="Symbol" w:hint="default"/>
+      </w:rPr>
+    </w:lvl>
+    <w:lvl w:ilvl="4" w:tplc="040B0003" w:tentative="1">
+      <w:start w:val="1"/>
+      <w:numFmt w:val="bullet"/>
+      <w:lvlText w:val="o"/>
+      <w:lvlJc w:val="left"/>
+      <w:pPr>
+        <w:ind w:left="3600" w:hanging="360"/>
+      </w:pPr>
+      <w:rPr>
+        <w:rFonts w:ascii="Courier New" w:hAnsi="Courier New" w:cs="Courier New" w:hint="default"/>
+      </w:rPr>
+    </w:lvl>
+    <w:lvl w:ilvl="5" w:tplc="040B0005" w:tentative="1">
+      <w:start w:val="1"/>
+      <w:numFmt w:val="bullet"/>
+      <w:lvlText w:val=""/>
+      <w:lvlJc w:val="left"/>
+      <w:pPr>
+        <w:ind w:left="4320" w:hanging="360"/>
+      </w:pPr>
+      <w:rPr>
+        <w:rFonts w:ascii="Wingdings" w:hAnsi="Wingdings" w:hint="default"/>
+      </w:rPr>
+    </w:lvl>
+    <w:lvl w:ilvl="6" w:tplc="040B0001" w:tentative="1">
+      <w:start w:val="1"/>
+      <w:numFmt w:val="bullet"/>
+      <w:lvlText w:val=""/>
+      <w:lvlJc w:val="left"/>
+      <w:pPr>
+        <w:ind w:left="5040" w:hanging="360"/>
+      </w:pPr>
+      <w:rPr>
+        <w:rFonts w:ascii="Symbol" w:hAnsi="Symbol" w:hint="default"/>
+      </w:rPr>
+    </w:lvl>
+    <w:lvl w:ilvl="7" w:tplc="040B0003" w:tentative="1">
+      <w:start w:val="1"/>
+      <w:numFmt w:val="bullet"/>
+      <w:lvlText w:val="o"/>
+      <w:lvlJc w:val="left"/>
+      <w:pPr>
+        <w:ind w:left="5760" w:hanging="360"/>
+      </w:pPr>
+      <w:rPr>
+        <w:rFonts w:ascii="Courier New" w:hAnsi="Courier New" w:cs="Courier New" w:hint="default"/>
+      </w:rPr>
+    </w:lvl>
+    <w:lvl w:ilvl="8" w:tplc="040B0005" w:tentative="1">
+      <w:start w:val="1"/>
+      <w:numFmt w:val="bullet"/>
+      <w:lvlText w:val=""/>
+      <w:lvlJc w:val="left"/>
+      <w:pPr>
+        <w:ind w:left="6480" w:hanging="360"/>
+      </w:pPr>
+      <w:rPr>
+        <w:rFonts w:ascii="Wingdings" w:hAnsi="Wingdings" w:hint="default"/>
+      </w:rPr>
+    </w:lvl>
+  </w:abstractNum>
+  <w:abstractNum w:abstractNumId="1" w15:restartNumberingAfterBreak="0">
+    <w:nsid w:val="5F562B59"/>
+    <w:multiLevelType w:val="hybridMultilevel"/>
+    <w:tmpl w:val="9A620DB8"/>
+    <w:lvl w:ilvl="0" w:tplc="4ABC6B0E">
+      <w:numFmt w:val="bullet"/>
+      <w:lvlText w:val="-"/>
+      <w:lvlJc w:val="left"/>
+      <w:pPr>
+        <w:ind w:left="720" w:hanging="360"/>
+      </w:pPr>
+      <w:rPr>
+        <w:rFonts w:ascii="Segoe UI" w:eastAsiaTheme="minorHAnsi" w:hAnsi="Segoe UI" w:cs="Segoe UI" w:hint="default"/>
+        <w:sz w:val="18"/>
+      </w:rPr>
+    </w:lvl>
+    <w:lvl w:ilvl="1" w:tplc="040B0003" w:tentative="1">
+      <w:start w:val="1"/>
+      <w:numFmt w:val="bullet"/>
+      <w:lvlText w:val="o"/>
+      <w:lvlJc w:val="left"/>
+      <w:pPr>
+        <w:ind w:left="1440" w:hanging="360"/>
+      </w:pPr>
+      <w:rPr>
+        <w:rFonts w:ascii="Courier New" w:hAnsi="Courier New" w:cs="Courier New" w:hint="default"/>
+      </w:rPr>
+    </w:lvl>
+    <w:lvl w:ilvl="2" w:tplc="040B0005" w:tentative="1">
+      <w:start w:val="1"/>
+      <w:numFmt w:val="bullet"/>
+      <w:lvlText w:val=""/>
+      <w:lvlJc w:val="left"/>
+      <w:pPr>
+        <w:ind w:left="2160" w:hanging="360"/>
+      </w:pPr>
+      <w:rPr>
+        <w:rFonts w:ascii="Wingdings" w:hAnsi="Wingdings" w:hint="default"/>
+      </w:rPr>
+    </w:lvl>
+    <w:lvl w:ilvl="3" w:tplc="040B0001" w:tentative="1">
+      <w:start w:val="1"/>
+      <w:numFmt w:val="bullet"/>
+      <w:lvlText w:val=""/>
+      <w:lvlJc w:val="left"/>
+      <w:pPr>
+        <w:ind w:left="2880" w:hanging="360"/>
+      </w:pPr>
+      <w:rPr>
+        <w:rFonts w:ascii="Symbol" w:hAnsi="Symbol" w:hint="default"/>
+      </w:rPr>
+    </w:lvl>
+    <w:lvl w:ilvl="4" w:tplc="040B0003" w:tentative="1">
+      <w:start w:val="1"/>
+      <w:numFmt w:val="bullet"/>
+      <w:lvlText w:val="o"/>
+      <w:lvlJc w:val="left"/>
+      <w:pPr>
+        <w:ind w:left="3600" w:hanging="360"/>
+      </w:pPr>
+      <w:rPr>
+        <w:rFonts w:ascii="Courier New" w:hAnsi="Courier New" w:cs="Courier New" w:hint="default"/>
+      </w:rPr>
+    </w:lvl>
+    <w:lvl w:ilvl="5" w:tplc="040B0005" w:tentative="1">
+      <w:start w:val="1"/>
+      <w:numFmt w:val="bullet"/>
+      <w:lvlText w:val=""/>
+      <w:lvlJc w:val="left"/>
+      <w:pPr>
+        <w:ind w:left="4320" w:hanging="360"/>
+      </w:pPr>
+      <w:rPr>
+        <w:rFonts w:ascii="Wingdings" w:hAnsi="Wingdings" w:hint="default"/>
+      </w:rPr>
+    </w:lvl>
+    <w:lvl w:ilvl="6" w:tplc="040B0001" w:tentative="1">
+      <w:start w:val="1"/>
+      <w:numFmt w:val="bullet"/>
+      <w:lvlText w:val=""/>
+      <w:lvlJc w:val="left"/>
+      <w:pPr>
+        <w:ind w:left="5040" w:hanging="360"/>
+      </w:pPr>
+      <w:rPr>
+        <w:rFonts w:ascii="Symbol" w:hAnsi="Symbol" w:hint="default"/>
+      </w:rPr>
+    </w:lvl>
+    <w:lvl w:ilvl="7" w:tplc="040B0003" w:tentative="1">
+      <w:start w:val="1"/>
+      <w:numFmt w:val="bullet"/>
+      <w:lvlText w:val="o"/>
+      <w:lvlJc w:val="left"/>
+      <w:pPr>
+        <w:ind w:left="5760" w:hanging="360"/>
+      </w:pPr>
+      <w:rPr>
+        <w:rFonts w:ascii="Courier New" w:hAnsi="Courier New" w:cs="Courier New" w:hint="default"/>
+      </w:rPr>
+    </w:lvl>
+    <w:lvl w:ilvl="8" w:tplc="040B0005" w:tentative="1">
+      <w:start w:val="1"/>
+      <w:numFmt w:val="bullet"/>
+      <w:lvlText w:val=""/>
+      <w:lvlJc w:val="left"/>
+      <w:pPr>
+        <w:ind w:left="6480" w:hanging="360"/>
+      </w:pPr>
+      <w:rPr>
+        <w:rFonts w:ascii="Wingdings" w:hAnsi="Wingdings" w:hint="default"/>
+      </w:rPr>
+    </w:lvl>
+  </w:abstractNum>
+  <w:num w:numId="1">
+    <w:abstractNumId w:val="1"/>
+  </w:num>
+  <w:num w:numId="2">
+    <w:abstractNumId w:val="0"/>
+  </w:num>
+</w:numbering>
 </file>
 
 <file path=word/styles.xml><?xml version="1.0" encoding="utf-8"?>
@@ -1505,6 +3990,22 @@
     <w:semiHidden/>
     <w:unhideWhenUsed/>
   </w:style>
+  <w:style w:type="character" w:customStyle="1" w:styleId="resolvedvariable">
+    <w:name w:val="resolvedvariable"/>
+    <w:basedOn w:val="Kappaleenoletusfontti"/>
+    <w:rsid w:val="00F753A1"/>
+  </w:style>
+  <w:style w:type="paragraph" w:styleId="Luettelokappale">
+    <w:name w:val="List Paragraph"/>
+    <w:basedOn w:val="Normaali"/>
+    <w:uiPriority w:val="34"/>
+    <w:qFormat/>
+    <w:rsid w:val="00F753A1"/>
+    <w:pPr>
+      <w:ind w:left="720"/>
+      <w:contextualSpacing/>
+    </w:pPr>
+  </w:style>
 </w:styles>
 </file>
 

</xml_diff>

<commit_message>
user info, balance ja hienosäätöjä
</commit_message>
<xml_diff>
--- a/api/API.docx
+++ b/api/API.docx
@@ -177,23 +177,19 @@
       </w:pPr>
       <w:r>
         <w:rPr>
-          <w:rFonts w:ascii="Courier New" w:eastAsia="Times New Roman" w:hAnsi="Courier New" w:cs="Courier New"/>
-          <w:color w:val="000000"/>
-          <w:sz w:val="18"/>
-          <w:szCs w:val="18"/>
-          <w:lang w:val="en-US" w:eastAsia="fi-FI"/>
-        </w:rPr>
-        <w:t>esim</w:t>
-      </w:r>
-      <w:r>
-        <w:rPr>
-          <w:rFonts w:ascii="Courier New" w:eastAsia="Times New Roman" w:hAnsi="Courier New" w:cs="Courier New"/>
-          <w:color w:val="000000"/>
-          <w:sz w:val="18"/>
-          <w:szCs w:val="18"/>
-          <w:lang w:val="en-US" w:eastAsia="fi-FI"/>
-        </w:rPr>
-        <w:t>erkiksi:</w:t>
+          <w:lang w:val="en-US"/>
+        </w:rPr>
+        <w:t>esimerkiksi</w:t>
+      </w:r>
+      <w:r>
+        <w:rPr>
+          <w:rFonts w:ascii="Courier New" w:eastAsia="Times New Roman" w:hAnsi="Courier New" w:cs="Courier New"/>
+          <w:color w:val="000000"/>
+          <w:sz w:val="18"/>
+          <w:szCs w:val="18"/>
+          <w:lang w:val="en-US" w:eastAsia="fi-FI"/>
+        </w:rPr>
+        <w:t>:</w:t>
       </w:r>
     </w:p>
     <w:p>
@@ -495,13 +491,19 @@
       </w:pPr>
       <w:r>
         <w:rPr>
-          <w:rFonts w:ascii="Courier New" w:eastAsia="Times New Roman" w:hAnsi="Courier New" w:cs="Courier New"/>
-          <w:color w:val="000000"/>
-          <w:sz w:val="18"/>
-          <w:szCs w:val="18"/>
-          <w:lang w:val="en-US" w:eastAsia="fi-FI"/>
-        </w:rPr>
-        <w:t>esimerkiksi:</w:t>
+          <w:lang w:val="en-US"/>
+        </w:rPr>
+        <w:t>esimerkiksi</w:t>
+      </w:r>
+      <w:r>
+        <w:rPr>
+          <w:rFonts w:ascii="Courier New" w:eastAsia="Times New Roman" w:hAnsi="Courier New" w:cs="Courier New"/>
+          <w:color w:val="000000"/>
+          <w:sz w:val="18"/>
+          <w:szCs w:val="18"/>
+          <w:lang w:val="en-US" w:eastAsia="fi-FI"/>
+        </w:rPr>
+        <w:t>:</w:t>
       </w:r>
     </w:p>
     <w:p>
@@ -577,6 +579,69 @@
           <w:szCs w:val="18"/>
           <w:lang w:val="en-US" w:eastAsia="fi-FI"/>
         </w:rPr>
+        <w:t>"OK"</w:t>
+      </w:r>
+      <w:r>
+        <w:rPr>
+          <w:rFonts w:ascii="Courier New" w:eastAsia="Times New Roman" w:hAnsi="Courier New" w:cs="Courier New"/>
+          <w:color w:val="000000"/>
+          <w:sz w:val="18"/>
+          <w:szCs w:val="18"/>
+          <w:lang w:val="en-US" w:eastAsia="fi-FI"/>
+        </w:rPr>
+        <w:t>,</w:t>
+      </w:r>
+    </w:p>
+    <w:p>
+      <w:pPr>
+        <w:shd w:val="clear" w:color="auto" w:fill="FFFFFE"/>
+        <w:spacing w:after="0" w:line="270" w:lineRule="atLeast"/>
+        <w:rPr>
+          <w:rFonts w:ascii="Courier New" w:eastAsia="Times New Roman" w:hAnsi="Courier New" w:cs="Courier New"/>
+          <w:color w:val="000000"/>
+          <w:sz w:val="18"/>
+          <w:szCs w:val="18"/>
+          <w:lang w:val="en-US" w:eastAsia="fi-FI"/>
+        </w:rPr>
+      </w:pPr>
+      <w:r>
+        <w:rPr>
+          <w:rFonts w:ascii="Courier New" w:eastAsia="Times New Roman" w:hAnsi="Courier New" w:cs="Courier New"/>
+          <w:color w:val="000000"/>
+          <w:sz w:val="18"/>
+          <w:szCs w:val="18"/>
+          <w:lang w:val="en-US" w:eastAsia="fi-FI"/>
+        </w:rPr>
+        <w:t>    </w:t>
+      </w:r>
+      <w:r>
+        <w:rPr>
+          <w:rFonts w:ascii="Courier New" w:eastAsia="Times New Roman" w:hAnsi="Courier New" w:cs="Courier New"/>
+          <w:color w:val="A31515"/>
+          <w:sz w:val="18"/>
+          <w:szCs w:val="18"/>
+          <w:lang w:val="en-US" w:eastAsia="fi-FI"/>
+        </w:rPr>
+        <w:t>"isCredit"</w:t>
+      </w:r>
+      <w:r>
+        <w:rPr>
+          <w:rFonts w:ascii="Courier New" w:eastAsia="Times New Roman" w:hAnsi="Courier New" w:cs="Courier New"/>
+          <w:color w:val="000000"/>
+          <w:sz w:val="18"/>
+          <w:szCs w:val="18"/>
+          <w:lang w:val="en-US" w:eastAsia="fi-FI"/>
+        </w:rPr>
+        <w:t>: </w:t>
+      </w:r>
+      <w:r>
+        <w:rPr>
+          <w:rFonts w:ascii="Courier New" w:eastAsia="Times New Roman" w:hAnsi="Courier New" w:cs="Courier New"/>
+          <w:color w:val="0451A5"/>
+          <w:sz w:val="18"/>
+          <w:szCs w:val="18"/>
+          <w:lang w:val="en-US" w:eastAsia="fi-FI"/>
+        </w:rPr>
         <w:t>"</w:t>
       </w:r>
       <w:r>
@@ -587,7 +652,7 @@
           <w:szCs w:val="18"/>
           <w:lang w:val="en-US" w:eastAsia="fi-FI"/>
         </w:rPr>
-        <w:t>OK</w:t>
+        <w:t>Y</w:t>
       </w:r>
       <w:r>
         <w:rPr>
@@ -599,89 +664,6 @@
         </w:rPr>
         <w:t>"</w:t>
       </w:r>
-      <w:r>
-        <w:rPr>
-          <w:rFonts w:ascii="Courier New" w:eastAsia="Times New Roman" w:hAnsi="Courier New" w:cs="Courier New"/>
-          <w:color w:val="000000"/>
-          <w:sz w:val="18"/>
-          <w:szCs w:val="18"/>
-          <w:lang w:val="en-US" w:eastAsia="fi-FI"/>
-        </w:rPr>
-        <w:t>,</w:t>
-      </w:r>
-    </w:p>
-    <w:p>
-      <w:pPr>
-        <w:shd w:val="clear" w:color="auto" w:fill="FFFFFE"/>
-        <w:spacing w:after="0" w:line="270" w:lineRule="atLeast"/>
-        <w:rPr>
-          <w:rFonts w:ascii="Courier New" w:eastAsia="Times New Roman" w:hAnsi="Courier New" w:cs="Courier New"/>
-          <w:color w:val="000000"/>
-          <w:sz w:val="18"/>
-          <w:szCs w:val="18"/>
-          <w:lang w:val="en-US" w:eastAsia="fi-FI"/>
-        </w:rPr>
-      </w:pPr>
-      <w:r>
-        <w:rPr>
-          <w:rFonts w:ascii="Courier New" w:eastAsia="Times New Roman" w:hAnsi="Courier New" w:cs="Courier New"/>
-          <w:color w:val="000000"/>
-          <w:sz w:val="18"/>
-          <w:szCs w:val="18"/>
-          <w:lang w:val="en-US" w:eastAsia="fi-FI"/>
-        </w:rPr>
-        <w:t>    </w:t>
-      </w:r>
-      <w:r>
-        <w:rPr>
-          <w:rFonts w:ascii="Courier New" w:eastAsia="Times New Roman" w:hAnsi="Courier New" w:cs="Courier New"/>
-          <w:color w:val="A31515"/>
-          <w:sz w:val="18"/>
-          <w:szCs w:val="18"/>
-          <w:lang w:val="en-US" w:eastAsia="fi-FI"/>
-        </w:rPr>
-        <w:t>"isCredit"</w:t>
-      </w:r>
-      <w:r>
-        <w:rPr>
-          <w:rFonts w:ascii="Courier New" w:eastAsia="Times New Roman" w:hAnsi="Courier New" w:cs="Courier New"/>
-          <w:color w:val="000000"/>
-          <w:sz w:val="18"/>
-          <w:szCs w:val="18"/>
-          <w:lang w:val="en-US" w:eastAsia="fi-FI"/>
-        </w:rPr>
-        <w:t>: </w:t>
-      </w:r>
-      <w:r>
-        <w:rPr>
-          <w:rFonts w:ascii="Courier New" w:eastAsia="Times New Roman" w:hAnsi="Courier New" w:cs="Courier New"/>
-          <w:color w:val="0451A5"/>
-          <w:sz w:val="18"/>
-          <w:szCs w:val="18"/>
-          <w:lang w:val="en-US" w:eastAsia="fi-FI"/>
-        </w:rPr>
-        <w:t>"</w:t>
-      </w:r>
-      <w:r>
-        <w:rPr>
-          <w:rFonts w:ascii="Courier New" w:eastAsia="Times New Roman" w:hAnsi="Courier New" w:cs="Courier New"/>
-          <w:color w:val="0451A5"/>
-          <w:sz w:val="18"/>
-          <w:szCs w:val="18"/>
-          <w:lang w:val="en-US" w:eastAsia="fi-FI"/>
-        </w:rPr>
-        <w:t>Y</w:t>
-      </w:r>
-      <w:r>
-        <w:rPr>
-          <w:rFonts w:ascii="Courier New" w:eastAsia="Times New Roman" w:hAnsi="Courier New" w:cs="Courier New"/>
-          <w:color w:val="0451A5"/>
-          <w:sz w:val="18"/>
-          <w:szCs w:val="18"/>
-          <w:lang w:val="en-US" w:eastAsia="fi-FI"/>
-        </w:rPr>
-        <w:t>"</w:t>
-      </w:r>
     </w:p>
     <w:p>
       <w:pPr>
@@ -928,14 +910,8 @@
     <w:p>
       <w:pPr>
         <w:spacing w:after="0"/>
-        <w:rPr>
-          <w:lang w:val="en-US"/>
-        </w:rPr>
-      </w:pPr>
-      <w:r>
-        <w:rPr>
-          <w:lang w:val="en-US"/>
-        </w:rPr>
+      </w:pPr>
+      <w:r>
         <w:t>METHOD: POST</w:t>
       </w:r>
     </w:p>
@@ -950,7 +926,13 @@
         <w:t>-</w:t>
       </w:r>
       <w:r>
-        <w:t>numeron a</w:t>
+        <w:t xml:space="preserve">numeron </w:t>
+      </w:r>
+      <w:r>
+        <w:t xml:space="preserve">ja mahdollisen luottorajan </w:t>
+      </w:r>
+      <w:r>
+        <w:t>a</w:t>
       </w:r>
       <w:r>
         <w:t>nnetun kortin numeron ja mahdollisesti valitun credit-ominaisuuden mukaan</w:t>
@@ -1019,23 +1001,19 @@
       </w:pPr>
       <w:r>
         <w:rPr>
-          <w:rFonts w:ascii="Courier New" w:eastAsia="Times New Roman" w:hAnsi="Courier New" w:cs="Courier New"/>
-          <w:color w:val="000000"/>
-          <w:sz w:val="18"/>
-          <w:szCs w:val="18"/>
-          <w:lang w:val="en-US" w:eastAsia="fi-FI"/>
-        </w:rPr>
-        <w:t>esim</w:t>
-      </w:r>
-      <w:r>
-        <w:rPr>
-          <w:rFonts w:ascii="Courier New" w:eastAsia="Times New Roman" w:hAnsi="Courier New" w:cs="Courier New"/>
-          <w:color w:val="000000"/>
-          <w:sz w:val="18"/>
-          <w:szCs w:val="18"/>
-          <w:lang w:val="en-US" w:eastAsia="fi-FI"/>
-        </w:rPr>
-        <w:t>erkiksi:</w:t>
+          <w:lang w:val="en-US"/>
+        </w:rPr>
+        <w:t>esimerkiksi</w:t>
+      </w:r>
+      <w:r>
+        <w:rPr>
+          <w:rFonts w:ascii="Courier New" w:eastAsia="Times New Roman" w:hAnsi="Courier New" w:cs="Courier New"/>
+          <w:color w:val="000000"/>
+          <w:sz w:val="18"/>
+          <w:szCs w:val="18"/>
+          <w:lang w:val="en-US" w:eastAsia="fi-FI"/>
+        </w:rPr>
+        <w:t>:</w:t>
       </w:r>
     </w:p>
     <w:p>
@@ -1304,6 +1282,12 @@
           <w:lang w:val="en-US"/>
         </w:rPr>
         <w:t>: idAccount</w:t>
+      </w:r>
+      <w:r>
+        <w:rPr>
+          <w:lang w:val="en-US"/>
+        </w:rPr>
+        <w:t>, CreditLimit</w:t>
       </w:r>
     </w:p>
     <w:p>
@@ -1354,7 +1338,7 @@
         <w:spacing w:after="0" w:line="270" w:lineRule="atLeast"/>
         <w:rPr>
           <w:rFonts w:ascii="Courier New" w:eastAsia="Times New Roman" w:hAnsi="Courier New" w:cs="Courier New"/>
-          <w:color w:val="000000"/>
+          <w:color w:val="098658"/>
           <w:sz w:val="18"/>
           <w:szCs w:val="18"/>
           <w:lang w:val="en-US" w:eastAsia="fi-FI"/>
@@ -1410,6 +1394,59 @@
           <w:color w:val="000000"/>
           <w:sz w:val="18"/>
           <w:szCs w:val="18"/>
+          <w:lang w:eastAsia="fi-FI"/>
+        </w:rPr>
+      </w:pPr>
+      <w:r>
+        <w:rPr>
+          <w:rFonts w:ascii="Courier New" w:eastAsia="Times New Roman" w:hAnsi="Courier New" w:cs="Courier New"/>
+          <w:color w:val="A31515"/>
+          <w:sz w:val="18"/>
+          <w:szCs w:val="18"/>
+          <w:lang w:eastAsia="fi-FI"/>
+        </w:rPr>
+        <w:t xml:space="preserve">    </w:t>
+      </w:r>
+      <w:r>
+        <w:rPr>
+          <w:rFonts w:ascii="Courier New" w:eastAsia="Times New Roman" w:hAnsi="Courier New" w:cs="Courier New"/>
+          <w:color w:val="A31515"/>
+          <w:sz w:val="18"/>
+          <w:szCs w:val="18"/>
+          <w:lang w:eastAsia="fi-FI"/>
+        </w:rPr>
+        <w:t>"CreditLimit"</w:t>
+      </w:r>
+      <w:r>
+        <w:rPr>
+          <w:rFonts w:ascii="Courier New" w:eastAsia="Times New Roman" w:hAnsi="Courier New" w:cs="Courier New"/>
+          <w:color w:val="000000"/>
+          <w:sz w:val="18"/>
+          <w:szCs w:val="18"/>
+          <w:lang w:eastAsia="fi-FI"/>
+        </w:rPr>
+        <w:t>: </w:t>
+      </w:r>
+      <w:r>
+        <w:rPr>
+          <w:rFonts w:ascii="Courier New" w:eastAsia="Times New Roman" w:hAnsi="Courier New" w:cs="Courier New"/>
+          <w:color w:val="098658"/>
+          <w:sz w:val="18"/>
+          <w:szCs w:val="18"/>
+          <w:lang w:eastAsia="fi-FI"/>
+        </w:rPr>
+        <w:t>50000</w:t>
+      </w:r>
+    </w:p>
+    <w:p>
+      <w:pPr>
+        <w:shd w:val="clear" w:color="auto" w:fill="FFFFFE"/>
+        <w:spacing w:after="0" w:line="270" w:lineRule="atLeast"/>
+        <w:rPr>
+          <w:rFonts w:ascii="Courier New" w:eastAsia="Times New Roman" w:hAnsi="Courier New" w:cs="Courier New"/>
+          <w:color w:val="000000"/>
+          <w:sz w:val="18"/>
+          <w:szCs w:val="18"/>
           <w:lang w:val="en-US" w:eastAsia="fi-FI"/>
         </w:rPr>
       </w:pPr>
@@ -1504,6 +1541,9 @@
       <w:r>
         <w:t>Jos parametreihin sopiva tili löytyy: idAccount</w:t>
       </w:r>
+      <w:r>
+        <w:t>, CreditLimit</w:t>
+      </w:r>
     </w:p>
     <w:p>
       <w:pPr>
@@ -1530,14 +1570,6 @@
       <w:pPr>
         <w:spacing w:after="0"/>
         <w:rPr>
-          <w:lang w:val="en-US"/>
-        </w:rPr>
-      </w:pPr>
-    </w:p>
-    <w:p>
-      <w:pPr>
-        <w:spacing w:after="0"/>
-        <w:rPr>
           <w:u w:val="single"/>
           <w:lang w:val="en-US"/>
         </w:rPr>
@@ -1547,6 +1579,7 @@
           <w:u w:val="single"/>
           <w:lang w:val="en-US"/>
         </w:rPr>
+        <w:lastRenderedPageBreak/>
         <w:t>API URL: /bank/w</w:t>
       </w:r>
       <w:r>
@@ -1567,14 +1600,8 @@
     <w:p>
       <w:pPr>
         <w:spacing w:after="0"/>
-        <w:rPr>
-          <w:lang w:val="en-US"/>
-        </w:rPr>
-      </w:pPr>
-      <w:r>
-        <w:rPr>
-          <w:lang w:val="en-US"/>
-        </w:rPr>
+      </w:pPr>
+      <w:r>
         <w:t>METHOD: POST</w:t>
       </w:r>
     </w:p>
@@ -1640,23 +1667,19 @@
       </w:pPr>
       <w:r>
         <w:rPr>
-          <w:rFonts w:ascii="Courier New" w:eastAsia="Times New Roman" w:hAnsi="Courier New" w:cs="Courier New"/>
-          <w:color w:val="000000"/>
-          <w:sz w:val="18"/>
-          <w:szCs w:val="18"/>
-          <w:lang w:val="en-US" w:eastAsia="fi-FI"/>
-        </w:rPr>
-        <w:t>esim</w:t>
-      </w:r>
-      <w:r>
-        <w:rPr>
-          <w:rFonts w:ascii="Courier New" w:eastAsia="Times New Roman" w:hAnsi="Courier New" w:cs="Courier New"/>
-          <w:color w:val="000000"/>
-          <w:sz w:val="18"/>
-          <w:szCs w:val="18"/>
-          <w:lang w:val="en-US" w:eastAsia="fi-FI"/>
-        </w:rPr>
-        <w:t>erkiksi:</w:t>
+          <w:lang w:val="en-US"/>
+        </w:rPr>
+        <w:t>esimerkiksi</w:t>
+      </w:r>
+      <w:r>
+        <w:rPr>
+          <w:rFonts w:ascii="Courier New" w:eastAsia="Times New Roman" w:hAnsi="Courier New" w:cs="Courier New"/>
+          <w:color w:val="000000"/>
+          <w:sz w:val="18"/>
+          <w:szCs w:val="18"/>
+          <w:lang w:val="en-US" w:eastAsia="fi-FI"/>
+        </w:rPr>
+        <w:t>:</w:t>
       </w:r>
     </w:p>
     <w:p>
@@ -2327,14 +2350,8 @@
     <w:p>
       <w:pPr>
         <w:spacing w:after="0"/>
-        <w:rPr>
-          <w:lang w:val="en-US"/>
-        </w:rPr>
-      </w:pPr>
-      <w:r>
-        <w:rPr>
-          <w:lang w:val="en-US"/>
-        </w:rPr>
+      </w:pPr>
+      <w:r>
         <w:t>METHOD: GET</w:t>
       </w:r>
     </w:p>
@@ -2401,6 +2418,12 @@
       </w:pPr>
       <w:r>
         <w:rPr>
+          <w:lang w:val="en-US"/>
+        </w:rPr>
+        <w:t>esimerkiksi</w:t>
+      </w:r>
+      <w:r>
+        <w:rPr>
           <w:rStyle w:val="resolvedvariable"/>
           <w:rFonts w:ascii="Segoe UI" w:hAnsi="Segoe UI" w:cs="Segoe UI"/>
           <w:sz w:val="18"/>
@@ -2408,7 +2431,7 @@
           <w:shd w:val="clear" w:color="auto" w:fill="FFFFFF"/>
           <w:lang w:val="en-US"/>
         </w:rPr>
-        <w:t>Esim</w:t>
+        <w:t xml:space="preserve">: </w:t>
       </w:r>
       <w:r>
         <w:rPr>
@@ -2419,17 +2442,6 @@
           <w:shd w:val="clear" w:color="auto" w:fill="FFFFFF"/>
           <w:lang w:val="en-US"/>
         </w:rPr>
-        <w:t xml:space="preserve">: </w:t>
-      </w:r>
-      <w:r>
-        <w:rPr>
-          <w:rStyle w:val="resolvedvariable"/>
-          <w:rFonts w:ascii="Segoe UI" w:hAnsi="Segoe UI" w:cs="Segoe UI"/>
-          <w:sz w:val="18"/>
-          <w:szCs w:val="18"/>
-          <w:shd w:val="clear" w:color="auto" w:fill="FFFFFF"/>
-          <w:lang w:val="en-US"/>
-        </w:rPr>
         <w:t>{{base_url}}</w:t>
       </w:r>
       <w:r>
@@ -2455,7 +2467,19 @@
         <w:rPr>
           <w:lang w:val="en-US"/>
         </w:rPr>
-        <w:t xml:space="preserve">OUTPUT: </w:t>
+        <w:t>OUTPUT</w:t>
+      </w:r>
+      <w:r>
+        <w:rPr>
+          <w:lang w:val="en-US"/>
+        </w:rPr>
+        <w:t xml:space="preserve"> (json)</w:t>
+      </w:r>
+      <w:r>
+        <w:rPr>
+          <w:lang w:val="en-US"/>
+        </w:rPr>
+        <w:t xml:space="preserve">: </w:t>
       </w:r>
       <w:r>
         <w:rPr>
@@ -2489,13 +2513,19 @@
       </w:pPr>
       <w:r>
         <w:rPr>
-          <w:rFonts w:ascii="Courier New" w:eastAsia="Times New Roman" w:hAnsi="Courier New" w:cs="Courier New"/>
-          <w:color w:val="000000"/>
-          <w:sz w:val="18"/>
-          <w:szCs w:val="18"/>
-          <w:lang w:val="en-US" w:eastAsia="fi-FI"/>
-        </w:rPr>
-        <w:t>Esim:</w:t>
+          <w:lang w:val="en-US"/>
+        </w:rPr>
+        <w:t>esimerkiksi</w:t>
+      </w:r>
+      <w:r>
+        <w:rPr>
+          <w:rFonts w:ascii="Courier New" w:eastAsia="Times New Roman" w:hAnsi="Courier New" w:cs="Courier New"/>
+          <w:color w:val="000000"/>
+          <w:sz w:val="18"/>
+          <w:szCs w:val="18"/>
+          <w:lang w:val="en-US" w:eastAsia="fi-FI"/>
+        </w:rPr>
+        <w:t>:</w:t>
       </w:r>
     </w:p>
     <w:p>
@@ -3317,6 +3347,929 @@
         </w:rPr>
         <w:t>Virhe: database.err</w:t>
       </w:r>
+    </w:p>
+    <w:p>
+      <w:pPr>
+        <w:spacing w:after="0"/>
+        <w:rPr>
+          <w:lang w:val="en-US"/>
+        </w:rPr>
+      </w:pPr>
+    </w:p>
+    <w:p>
+      <w:pPr>
+        <w:spacing w:after="0"/>
+        <w:rPr>
+          <w:u w:val="single"/>
+          <w:lang w:val="en-US"/>
+        </w:rPr>
+      </w:pPr>
+      <w:r>
+        <w:rPr>
+          <w:u w:val="single"/>
+          <w:lang w:val="en-US"/>
+        </w:rPr>
+        <w:lastRenderedPageBreak/>
+        <w:t>API URL_ /bank/getAccountHolder</w:t>
+      </w:r>
+    </w:p>
+    <w:p>
+      <w:pPr>
+        <w:spacing w:after="0"/>
+      </w:pPr>
+      <w:r>
+        <w:t>METHOD: GET</w:t>
+      </w:r>
+    </w:p>
+    <w:p>
+      <w:pPr>
+        <w:spacing w:after="0"/>
+      </w:pPr>
+      <w:r>
+        <w:t xml:space="preserve">KUVAUS: Hakee tilin </w:t>
+      </w:r>
+      <w:r>
+        <w:t>haltijan</w:t>
+      </w:r>
+      <w:r>
+        <w:t xml:space="preserve"> t</w:t>
+      </w:r>
+      <w:r>
+        <w:t>iedot</w:t>
+      </w:r>
+    </w:p>
+    <w:p>
+      <w:pPr>
+        <w:spacing w:after="0"/>
+        <w:rPr>
+          <w:lang w:val="en-US"/>
+        </w:rPr>
+      </w:pPr>
+      <w:r>
+        <w:rPr>
+          <w:lang w:val="en-US"/>
+        </w:rPr>
+        <w:t xml:space="preserve">INPUT / </w:t>
+      </w:r>
+      <w:r>
+        <w:rPr>
+          <w:lang w:val="en-US"/>
+        </w:rPr>
+        <w:t>HEDER</w:t>
+      </w:r>
+      <w:r>
+        <w:rPr>
+          <w:lang w:val="en-US"/>
+        </w:rPr>
+        <w:t xml:space="preserve"> PARAMETERS: idAccount</w:t>
+      </w:r>
+    </w:p>
+    <w:p>
+      <w:pPr>
+        <w:pStyle w:val="Luettelokappale"/>
+        <w:numPr>
+          <w:ilvl w:val="0"/>
+          <w:numId w:val="1"/>
+        </w:numPr>
+        <w:spacing w:after="0"/>
+        <w:rPr>
+          <w:lang w:val="en-US"/>
+        </w:rPr>
+      </w:pPr>
+      <w:r>
+        <w:rPr>
+          <w:lang w:val="en-US"/>
+        </w:rPr>
+        <w:t xml:space="preserve">esimerkiksi: </w:t>
+      </w:r>
+      <w:r>
+        <w:rPr>
+          <w:rStyle w:val="resolvedvariable"/>
+          <w:rFonts w:ascii="Segoe UI" w:hAnsi="Segoe UI" w:cs="Segoe UI"/>
+          <w:sz w:val="18"/>
+          <w:szCs w:val="18"/>
+          <w:shd w:val="clear" w:color="auto" w:fill="FFFFFF"/>
+          <w:lang w:val="en-US"/>
+        </w:rPr>
+        <w:t>{{base_url}}</w:t>
+      </w:r>
+      <w:r>
+        <w:rPr>
+          <w:rFonts w:ascii="Segoe UI" w:hAnsi="Segoe UI" w:cs="Segoe UI"/>
+          <w:color w:val="212121"/>
+          <w:sz w:val="18"/>
+          <w:szCs w:val="18"/>
+          <w:shd w:val="clear" w:color="auto" w:fill="FFFFFF"/>
+          <w:lang w:val="en-US"/>
+        </w:rPr>
+        <w:t>/bank/getAccountHolder/1</w:t>
+      </w:r>
+    </w:p>
+    <w:p>
+      <w:pPr>
+        <w:spacing w:after="0"/>
+        <w:rPr>
+          <w:lang w:val="en-US"/>
+        </w:rPr>
+      </w:pPr>
+      <w:r>
+        <w:rPr>
+          <w:lang w:val="en-US"/>
+        </w:rPr>
+        <w:t>OUTPUT</w:t>
+      </w:r>
+      <w:r>
+        <w:rPr>
+          <w:lang w:val="en-US"/>
+        </w:rPr>
+        <w:t xml:space="preserve"> </w:t>
+      </w:r>
+      <w:r>
+        <w:rPr>
+          <w:lang w:val="en-US"/>
+        </w:rPr>
+        <w:t>(json)</w:t>
+      </w:r>
+      <w:r>
+        <w:rPr>
+          <w:lang w:val="en-US"/>
+        </w:rPr>
+        <w:t>: name, Address, PhoneNumber</w:t>
+      </w:r>
+    </w:p>
+    <w:p>
+      <w:pPr>
+        <w:pStyle w:val="Luettelokappale"/>
+        <w:numPr>
+          <w:ilvl w:val="0"/>
+          <w:numId w:val="1"/>
+        </w:numPr>
+        <w:spacing w:after="0"/>
+        <w:rPr>
+          <w:lang w:val="en-US"/>
+        </w:rPr>
+      </w:pPr>
+      <w:r>
+        <w:rPr>
+          <w:lang w:val="en-US"/>
+        </w:rPr>
+        <w:t>esimerkiksi</w:t>
+      </w:r>
+      <w:r>
+        <w:rPr>
+          <w:lang w:val="en-US"/>
+        </w:rPr>
+        <w:t>:</w:t>
+      </w:r>
+    </w:p>
+    <w:p>
+      <w:pPr>
+        <w:shd w:val="clear" w:color="auto" w:fill="FFFFFE"/>
+        <w:spacing w:after="0" w:line="270" w:lineRule="atLeast"/>
+        <w:rPr>
+          <w:rFonts w:ascii="Courier New" w:eastAsia="Times New Roman" w:hAnsi="Courier New" w:cs="Courier New"/>
+          <w:color w:val="000000"/>
+          <w:sz w:val="18"/>
+          <w:szCs w:val="18"/>
+          <w:lang w:eastAsia="fi-FI"/>
+        </w:rPr>
+      </w:pPr>
+      <w:r>
+        <w:rPr>
+          <w:rFonts w:ascii="Courier New" w:eastAsia="Times New Roman" w:hAnsi="Courier New" w:cs="Courier New"/>
+          <w:color w:val="000000"/>
+          <w:sz w:val="18"/>
+          <w:szCs w:val="18"/>
+          <w:lang w:eastAsia="fi-FI"/>
+        </w:rPr>
+        <w:t>{</w:t>
+      </w:r>
+    </w:p>
+    <w:p>
+      <w:pPr>
+        <w:shd w:val="clear" w:color="auto" w:fill="FFFFFE"/>
+        <w:spacing w:after="0" w:line="270" w:lineRule="atLeast"/>
+        <w:rPr>
+          <w:rFonts w:ascii="Courier New" w:eastAsia="Times New Roman" w:hAnsi="Courier New" w:cs="Courier New"/>
+          <w:color w:val="000000"/>
+          <w:sz w:val="18"/>
+          <w:szCs w:val="18"/>
+          <w:lang w:eastAsia="fi-FI"/>
+        </w:rPr>
+      </w:pPr>
+      <w:r>
+        <w:rPr>
+          <w:rFonts w:ascii="Courier New" w:eastAsia="Times New Roman" w:hAnsi="Courier New" w:cs="Courier New"/>
+          <w:color w:val="000000"/>
+          <w:sz w:val="18"/>
+          <w:szCs w:val="18"/>
+          <w:lang w:eastAsia="fi-FI"/>
+        </w:rPr>
+        <w:t>    </w:t>
+      </w:r>
+      <w:r>
+        <w:rPr>
+          <w:rFonts w:ascii="Courier New" w:eastAsia="Times New Roman" w:hAnsi="Courier New" w:cs="Courier New"/>
+          <w:color w:val="A31515"/>
+          <w:sz w:val="18"/>
+          <w:szCs w:val="18"/>
+          <w:lang w:eastAsia="fi-FI"/>
+        </w:rPr>
+        <w:t>"name"</w:t>
+      </w:r>
+      <w:r>
+        <w:rPr>
+          <w:rFonts w:ascii="Courier New" w:eastAsia="Times New Roman" w:hAnsi="Courier New" w:cs="Courier New"/>
+          <w:color w:val="000000"/>
+          <w:sz w:val="18"/>
+          <w:szCs w:val="18"/>
+          <w:lang w:eastAsia="fi-FI"/>
+        </w:rPr>
+        <w:t>: </w:t>
+      </w:r>
+      <w:r>
+        <w:rPr>
+          <w:rFonts w:ascii="Courier New" w:eastAsia="Times New Roman" w:hAnsi="Courier New" w:cs="Courier New"/>
+          <w:color w:val="0451A5"/>
+          <w:sz w:val="18"/>
+          <w:szCs w:val="18"/>
+          <w:lang w:eastAsia="fi-FI"/>
+        </w:rPr>
+        <w:t>"Alli WhiteboardLover"</w:t>
+      </w:r>
+      <w:r>
+        <w:rPr>
+          <w:rFonts w:ascii="Courier New" w:eastAsia="Times New Roman" w:hAnsi="Courier New" w:cs="Courier New"/>
+          <w:color w:val="000000"/>
+          <w:sz w:val="18"/>
+          <w:szCs w:val="18"/>
+          <w:lang w:eastAsia="fi-FI"/>
+        </w:rPr>
+        <w:t>,</w:t>
+      </w:r>
+    </w:p>
+    <w:p>
+      <w:pPr>
+        <w:shd w:val="clear" w:color="auto" w:fill="FFFFFE"/>
+        <w:spacing w:after="0" w:line="270" w:lineRule="atLeast"/>
+        <w:rPr>
+          <w:rFonts w:ascii="Courier New" w:eastAsia="Times New Roman" w:hAnsi="Courier New" w:cs="Courier New"/>
+          <w:color w:val="000000"/>
+          <w:sz w:val="18"/>
+          <w:szCs w:val="18"/>
+          <w:lang w:eastAsia="fi-FI"/>
+        </w:rPr>
+      </w:pPr>
+      <w:r>
+        <w:rPr>
+          <w:rFonts w:ascii="Courier New" w:eastAsia="Times New Roman" w:hAnsi="Courier New" w:cs="Courier New"/>
+          <w:color w:val="000000"/>
+          <w:sz w:val="18"/>
+          <w:szCs w:val="18"/>
+          <w:lang w:eastAsia="fi-FI"/>
+        </w:rPr>
+        <w:t>    </w:t>
+      </w:r>
+      <w:r>
+        <w:rPr>
+          <w:rFonts w:ascii="Courier New" w:eastAsia="Times New Roman" w:hAnsi="Courier New" w:cs="Courier New"/>
+          <w:color w:val="A31515"/>
+          <w:sz w:val="18"/>
+          <w:szCs w:val="18"/>
+          <w:lang w:eastAsia="fi-FI"/>
+        </w:rPr>
+        <w:t>"Address"</w:t>
+      </w:r>
+      <w:r>
+        <w:rPr>
+          <w:rFonts w:ascii="Courier New" w:eastAsia="Times New Roman" w:hAnsi="Courier New" w:cs="Courier New"/>
+          <w:color w:val="000000"/>
+          <w:sz w:val="18"/>
+          <w:szCs w:val="18"/>
+          <w:lang w:eastAsia="fi-FI"/>
+        </w:rPr>
+        <w:t>: </w:t>
+      </w:r>
+      <w:r>
+        <w:rPr>
+          <w:rFonts w:ascii="Courier New" w:eastAsia="Times New Roman" w:hAnsi="Courier New" w:cs="Courier New"/>
+          <w:color w:val="0451A5"/>
+          <w:sz w:val="18"/>
+          <w:szCs w:val="18"/>
+          <w:lang w:eastAsia="fi-FI"/>
+        </w:rPr>
+        <w:t>"Tussitie 294"</w:t>
+      </w:r>
+      <w:r>
+        <w:rPr>
+          <w:rFonts w:ascii="Courier New" w:eastAsia="Times New Roman" w:hAnsi="Courier New" w:cs="Courier New"/>
+          <w:color w:val="000000"/>
+          <w:sz w:val="18"/>
+          <w:szCs w:val="18"/>
+          <w:lang w:eastAsia="fi-FI"/>
+        </w:rPr>
+        <w:t>,</w:t>
+      </w:r>
+    </w:p>
+    <w:p>
+      <w:pPr>
+        <w:shd w:val="clear" w:color="auto" w:fill="FFFFFE"/>
+        <w:spacing w:after="0" w:line="270" w:lineRule="atLeast"/>
+        <w:rPr>
+          <w:rFonts w:ascii="Courier New" w:eastAsia="Times New Roman" w:hAnsi="Courier New" w:cs="Courier New"/>
+          <w:color w:val="000000"/>
+          <w:sz w:val="18"/>
+          <w:szCs w:val="18"/>
+          <w:lang w:eastAsia="fi-FI"/>
+        </w:rPr>
+      </w:pPr>
+      <w:r>
+        <w:rPr>
+          <w:rFonts w:ascii="Courier New" w:eastAsia="Times New Roman" w:hAnsi="Courier New" w:cs="Courier New"/>
+          <w:color w:val="000000"/>
+          <w:sz w:val="18"/>
+          <w:szCs w:val="18"/>
+          <w:lang w:eastAsia="fi-FI"/>
+        </w:rPr>
+        <w:t>    </w:t>
+      </w:r>
+      <w:r>
+        <w:rPr>
+          <w:rFonts w:ascii="Courier New" w:eastAsia="Times New Roman" w:hAnsi="Courier New" w:cs="Courier New"/>
+          <w:color w:val="A31515"/>
+          <w:sz w:val="18"/>
+          <w:szCs w:val="18"/>
+          <w:lang w:eastAsia="fi-FI"/>
+        </w:rPr>
+        <w:t>"PhoneNumber"</w:t>
+      </w:r>
+      <w:r>
+        <w:rPr>
+          <w:rFonts w:ascii="Courier New" w:eastAsia="Times New Roman" w:hAnsi="Courier New" w:cs="Courier New"/>
+          <w:color w:val="000000"/>
+          <w:sz w:val="18"/>
+          <w:szCs w:val="18"/>
+          <w:lang w:eastAsia="fi-FI"/>
+        </w:rPr>
+        <w:t>: </w:t>
+      </w:r>
+      <w:r>
+        <w:rPr>
+          <w:rFonts w:ascii="Courier New" w:eastAsia="Times New Roman" w:hAnsi="Courier New" w:cs="Courier New"/>
+          <w:color w:val="0451A5"/>
+          <w:sz w:val="18"/>
+          <w:szCs w:val="18"/>
+          <w:lang w:eastAsia="fi-FI"/>
+        </w:rPr>
+        <w:t>"0400847362"</w:t>
+      </w:r>
+    </w:p>
+    <w:p>
+      <w:pPr>
+        <w:shd w:val="clear" w:color="auto" w:fill="FFFFFE"/>
+        <w:spacing w:after="0" w:line="270" w:lineRule="atLeast"/>
+        <w:rPr>
+          <w:rFonts w:ascii="Courier New" w:eastAsia="Times New Roman" w:hAnsi="Courier New" w:cs="Courier New"/>
+          <w:color w:val="000000"/>
+          <w:sz w:val="18"/>
+          <w:szCs w:val="18"/>
+          <w:lang w:eastAsia="fi-FI"/>
+        </w:rPr>
+      </w:pPr>
+      <w:r>
+        <w:rPr>
+          <w:rFonts w:ascii="Courier New" w:eastAsia="Times New Roman" w:hAnsi="Courier New" w:cs="Courier New"/>
+          <w:color w:val="000000"/>
+          <w:sz w:val="18"/>
+          <w:szCs w:val="18"/>
+          <w:lang w:eastAsia="fi-FI"/>
+        </w:rPr>
+        <w:t>}</w:t>
+      </w:r>
+    </w:p>
+    <w:p>
+      <w:pPr>
+        <w:spacing w:after="0"/>
+        <w:rPr>
+          <w:lang w:val="en-US"/>
+        </w:rPr>
+      </w:pPr>
+      <w:r>
+        <w:rPr>
+          <w:lang w:val="en-US"/>
+        </w:rPr>
+        <w:t>TOIMINTA:</w:t>
+      </w:r>
+    </w:p>
+    <w:p>
+      <w:pPr>
+        <w:spacing w:after="0"/>
+      </w:pPr>
+      <w:r>
+        <w:t xml:space="preserve">Tekee </w:t>
+      </w:r>
+      <w:r>
+        <w:t>suoraan SQL kyselyn joka palauttaa annetun tilin id:n mukaan sen omistajan tiedot</w:t>
+      </w:r>
+    </w:p>
+    <w:p>
+      <w:pPr>
+        <w:spacing w:after="0"/>
+        <w:rPr>
+          <w:lang w:val="en-US"/>
+        </w:rPr>
+      </w:pPr>
+      <w:r>
+        <w:rPr>
+          <w:lang w:val="en-US"/>
+        </w:rPr>
+        <w:t>Virhe: database.err</w:t>
+      </w:r>
+    </w:p>
+    <w:p>
+      <w:pPr>
+        <w:spacing w:after="0"/>
+        <w:rPr>
+          <w:lang w:val="en-US"/>
+        </w:rPr>
+      </w:pPr>
+    </w:p>
+    <w:p>
+      <w:pPr>
+        <w:spacing w:after="0"/>
+        <w:rPr>
+          <w:lang w:val="en-US"/>
+        </w:rPr>
+      </w:pPr>
+    </w:p>
+    <w:p>
+      <w:pPr>
+        <w:spacing w:after="0"/>
+        <w:rPr>
+          <w:u w:val="single"/>
+          <w:lang w:val="en-US"/>
+        </w:rPr>
+      </w:pPr>
+      <w:r>
+        <w:rPr>
+          <w:u w:val="single"/>
+          <w:lang w:val="en-US"/>
+        </w:rPr>
+        <w:t>API URL_ /bank/getCardHolder</w:t>
+      </w:r>
+    </w:p>
+    <w:p>
+      <w:pPr>
+        <w:spacing w:after="0"/>
+      </w:pPr>
+      <w:r>
+        <w:t>METHOD: GET</w:t>
+      </w:r>
+    </w:p>
+    <w:p>
+      <w:pPr>
+        <w:spacing w:after="0"/>
+      </w:pPr>
+      <w:r>
+        <w:t xml:space="preserve">KUVAUS: Hakee </w:t>
+      </w:r>
+      <w:r>
+        <w:t>kortin</w:t>
+      </w:r>
+      <w:r>
+        <w:t xml:space="preserve"> </w:t>
+      </w:r>
+      <w:r>
+        <w:t>haltijan</w:t>
+      </w:r>
+      <w:r>
+        <w:t xml:space="preserve"> t</w:t>
+      </w:r>
+      <w:r>
+        <w:t>iedot</w:t>
+      </w:r>
+    </w:p>
+    <w:p>
+      <w:pPr>
+        <w:spacing w:after="0"/>
+      </w:pPr>
+      <w:r>
+        <w:t>INPUT / HEDER PARAMETERS: idAccount</w:t>
+      </w:r>
+    </w:p>
+    <w:p>
+      <w:pPr>
+        <w:pStyle w:val="Luettelokappale"/>
+        <w:numPr>
+          <w:ilvl w:val="0"/>
+          <w:numId w:val="1"/>
+        </w:numPr>
+        <w:spacing w:after="0"/>
+        <w:rPr>
+          <w:lang w:val="en-US"/>
+        </w:rPr>
+      </w:pPr>
+      <w:r>
+        <w:rPr>
+          <w:lang w:val="en-US"/>
+        </w:rPr>
+        <w:t xml:space="preserve">esimerkiksi: </w:t>
+      </w:r>
+      <w:r>
+        <w:rPr>
+          <w:rStyle w:val="resolvedvariable"/>
+          <w:rFonts w:ascii="Segoe UI" w:hAnsi="Segoe UI" w:cs="Segoe UI"/>
+          <w:sz w:val="18"/>
+          <w:szCs w:val="18"/>
+          <w:shd w:val="clear" w:color="auto" w:fill="FFFFFF"/>
+          <w:lang w:val="en-US"/>
+        </w:rPr>
+        <w:t>{{base_url}}</w:t>
+      </w:r>
+      <w:r>
+        <w:rPr>
+          <w:rFonts w:ascii="Segoe UI" w:hAnsi="Segoe UI" w:cs="Segoe UI"/>
+          <w:color w:val="212121"/>
+          <w:sz w:val="18"/>
+          <w:szCs w:val="18"/>
+          <w:shd w:val="clear" w:color="auto" w:fill="FFFFFF"/>
+          <w:lang w:val="en-US"/>
+        </w:rPr>
+        <w:t>/bank/get</w:t>
+      </w:r>
+      <w:r>
+        <w:rPr>
+          <w:rFonts w:ascii="Segoe UI" w:hAnsi="Segoe UI" w:cs="Segoe UI"/>
+          <w:color w:val="212121"/>
+          <w:sz w:val="18"/>
+          <w:szCs w:val="18"/>
+          <w:shd w:val="clear" w:color="auto" w:fill="FFFFFF"/>
+          <w:lang w:val="en-US"/>
+        </w:rPr>
+        <w:t>Card</w:t>
+      </w:r>
+      <w:r>
+        <w:rPr>
+          <w:rFonts w:ascii="Segoe UI" w:hAnsi="Segoe UI" w:cs="Segoe UI"/>
+          <w:color w:val="212121"/>
+          <w:sz w:val="18"/>
+          <w:szCs w:val="18"/>
+          <w:shd w:val="clear" w:color="auto" w:fill="FFFFFF"/>
+          <w:lang w:val="en-US"/>
+        </w:rPr>
+        <w:t>Holder/1</w:t>
+      </w:r>
+      <w:r>
+        <w:rPr>
+          <w:rFonts w:ascii="Segoe UI" w:hAnsi="Segoe UI" w:cs="Segoe UI"/>
+          <w:color w:val="212121"/>
+          <w:sz w:val="18"/>
+          <w:szCs w:val="18"/>
+          <w:shd w:val="clear" w:color="auto" w:fill="FFFFFF"/>
+          <w:lang w:val="en-US"/>
+        </w:rPr>
+        <w:t>234-1234</w:t>
+      </w:r>
+    </w:p>
+    <w:p>
+      <w:pPr>
+        <w:spacing w:after="0"/>
+        <w:rPr>
+          <w:lang w:val="en-US"/>
+        </w:rPr>
+      </w:pPr>
+      <w:r>
+        <w:rPr>
+          <w:lang w:val="en-US"/>
+        </w:rPr>
+        <w:t>OUTPUT</w:t>
+      </w:r>
+      <w:r>
+        <w:rPr>
+          <w:lang w:val="en-US"/>
+        </w:rPr>
+        <w:t xml:space="preserve"> </w:t>
+      </w:r>
+      <w:r>
+        <w:rPr>
+          <w:lang w:val="en-US"/>
+        </w:rPr>
+        <w:t>(json)</w:t>
+      </w:r>
+      <w:r>
+        <w:rPr>
+          <w:lang w:val="en-US"/>
+        </w:rPr>
+        <w:t>: name, Address, PhoneNumber</w:t>
+      </w:r>
+    </w:p>
+    <w:p>
+      <w:pPr>
+        <w:pStyle w:val="Luettelokappale"/>
+        <w:numPr>
+          <w:ilvl w:val="0"/>
+          <w:numId w:val="1"/>
+        </w:numPr>
+        <w:spacing w:after="0"/>
+        <w:rPr>
+          <w:lang w:val="en-US"/>
+        </w:rPr>
+      </w:pPr>
+      <w:r>
+        <w:rPr>
+          <w:lang w:val="en-US"/>
+        </w:rPr>
+        <w:t>esimerkiksi</w:t>
+      </w:r>
+      <w:r>
+        <w:rPr>
+          <w:lang w:val="en-US"/>
+        </w:rPr>
+        <w:t>:</w:t>
+      </w:r>
+    </w:p>
+    <w:p>
+      <w:pPr>
+        <w:shd w:val="clear" w:color="auto" w:fill="FFFFFE"/>
+        <w:spacing w:after="0" w:line="270" w:lineRule="atLeast"/>
+        <w:rPr>
+          <w:rFonts w:ascii="Courier New" w:eastAsia="Times New Roman" w:hAnsi="Courier New" w:cs="Courier New"/>
+          <w:color w:val="000000"/>
+          <w:sz w:val="18"/>
+          <w:szCs w:val="18"/>
+          <w:lang w:eastAsia="fi-FI"/>
+        </w:rPr>
+      </w:pPr>
+      <w:r>
+        <w:rPr>
+          <w:rFonts w:ascii="Courier New" w:eastAsia="Times New Roman" w:hAnsi="Courier New" w:cs="Courier New"/>
+          <w:color w:val="000000"/>
+          <w:sz w:val="18"/>
+          <w:szCs w:val="18"/>
+          <w:lang w:eastAsia="fi-FI"/>
+        </w:rPr>
+        <w:t>{</w:t>
+      </w:r>
+    </w:p>
+    <w:p>
+      <w:pPr>
+        <w:shd w:val="clear" w:color="auto" w:fill="FFFFFE"/>
+        <w:spacing w:after="0" w:line="270" w:lineRule="atLeast"/>
+        <w:rPr>
+          <w:rFonts w:ascii="Courier New" w:eastAsia="Times New Roman" w:hAnsi="Courier New" w:cs="Courier New"/>
+          <w:color w:val="000000"/>
+          <w:sz w:val="18"/>
+          <w:szCs w:val="18"/>
+          <w:lang w:eastAsia="fi-FI"/>
+        </w:rPr>
+      </w:pPr>
+      <w:r>
+        <w:rPr>
+          <w:rFonts w:ascii="Courier New" w:eastAsia="Times New Roman" w:hAnsi="Courier New" w:cs="Courier New"/>
+          <w:color w:val="000000"/>
+          <w:sz w:val="18"/>
+          <w:szCs w:val="18"/>
+          <w:lang w:eastAsia="fi-FI"/>
+        </w:rPr>
+        <w:t>    </w:t>
+      </w:r>
+      <w:r>
+        <w:rPr>
+          <w:rFonts w:ascii="Courier New" w:eastAsia="Times New Roman" w:hAnsi="Courier New" w:cs="Courier New"/>
+          <w:color w:val="A31515"/>
+          <w:sz w:val="18"/>
+          <w:szCs w:val="18"/>
+          <w:lang w:eastAsia="fi-FI"/>
+        </w:rPr>
+        <w:t>"name"</w:t>
+      </w:r>
+      <w:r>
+        <w:rPr>
+          <w:rFonts w:ascii="Courier New" w:eastAsia="Times New Roman" w:hAnsi="Courier New" w:cs="Courier New"/>
+          <w:color w:val="000000"/>
+          <w:sz w:val="18"/>
+          <w:szCs w:val="18"/>
+          <w:lang w:eastAsia="fi-FI"/>
+        </w:rPr>
+        <w:t>: </w:t>
+      </w:r>
+      <w:r>
+        <w:rPr>
+          <w:rFonts w:ascii="Courier New" w:eastAsia="Times New Roman" w:hAnsi="Courier New" w:cs="Courier New"/>
+          <w:color w:val="0451A5"/>
+          <w:sz w:val="18"/>
+          <w:szCs w:val="18"/>
+          <w:lang w:eastAsia="fi-FI"/>
+        </w:rPr>
+        <w:t>"Cassu aka HejaSverige"</w:t>
+      </w:r>
+      <w:r>
+        <w:rPr>
+          <w:rFonts w:ascii="Courier New" w:eastAsia="Times New Roman" w:hAnsi="Courier New" w:cs="Courier New"/>
+          <w:color w:val="000000"/>
+          <w:sz w:val="18"/>
+          <w:szCs w:val="18"/>
+          <w:lang w:eastAsia="fi-FI"/>
+        </w:rPr>
+        <w:t>,</w:t>
+      </w:r>
+    </w:p>
+    <w:p>
+      <w:pPr>
+        <w:shd w:val="clear" w:color="auto" w:fill="FFFFFE"/>
+        <w:spacing w:after="0" w:line="270" w:lineRule="atLeast"/>
+        <w:rPr>
+          <w:rFonts w:ascii="Courier New" w:eastAsia="Times New Roman" w:hAnsi="Courier New" w:cs="Courier New"/>
+          <w:color w:val="000000"/>
+          <w:sz w:val="18"/>
+          <w:szCs w:val="18"/>
+          <w:lang w:eastAsia="fi-FI"/>
+        </w:rPr>
+      </w:pPr>
+      <w:r>
+        <w:rPr>
+          <w:rFonts w:ascii="Courier New" w:eastAsia="Times New Roman" w:hAnsi="Courier New" w:cs="Courier New"/>
+          <w:color w:val="000000"/>
+          <w:sz w:val="18"/>
+          <w:szCs w:val="18"/>
+          <w:lang w:eastAsia="fi-FI"/>
+        </w:rPr>
+        <w:t>    </w:t>
+      </w:r>
+      <w:r>
+        <w:rPr>
+          <w:rFonts w:ascii="Courier New" w:eastAsia="Times New Roman" w:hAnsi="Courier New" w:cs="Courier New"/>
+          <w:color w:val="A31515"/>
+          <w:sz w:val="18"/>
+          <w:szCs w:val="18"/>
+          <w:lang w:eastAsia="fi-FI"/>
+        </w:rPr>
+        <w:t>"Address"</w:t>
+      </w:r>
+      <w:r>
+        <w:rPr>
+          <w:rFonts w:ascii="Courier New" w:eastAsia="Times New Roman" w:hAnsi="Courier New" w:cs="Courier New"/>
+          <w:color w:val="000000"/>
+          <w:sz w:val="18"/>
+          <w:szCs w:val="18"/>
+          <w:lang w:eastAsia="fi-FI"/>
+        </w:rPr>
+        <w:t>: </w:t>
+      </w:r>
+      <w:r>
+        <w:rPr>
+          <w:rFonts w:ascii="Courier New" w:eastAsia="Times New Roman" w:hAnsi="Courier New" w:cs="Courier New"/>
+          <w:color w:val="0451A5"/>
+          <w:sz w:val="18"/>
+          <w:szCs w:val="18"/>
+          <w:lang w:eastAsia="fi-FI"/>
+        </w:rPr>
+        <w:t>"Surströmming 44"</w:t>
+      </w:r>
+      <w:r>
+        <w:rPr>
+          <w:rFonts w:ascii="Courier New" w:eastAsia="Times New Roman" w:hAnsi="Courier New" w:cs="Courier New"/>
+          <w:color w:val="000000"/>
+          <w:sz w:val="18"/>
+          <w:szCs w:val="18"/>
+          <w:lang w:eastAsia="fi-FI"/>
+        </w:rPr>
+        <w:t>,</w:t>
+      </w:r>
+    </w:p>
+    <w:p>
+      <w:pPr>
+        <w:shd w:val="clear" w:color="auto" w:fill="FFFFFE"/>
+        <w:spacing w:after="0" w:line="270" w:lineRule="atLeast"/>
+        <w:rPr>
+          <w:rFonts w:ascii="Courier New" w:eastAsia="Times New Roman" w:hAnsi="Courier New" w:cs="Courier New"/>
+          <w:color w:val="000000"/>
+          <w:sz w:val="18"/>
+          <w:szCs w:val="18"/>
+          <w:lang w:eastAsia="fi-FI"/>
+        </w:rPr>
+      </w:pPr>
+      <w:r>
+        <w:rPr>
+          <w:rFonts w:ascii="Courier New" w:eastAsia="Times New Roman" w:hAnsi="Courier New" w:cs="Courier New"/>
+          <w:color w:val="000000"/>
+          <w:sz w:val="18"/>
+          <w:szCs w:val="18"/>
+          <w:lang w:eastAsia="fi-FI"/>
+        </w:rPr>
+        <w:t>    </w:t>
+      </w:r>
+      <w:r>
+        <w:rPr>
+          <w:rFonts w:ascii="Courier New" w:eastAsia="Times New Roman" w:hAnsi="Courier New" w:cs="Courier New"/>
+          <w:color w:val="A31515"/>
+          <w:sz w:val="18"/>
+          <w:szCs w:val="18"/>
+          <w:lang w:eastAsia="fi-FI"/>
+        </w:rPr>
+        <w:t>"PhoneNumber"</w:t>
+      </w:r>
+      <w:r>
+        <w:rPr>
+          <w:rFonts w:ascii="Courier New" w:eastAsia="Times New Roman" w:hAnsi="Courier New" w:cs="Courier New"/>
+          <w:color w:val="000000"/>
+          <w:sz w:val="18"/>
+          <w:szCs w:val="18"/>
+          <w:lang w:eastAsia="fi-FI"/>
+        </w:rPr>
+        <w:t>: </w:t>
+      </w:r>
+      <w:r>
+        <w:rPr>
+          <w:rFonts w:ascii="Courier New" w:eastAsia="Times New Roman" w:hAnsi="Courier New" w:cs="Courier New"/>
+          <w:color w:val="0451A5"/>
+          <w:sz w:val="18"/>
+          <w:szCs w:val="18"/>
+          <w:lang w:eastAsia="fi-FI"/>
+        </w:rPr>
+        <w:t>"0400859736"</w:t>
+      </w:r>
+    </w:p>
+    <w:p>
+      <w:pPr>
+        <w:shd w:val="clear" w:color="auto" w:fill="FFFFFE"/>
+        <w:spacing w:after="0" w:line="270" w:lineRule="atLeast"/>
+        <w:rPr>
+          <w:rFonts w:ascii="Courier New" w:eastAsia="Times New Roman" w:hAnsi="Courier New" w:cs="Courier New"/>
+          <w:color w:val="000000"/>
+          <w:sz w:val="18"/>
+          <w:szCs w:val="18"/>
+          <w:lang w:eastAsia="fi-FI"/>
+        </w:rPr>
+      </w:pPr>
+      <w:r>
+        <w:rPr>
+          <w:rFonts w:ascii="Courier New" w:eastAsia="Times New Roman" w:hAnsi="Courier New" w:cs="Courier New"/>
+          <w:color w:val="000000"/>
+          <w:sz w:val="18"/>
+          <w:szCs w:val="18"/>
+          <w:lang w:eastAsia="fi-FI"/>
+        </w:rPr>
+        <w:t>}</w:t>
+      </w:r>
+    </w:p>
+    <w:p>
+      <w:pPr>
+        <w:spacing w:after="0"/>
+        <w:rPr>
+          <w:lang w:val="en-US"/>
+        </w:rPr>
+      </w:pPr>
+      <w:r>
+        <w:rPr>
+          <w:lang w:val="en-US"/>
+        </w:rPr>
+        <w:t>TOIMINTA:</w:t>
+      </w:r>
+    </w:p>
+    <w:p>
+      <w:pPr>
+        <w:spacing w:after="0"/>
+      </w:pPr>
+      <w:r>
+        <w:t xml:space="preserve">Tekee </w:t>
+      </w:r>
+      <w:r>
+        <w:t>suoraan SQL kyselyn joka palauttaa annetun tilin id:n mukaan sen omistajan tiedot</w:t>
+      </w:r>
+    </w:p>
+    <w:p>
+      <w:pPr>
+        <w:spacing w:after="0"/>
+      </w:pPr>
+      <w:r>
+        <w:t>Virhe: database.err</w:t>
+      </w:r>
+    </w:p>
+    <w:p>
+      <w:pPr>
+        <w:spacing w:after="0"/>
+      </w:pPr>
+    </w:p>
+    <w:p>
+      <w:pPr>
+        <w:spacing w:after="0"/>
+      </w:pPr>
+    </w:p>
+    <w:p>
+      <w:pPr>
+        <w:spacing w:after="0"/>
+      </w:pPr>
+    </w:p>
+    <w:p>
+      <w:pPr>
+        <w:spacing w:after="0"/>
+      </w:pPr>
+    </w:p>
+    <w:p>
+      <w:pPr>
+        <w:spacing w:after="0"/>
+      </w:pPr>
     </w:p>
     <w:sectPr>
       <w:pgSz w:w="11906" w:h="16838"/>

</xml_diff>